<commit_message>
update cover sheet method; add snapshot
</commit_message>
<xml_diff>
--- a/docassemble/MLHMotionRegardingChangeOfDomicile/data/templates/mrcd_instructions.docx
+++ b/docassemble/MLHMotionRegardingChangeOfDomicile/data/templates/mrcd_instructions.docx
@@ -3,63 +3,77 @@
 <w:document xmlns:wpc="http://schemas.microsoft.com/office/word/2010/wordprocessingCanvas" xmlns:cx="http://schemas.microsoft.com/office/drawing/2014/chartex" xmlns:cx1="http://schemas.microsoft.com/office/drawing/2015/9/8/chartex" xmlns:cx2="http://schemas.microsoft.com/office/drawing/2015/10/21/chartex" xmlns:cx3="http://schemas.microsoft.com/office/drawing/2016/5/9/chartex" xmlns:cx4="http://schemas.microsoft.com/office/drawing/2016/5/10/chartex" xmlns:cx5="http://schemas.microsoft.com/office/drawing/2016/5/11/chartex" xmlns:cx6="http://schemas.microsoft.com/office/drawing/2016/5/12/chartex" xmlns:cx7="http://schemas.microsoft.com/office/drawing/2016/5/13/chartex" xmlns:cx8="http://schemas.microsoft.com/office/drawing/2016/5/14/chartex" xmlns:mc="http://schemas.openxmlformats.org/markup-compatibility/2006" xmlns:aink="http://schemas.microsoft.com/office/drawing/2016/ink" xmlns:am3d="http://schemas.microsoft.com/office/drawing/2017/model3d" xmlns:o="urn:schemas-microsoft-com:office:office" xmlns:oel="http://schemas.microsoft.com/office/2019/extlst" xmlns:r="http://schemas.openxmlformats.org/officeDocument/2006/relationships" xmlns:m="http://schemas.openxmlformats.org/officeDocument/2006/math" xmlns:v="urn:schemas-microsoft-com:vml" xmlns:wp14="http://schemas.microsoft.com/office/word/2010/wordprocessingDrawing" xmlns:wp="http://schemas.openxmlformats.org/drawingml/2006/wordprocessingDrawing" xmlns:w10="urn:schemas-microsoft-com:office:word" xmlns:w="http://schemas.openxmlformats.org/wordprocessingml/2006/main" xmlns:w14="http://schemas.microsoft.com/office/word/2010/wordml" xmlns:w15="http://schemas.microsoft.com/office/word/2012/wordml" xmlns:w16cex="http://schemas.microsoft.com/office/word/2018/wordml/cex" xmlns:w16cid="http://schemas.microsoft.com/office/word/2016/wordml/cid" xmlns:w16="http://schemas.microsoft.com/office/word/2018/wordml" xmlns:w16du="http://schemas.microsoft.com/office/word/2023/wordml/word16du" xmlns:w16sdtdh="http://schemas.microsoft.com/office/word/2020/wordml/sdtdatahash" xmlns:w16se="http://schemas.microsoft.com/office/word/2015/wordml/symex" xmlns:wpg="http://schemas.microsoft.com/office/word/2010/wordprocessingGroup" xmlns:wpi="http://schemas.microsoft.com/office/word/2010/wordprocessingInk" xmlns:wne="http://schemas.microsoft.com/office/word/2006/wordml" xmlns:wps="http://schemas.microsoft.com/office/word/2010/wordprocessingShape" mc:Ignorable="w14 w15 w16se w16cid w16 w16cex w16sdtdh w16du wp14">
   <w:body>
     <w:p>
+      <w:r>
+        <w:t>{{p include_docx_template('docassemble.mlhframework:data/templates/</w:t>
+      </w:r>
+      <w:r>
+        <w:t>cover_sheet_2.0.docx</w:t>
+      </w:r>
+      <w:r>
+        <w:t>') }}</w:t>
+      </w:r>
+    </w:p>
+    <w:p>
+      <w:r>
+        <w:br w:type="page"/>
+      </w:r>
+    </w:p>
+    <w:p>
       <w:pPr>
         <w:pStyle w:val="Heading2"/>
       </w:pPr>
-      <w:bookmarkStart w:id="0" w:name="_heading=h.bx4b5yaudnmn" w:colFirst="0" w:colLast="0"/>
+      <w:r>
+        <w:lastRenderedPageBreak/>
+        <w:t>Instructions: How to Ask the Judge to Move with Your Children</w:t>
+      </w:r>
+    </w:p>
+    <w:p>
+      <w:pPr>
+        <w:rPr>
+          <w:color w:val="222222"/>
+          <w:highlight w:val="white"/>
+        </w:rPr>
+      </w:pPr>
+      <w:r>
+        <w:rPr>
+          <w:color w:val="222222"/>
+          <w:highlight w:val="white"/>
+        </w:rPr>
+        <w:t>These are step-by-step instructions to help you with your </w:t>
+      </w:r>
+      <w:r>
+        <w:rPr>
+          <w:highlight w:val="white"/>
+        </w:rPr>
+        <w:t>Motion</w:t>
+      </w:r>
+      <w:r>
+        <w:rPr>
+          <w:color w:val="222222"/>
+          <w:highlight w:val="white"/>
+        </w:rPr>
+        <w:t> Regarding Change of </w:t>
+      </w:r>
+      <w:r>
+        <w:rPr>
+          <w:highlight w:val="white"/>
+        </w:rPr>
+        <w:t>Domicile</w:t>
+      </w:r>
+      <w:r>
+        <w:rPr>
+          <w:color w:val="222222"/>
+          <w:highlight w:val="white"/>
+        </w:rPr>
+        <w:t>/Legal Residence. You can print the instructions and take them with you to use as a checklist.</w:t>
+      </w:r>
+    </w:p>
+    <w:p>
+      <w:pPr>
+        <w:pStyle w:val="Heading3"/>
+      </w:pPr>
+      <w:bookmarkStart w:id="0" w:name="_heading=h.7q7hz9ge2a7x" w:colFirst="0" w:colLast="0"/>
       <w:bookmarkEnd w:id="0"/>
-      <w:r>
-        <w:t>Instructions: How to Ask the Judge to Move with Your Children</w:t>
-      </w:r>
-    </w:p>
-    <w:p>
-      <w:pPr>
-        <w:rPr>
-          <w:color w:val="222222"/>
-          <w:highlight w:val="white"/>
-        </w:rPr>
-      </w:pPr>
-      <w:r>
-        <w:rPr>
-          <w:color w:val="222222"/>
-          <w:highlight w:val="white"/>
-        </w:rPr>
-        <w:t>These are step-by-step instructions to help you with your </w:t>
-      </w:r>
-      <w:r>
-        <w:rPr>
-          <w:highlight w:val="white"/>
-        </w:rPr>
-        <w:t>Motion</w:t>
-      </w:r>
-      <w:r>
-        <w:rPr>
-          <w:color w:val="222222"/>
-          <w:highlight w:val="white"/>
-        </w:rPr>
-        <w:t> Regarding Change of </w:t>
-      </w:r>
-      <w:r>
-        <w:rPr>
-          <w:highlight w:val="white"/>
-        </w:rPr>
-        <w:t>Domicile</w:t>
-      </w:r>
-      <w:r>
-        <w:rPr>
-          <w:color w:val="222222"/>
-          <w:highlight w:val="white"/>
-        </w:rPr>
-        <w:t>/Legal Residence. You can print the instructions and take them with you to use as a checklist.</w:t>
-      </w:r>
-    </w:p>
-    <w:p>
-      <w:pPr>
-        <w:pStyle w:val="Heading3"/>
-        <w:spacing w:before="240"/>
-      </w:pPr>
-      <w:bookmarkStart w:id="1" w:name="_heading=h.7q7hz9ge2a7x" w:colFirst="0" w:colLast="0"/>
-      <w:bookmarkEnd w:id="1"/>
       <w:r>
         <w:t>Step 1: Prepare your forms and find out how you will file</w:t>
       </w:r>
@@ -73,7 +87,6 @@
           <w:right w:val="nil"/>
           <w:between w:val="nil"/>
         </w:pBdr>
-        <w:spacing w:line="240" w:lineRule="auto"/>
         <w:rPr>
           <w:color w:val="222222"/>
         </w:rPr>
@@ -84,7 +97,7 @@
         </w:rPr>
         <w:t>Use the </w:t>
       </w:r>
-      <w:hyperlink r:id="rId6">
+      <w:hyperlink r:id="rId7">
         <w:r>
           <w:rPr>
             <w:color w:val="1155CC"/>
@@ -104,9 +117,8 @@
       <w:pPr>
         <w:numPr>
           <w:ilvl w:val="0"/>
-          <w:numId w:val="5"/>
+          <w:numId w:val="19"/>
         </w:numPr>
-        <w:spacing w:after="0" w:line="240" w:lineRule="auto"/>
         <w:rPr>
           <w:color w:val="222222"/>
         </w:rPr>
@@ -122,9 +134,9 @@
       <w:pPr>
         <w:numPr>
           <w:ilvl w:val="0"/>
-          <w:numId w:val="5"/>
+          <w:numId w:val="19"/>
         </w:numPr>
-        <w:spacing w:line="240" w:lineRule="auto"/>
+        <w:spacing w:after="160"/>
         <w:rPr>
           <w:color w:val="222222"/>
         </w:rPr>
@@ -138,7 +150,6 @@
     </w:p>
     <w:p>
       <w:pPr>
-        <w:spacing w:line="240" w:lineRule="auto"/>
         <w:rPr>
           <w:color w:val="222222"/>
         </w:rPr>
@@ -159,7 +170,6 @@
           <w:right w:val="nil"/>
           <w:between w:val="nil"/>
         </w:pBdr>
-        <w:spacing w:line="240" w:lineRule="auto"/>
         <w:rPr>
           <w:color w:val="222222"/>
         </w:rPr>
@@ -175,10 +185,9 @@
       <w:pPr>
         <w:numPr>
           <w:ilvl w:val="0"/>
-          <w:numId w:val="2"/>
+          <w:numId w:val="16"/>
         </w:numPr>
         <w:shd w:val="clear" w:color="auto" w:fill="FFFFFF"/>
-        <w:spacing w:after="0" w:line="240" w:lineRule="auto"/>
         <w:rPr>
           <w:color w:val="222222"/>
         </w:rPr>
@@ -194,10 +203,9 @@
       <w:pPr>
         <w:numPr>
           <w:ilvl w:val="0"/>
-          <w:numId w:val="2"/>
+          <w:numId w:val="16"/>
         </w:numPr>
         <w:shd w:val="clear" w:color="auto" w:fill="FFFFFF"/>
-        <w:spacing w:after="0" w:line="240" w:lineRule="auto"/>
         <w:rPr>
           <w:color w:val="222222"/>
         </w:rPr>
@@ -213,10 +221,9 @@
       <w:pPr>
         <w:numPr>
           <w:ilvl w:val="0"/>
-          <w:numId w:val="2"/>
+          <w:numId w:val="16"/>
         </w:numPr>
         <w:shd w:val="clear" w:color="auto" w:fill="FFFFFF"/>
-        <w:spacing w:after="0" w:line="240" w:lineRule="auto"/>
         <w:rPr>
           <w:color w:val="222222"/>
         </w:rPr>
@@ -232,10 +239,9 @@
       <w:pPr>
         <w:numPr>
           <w:ilvl w:val="0"/>
-          <w:numId w:val="2"/>
+          <w:numId w:val="16"/>
         </w:numPr>
         <w:shd w:val="clear" w:color="auto" w:fill="FFFFFF"/>
-        <w:spacing w:after="0" w:line="240" w:lineRule="auto"/>
         <w:rPr>
           <w:color w:val="222222"/>
         </w:rPr>
@@ -250,7 +256,7 @@
     <w:p>
       <w:pPr>
         <w:shd w:val="clear" w:color="auto" w:fill="FFFFFF"/>
-        <w:spacing w:before="160" w:after="280" w:line="240" w:lineRule="auto"/>
+        <w:spacing w:before="160" w:after="280"/>
         <w:rPr>
           <w:color w:val="222222"/>
         </w:rPr>
@@ -261,7 +267,7 @@
         </w:rPr>
         <w:t xml:space="preserve">You can find contact information for your court on the </w:t>
       </w:r>
-      <w:hyperlink r:id="rId7">
+      <w:hyperlink r:id="rId8">
         <w:r>
           <w:rPr>
             <w:color w:val="1155CC"/>
@@ -280,12 +286,12 @@
     <w:p>
       <w:pPr>
         <w:shd w:val="clear" w:color="auto" w:fill="FFFFFF"/>
-        <w:spacing w:after="280" w:line="240" w:lineRule="auto"/>
-        <w:rPr>
-          <w:color w:val="222222"/>
-        </w:rPr>
-      </w:pPr>
-      <w:hyperlink r:id="rId8">
+        <w:spacing w:after="280"/>
+        <w:rPr>
+          <w:color w:val="222222"/>
+        </w:rPr>
+      </w:pPr>
+      <w:hyperlink r:id="rId9">
         <w:r>
           <w:rPr>
             <w:color w:val="1155CC"/>
@@ -300,7 +306,7 @@
         </w:rPr>
         <w:t xml:space="preserve"> is only available for some courts. Even in courts where it is available, you can only use it for some case types. The State Court Administrative Office keeps a </w:t>
       </w:r>
-      <w:hyperlink r:id="rId9">
+      <w:hyperlink r:id="rId10">
         <w:r>
           <w:rPr>
             <w:color w:val="1155CC"/>
@@ -315,7 +321,7 @@
         </w:rPr>
         <w:t xml:space="preserve">. To learn more, read </w:t>
       </w:r>
-      <w:hyperlink r:id="rId10">
+      <w:hyperlink r:id="rId11">
         <w:r>
           <w:rPr>
             <w:color w:val="1155CC"/>
@@ -334,10 +340,9 @@
     <w:p>
       <w:pPr>
         <w:pStyle w:val="Heading3"/>
-        <w:spacing w:before="240" w:line="240" w:lineRule="auto"/>
-      </w:pPr>
-      <w:bookmarkStart w:id="2" w:name="_heading=h.jp7ilmim6q0z" w:colFirst="0" w:colLast="0"/>
-      <w:bookmarkEnd w:id="2"/>
+      </w:pPr>
+      <w:bookmarkStart w:id="1" w:name="_heading=h.jp7ilmim6q0z" w:colFirst="0" w:colLast="0"/>
+      <w:bookmarkEnd w:id="1"/>
       <w:r>
         <w:t>Step 2: Get a hearing date</w:t>
       </w:r>
@@ -345,7 +350,6 @@
     <w:p>
       <w:pPr>
         <w:shd w:val="clear" w:color="auto" w:fill="FFFFFF"/>
-        <w:spacing w:line="240" w:lineRule="auto"/>
         <w:rPr>
           <w:color w:val="222222"/>
           <w:highlight w:val="white"/>
@@ -375,7 +379,6 @@
     <w:p>
       <w:pPr>
         <w:shd w:val="clear" w:color="auto" w:fill="FFFFFF"/>
-        <w:spacing w:line="240" w:lineRule="auto"/>
         <w:rPr>
           <w:color w:val="222222"/>
           <w:highlight w:val="white"/>
@@ -411,7 +414,7 @@
           <w:right w:val="nil"/>
           <w:between w:val="nil"/>
         </w:pBdr>
-        <w:spacing w:before="240" w:line="240" w:lineRule="auto"/>
+        <w:spacing w:before="240"/>
         <w:rPr>
           <w:b/>
           <w:color w:val="222222"/>
@@ -428,7 +431,7 @@
           <w:right w:val="nil"/>
           <w:between w:val="nil"/>
         </w:pBdr>
-        <w:spacing w:before="240" w:line="240" w:lineRule="auto"/>
+        <w:spacing w:before="240"/>
         <w:rPr>
           <w:b/>
           <w:color w:val="222222"/>
@@ -439,18 +442,17 @@
     <w:p>
       <w:pPr>
         <w:pStyle w:val="Heading3"/>
-        <w:spacing w:before="240" w:line="240" w:lineRule="auto"/>
-      </w:pPr>
-      <w:bookmarkStart w:id="3" w:name="_heading=h.1at1d06o21wk" w:colFirst="0" w:colLast="0"/>
-      <w:bookmarkEnd w:id="3"/>
-      <w:r>
+      </w:pPr>
+      <w:bookmarkStart w:id="2" w:name="_heading=h.1at1d06o21wk" w:colFirst="0" w:colLast="0"/>
+      <w:bookmarkEnd w:id="2"/>
+      <w:r>
+        <w:lastRenderedPageBreak/>
         <w:t>Step 3: Get your court fees waived (if you qualify)</w:t>
       </w:r>
     </w:p>
     <w:p>
       <w:pPr>
         <w:shd w:val="clear" w:color="auto" w:fill="FFFFFF"/>
-        <w:spacing w:line="240" w:lineRule="auto"/>
         <w:rPr>
           <w:color w:val="222222"/>
           <w:highlight w:val="white"/>
@@ -466,7 +468,6 @@
     </w:p>
     <w:p>
       <w:pPr>
-        <w:spacing w:line="240" w:lineRule="auto"/>
         <w:rPr>
           <w:color w:val="222222"/>
           <w:highlight w:val="white"/>
@@ -479,7 +480,7 @@
         </w:rPr>
         <w:t xml:space="preserve">If your fees have already been waived in your family case and there is no final judgment or order in your case yet, you don't have to file another Fee Waiver Request. If there is already a final order (not a temporary order) in your case, you will need a new Fee Waiver Request. You can complete our </w:t>
       </w:r>
-      <w:hyperlink r:id="rId11">
+      <w:hyperlink r:id="rId12">
         <w:r>
           <w:rPr>
             <w:color w:val="1155CC"/>
@@ -499,7 +500,6 @@
     </w:p>
     <w:p>
       <w:pPr>
-        <w:spacing w:line="240" w:lineRule="auto"/>
         <w:rPr>
           <w:color w:val="222222"/>
           <w:highlight w:val="white"/>
@@ -517,9 +517,9 @@
       <w:pPr>
         <w:numPr>
           <w:ilvl w:val="0"/>
-          <w:numId w:val="7"/>
+          <w:numId w:val="21"/>
         </w:numPr>
-        <w:spacing w:before="240" w:after="0" w:line="240" w:lineRule="auto"/>
+        <w:spacing w:before="240"/>
         <w:rPr>
           <w:color w:val="222222"/>
           <w:highlight w:val="white"/>
@@ -537,9 +537,8 @@
       <w:pPr>
         <w:numPr>
           <w:ilvl w:val="0"/>
-          <w:numId w:val="7"/>
+          <w:numId w:val="21"/>
         </w:numPr>
-        <w:spacing w:after="0" w:line="240" w:lineRule="auto"/>
         <w:rPr>
           <w:color w:val="222222"/>
           <w:highlight w:val="white"/>
@@ -557,9 +556,9 @@
       <w:pPr>
         <w:numPr>
           <w:ilvl w:val="0"/>
-          <w:numId w:val="7"/>
+          <w:numId w:val="21"/>
         </w:numPr>
-        <w:spacing w:after="240" w:line="240" w:lineRule="auto"/>
+        <w:spacing w:after="240"/>
         <w:rPr>
           <w:color w:val="222222"/>
           <w:highlight w:val="white"/>
@@ -575,7 +574,6 @@
     </w:p>
     <w:p>
       <w:pPr>
-        <w:spacing w:line="240" w:lineRule="auto"/>
         <w:rPr>
           <w:color w:val="222222"/>
           <w:highlight w:val="white"/>
@@ -591,7 +589,6 @@
     </w:p>
     <w:p>
       <w:pPr>
-        <w:spacing w:line="240" w:lineRule="auto"/>
         <w:rPr>
           <w:color w:val="222222"/>
           <w:highlight w:val="white"/>
@@ -604,7 +601,7 @@
         </w:rPr>
         <w:t xml:space="preserve">To learn more, read </w:t>
       </w:r>
-      <w:hyperlink r:id="rId12">
+      <w:hyperlink r:id="rId13">
         <w:r>
           <w:rPr>
             <w:color w:val="1155CC"/>
@@ -625,10 +622,9 @@
     <w:p>
       <w:pPr>
         <w:pStyle w:val="Heading3"/>
-        <w:spacing w:before="240" w:line="240" w:lineRule="auto"/>
-      </w:pPr>
-      <w:bookmarkStart w:id="4" w:name="_heading=h.gjdgxs" w:colFirst="0" w:colLast="0"/>
-      <w:bookmarkEnd w:id="4"/>
+      </w:pPr>
+      <w:bookmarkStart w:id="3" w:name="_heading=h.gjdgxs" w:colFirst="0" w:colLast="0"/>
+      <w:bookmarkEnd w:id="3"/>
       <w:r>
         <w:t>Step 4: Sign your forms and make copies (if needed)</w:t>
       </w:r>
@@ -642,7 +638,6 @@
           <w:right w:val="nil"/>
           <w:between w:val="nil"/>
         </w:pBdr>
-        <w:spacing w:line="240" w:lineRule="auto"/>
         <w:rPr>
           <w:color w:val="222222"/>
           <w:highlight w:val="white"/>
@@ -671,7 +666,6 @@
           <w:right w:val="nil"/>
           <w:between w:val="nil"/>
         </w:pBdr>
-        <w:spacing w:line="240" w:lineRule="auto"/>
         <w:rPr>
           <w:color w:val="222222"/>
         </w:rPr>
@@ -692,7 +686,6 @@
           <w:right w:val="nil"/>
           <w:between w:val="nil"/>
         </w:pBdr>
-        <w:spacing w:line="240" w:lineRule="auto"/>
         <w:rPr>
           <w:color w:val="222222"/>
         </w:rPr>
@@ -708,7 +701,7 @@
       <w:pPr>
         <w:numPr>
           <w:ilvl w:val="0"/>
-          <w:numId w:val="6"/>
+          <w:numId w:val="20"/>
         </w:numPr>
         <w:pBdr>
           <w:top w:val="nil"/>
@@ -717,7 +710,6 @@
           <w:right w:val="nil"/>
           <w:between w:val="nil"/>
         </w:pBdr>
-        <w:spacing w:after="0" w:line="240" w:lineRule="auto"/>
         <w:rPr>
           <w:color w:val="222222"/>
         </w:rPr>
@@ -740,7 +732,7 @@
       <w:pPr>
         <w:numPr>
           <w:ilvl w:val="0"/>
-          <w:numId w:val="6"/>
+          <w:numId w:val="20"/>
         </w:numPr>
         <w:pBdr>
           <w:top w:val="nil"/>
@@ -749,7 +741,6 @@
           <w:right w:val="nil"/>
           <w:between w:val="nil"/>
         </w:pBdr>
-        <w:spacing w:after="0" w:line="240" w:lineRule="auto"/>
         <w:rPr>
           <w:color w:val="222222"/>
         </w:rPr>
@@ -772,7 +763,7 @@
       <w:pPr>
         <w:numPr>
           <w:ilvl w:val="0"/>
-          <w:numId w:val="6"/>
+          <w:numId w:val="20"/>
         </w:numPr>
         <w:pBdr>
           <w:top w:val="nil"/>
@@ -781,7 +772,6 @@
           <w:right w:val="nil"/>
           <w:between w:val="nil"/>
         </w:pBdr>
-        <w:spacing w:after="0" w:line="240" w:lineRule="auto"/>
         <w:rPr>
           <w:color w:val="222222"/>
         </w:rPr>
@@ -804,7 +794,7 @@
       <w:pPr>
         <w:numPr>
           <w:ilvl w:val="0"/>
-          <w:numId w:val="6"/>
+          <w:numId w:val="20"/>
         </w:numPr>
         <w:pBdr>
           <w:top w:val="nil"/>
@@ -813,7 +803,7 @@
           <w:right w:val="nil"/>
           <w:between w:val="nil"/>
         </w:pBdr>
-        <w:spacing w:line="240" w:lineRule="auto"/>
+        <w:spacing w:after="160"/>
         <w:rPr>
           <w:color w:val="222222"/>
         </w:rPr>
@@ -835,7 +825,6 @@
     <w:p>
       <w:pPr>
         <w:shd w:val="clear" w:color="auto" w:fill="FFFFFF"/>
-        <w:spacing w:line="240" w:lineRule="auto"/>
         <w:rPr>
           <w:color w:val="222222"/>
         </w:rPr>
@@ -850,7 +839,6 @@
     <w:p>
       <w:pPr>
         <w:shd w:val="clear" w:color="auto" w:fill="FFFFFF"/>
-        <w:spacing w:line="240" w:lineRule="auto"/>
         <w:rPr>
           <w:b/>
           <w:color w:val="222222"/>
@@ -867,10 +855,9 @@
     <w:p>
       <w:pPr>
         <w:pStyle w:val="Heading3"/>
-        <w:spacing w:before="240" w:line="240" w:lineRule="auto"/>
-      </w:pPr>
-      <w:bookmarkStart w:id="5" w:name="_heading=h.svha3vszpwot" w:colFirst="0" w:colLast="0"/>
-      <w:bookmarkEnd w:id="5"/>
+      </w:pPr>
+      <w:bookmarkStart w:id="4" w:name="_heading=h.svha3vszpwot" w:colFirst="0" w:colLast="0"/>
+      <w:bookmarkEnd w:id="4"/>
       <w:r>
         <w:t>Step 5: File your forms with filing fee</w:t>
       </w:r>
@@ -878,7 +865,6 @@
     <w:p>
       <w:pPr>
         <w:shd w:val="clear" w:color="auto" w:fill="FFFFFF"/>
-        <w:spacing w:line="240" w:lineRule="auto"/>
         <w:rPr>
           <w:color w:val="222222"/>
           <w:highlight w:val="white"/>
@@ -903,18 +889,16 @@
     <w:p>
       <w:pPr>
         <w:shd w:val="clear" w:color="auto" w:fill="FFFFFF"/>
-        <w:spacing w:line="240" w:lineRule="auto"/>
-        <w:rPr>
-          <w:color w:val="222222"/>
-          <w:highlight w:val="white"/>
-        </w:rPr>
-      </w:pPr>
-      <w:r>
-        <w:rPr>
-          <w:color w:val="222222"/>
-          <w:highlight w:val="white"/>
-        </w:rPr>
-        <w:lastRenderedPageBreak/>
+        <w:rPr>
+          <w:color w:val="222222"/>
+          <w:highlight w:val="white"/>
+        </w:rPr>
+      </w:pPr>
+      <w:r>
+        <w:rPr>
+          <w:color w:val="222222"/>
+          <w:highlight w:val="white"/>
+        </w:rPr>
         <w:t xml:space="preserve">File your </w:t>
       </w:r>
       <w:r>
@@ -930,7 +914,7 @@
         </w:rPr>
         <w:t xml:space="preserve"> with the court. If you are filing in person or need contact information for the court, click on </w:t>
       </w:r>
-      <w:hyperlink r:id="rId13">
+      <w:hyperlink r:id="rId14">
         <w:r>
           <w:rPr>
             <w:color w:val="1155CC"/>
@@ -951,7 +935,6 @@
     <w:p>
       <w:pPr>
         <w:shd w:val="clear" w:color="auto" w:fill="FFFFFF"/>
-        <w:spacing w:line="240" w:lineRule="auto"/>
         <w:rPr>
           <w:color w:val="222222"/>
           <w:highlight w:val="white"/>
@@ -974,26 +957,25 @@
     <w:p>
       <w:pPr>
         <w:shd w:val="clear" w:color="auto" w:fill="FFFFFF"/>
-        <w:spacing w:line="240" w:lineRule="auto"/>
-        <w:rPr>
-          <w:color w:val="222222"/>
-        </w:rPr>
-      </w:pPr>
-      <w:r>
-        <w:rPr>
-          <w:color w:val="222222"/>
-          <w:highlight w:val="white"/>
-        </w:rPr>
+        <w:rPr>
+          <w:color w:val="222222"/>
+        </w:rPr>
+      </w:pPr>
+      <w:r>
+        <w:rPr>
+          <w:color w:val="222222"/>
+          <w:highlight w:val="white"/>
+        </w:rPr>
+        <w:lastRenderedPageBreak/>
         <w:t xml:space="preserve">If you are filing in person at the court clerk's office and you did not already get a hearing date for your motion, remember to ask the clerk for a hearing date. Then fill out the Notice of Hearing section of your motion on the original and all copies. Give the clerk your forms and all copies. The clerk will keep the originals and one copy of each form. The clerk will return the copies the court doesn’t need. </w:t>
       </w:r>
     </w:p>
     <w:p>
       <w:pPr>
         <w:pStyle w:val="Heading3"/>
-        <w:spacing w:before="240" w:line="240" w:lineRule="auto"/>
-      </w:pPr>
-      <w:bookmarkStart w:id="6" w:name="_heading=h.2hs1zhjx7d2e" w:colFirst="0" w:colLast="0"/>
-      <w:bookmarkEnd w:id="6"/>
+      </w:pPr>
+      <w:bookmarkStart w:id="5" w:name="_heading=h.2hs1zhjx7d2e" w:colFirst="0" w:colLast="0"/>
+      <w:bookmarkEnd w:id="5"/>
       <w:r>
         <w:t>Step 6: Serve the papers</w:t>
       </w:r>
@@ -1001,7 +983,6 @@
     <w:p>
       <w:pPr>
         <w:shd w:val="clear" w:color="auto" w:fill="FFFFFF"/>
-        <w:spacing w:line="240" w:lineRule="auto"/>
         <w:rPr>
           <w:color w:val="222222"/>
           <w:highlight w:val="white"/>
@@ -1019,9 +1000,8 @@
       <w:pPr>
         <w:numPr>
           <w:ilvl w:val="0"/>
-          <w:numId w:val="1"/>
+          <w:numId w:val="15"/>
         </w:numPr>
-        <w:spacing w:after="0" w:line="240" w:lineRule="auto"/>
       </w:pPr>
       <w:r>
         <w:t>Motion</w:t>
@@ -1046,10 +1026,9 @@
       <w:pPr>
         <w:numPr>
           <w:ilvl w:val="0"/>
-          <w:numId w:val="1"/>
+          <w:numId w:val="15"/>
         </w:numPr>
         <w:shd w:val="clear" w:color="auto" w:fill="FFFFFF"/>
-        <w:spacing w:after="0" w:line="240" w:lineRule="auto"/>
         <w:rPr>
           <w:color w:val="222222"/>
           <w:highlight w:val="white"/>
@@ -1066,7 +1045,7 @@
     <w:p>
       <w:pPr>
         <w:shd w:val="clear" w:color="auto" w:fill="FFFFFF"/>
-        <w:spacing w:before="160" w:line="240" w:lineRule="auto"/>
+        <w:spacing w:before="160"/>
         <w:rPr>
           <w:color w:val="222222"/>
           <w:highlight w:val="white"/>
@@ -1083,7 +1062,7 @@
     <w:p>
       <w:pPr>
         <w:shd w:val="clear" w:color="auto" w:fill="FFFFFF"/>
-        <w:spacing w:before="160" w:line="240" w:lineRule="auto"/>
+        <w:spacing w:before="160"/>
         <w:rPr>
           <w:color w:val="222222"/>
           <w:highlight w:val="white"/>
@@ -1100,13 +1079,13 @@
     <w:p>
       <w:pPr>
         <w:shd w:val="clear" w:color="auto" w:fill="FFFFFF"/>
-        <w:spacing w:before="160" w:line="240" w:lineRule="auto"/>
-        <w:rPr>
-          <w:color w:val="222222"/>
-          <w:highlight w:val="white"/>
-        </w:rPr>
-      </w:pPr>
-      <w:hyperlink r:id="rId14">
+        <w:spacing w:before="160"/>
+        <w:rPr>
+          <w:color w:val="222222"/>
+          <w:highlight w:val="white"/>
+        </w:rPr>
+      </w:pPr>
+      <w:hyperlink r:id="rId15">
         <w:r>
           <w:rPr>
             <w:color w:val="1155CC"/>
@@ -1123,7 +1102,7 @@
         </w:rPr>
         <w:t xml:space="preserve"> is only available for some courts. Even in courts where it is available, you can only use it for some case types. The State Court Administrative Office keeps a </w:t>
       </w:r>
-      <w:hyperlink r:id="rId15">
+      <w:hyperlink r:id="rId16">
         <w:r>
           <w:rPr>
             <w:color w:val="1155CC"/>
@@ -1140,7 +1119,7 @@
         </w:rPr>
         <w:t xml:space="preserve">. To learn more, read </w:t>
       </w:r>
-      <w:hyperlink r:id="rId16">
+      <w:hyperlink r:id="rId17">
         <w:r>
           <w:rPr>
             <w:color w:val="1155CC"/>
@@ -1161,7 +1140,7 @@
     <w:p>
       <w:pPr>
         <w:shd w:val="clear" w:color="auto" w:fill="FFFFFF"/>
-        <w:spacing w:before="160" w:line="240" w:lineRule="auto"/>
+        <w:spacing w:before="160"/>
         <w:rPr>
           <w:color w:val="222222"/>
           <w:highlight w:val="white"/>
@@ -1178,7 +1157,7 @@
     <w:p>
       <w:pPr>
         <w:shd w:val="clear" w:color="auto" w:fill="FFFFFF"/>
-        <w:spacing w:before="160" w:line="240" w:lineRule="auto"/>
+        <w:spacing w:before="160"/>
         <w:rPr>
           <w:color w:val="222222"/>
           <w:highlight w:val="white"/>
@@ -1196,10 +1175,9 @@
       <w:pPr>
         <w:numPr>
           <w:ilvl w:val="0"/>
-          <w:numId w:val="4"/>
+          <w:numId w:val="18"/>
         </w:numPr>
         <w:shd w:val="clear" w:color="auto" w:fill="FFFFFF"/>
-        <w:spacing w:after="0" w:line="240" w:lineRule="auto"/>
         <w:rPr>
           <w:color w:val="222222"/>
           <w:highlight w:val="white"/>
@@ -1217,10 +1195,9 @@
       <w:pPr>
         <w:numPr>
           <w:ilvl w:val="0"/>
-          <w:numId w:val="4"/>
+          <w:numId w:val="18"/>
         </w:numPr>
         <w:shd w:val="clear" w:color="auto" w:fill="FFFFFF"/>
-        <w:spacing w:after="0" w:line="240" w:lineRule="auto"/>
         <w:rPr>
           <w:color w:val="222222"/>
           <w:highlight w:val="white"/>
@@ -1238,10 +1215,9 @@
       <w:pPr>
         <w:numPr>
           <w:ilvl w:val="0"/>
-          <w:numId w:val="4"/>
+          <w:numId w:val="18"/>
         </w:numPr>
         <w:shd w:val="clear" w:color="auto" w:fill="FFFFFF"/>
-        <w:spacing w:after="0" w:line="240" w:lineRule="auto"/>
         <w:rPr>
           <w:color w:val="222222"/>
           <w:highlight w:val="white"/>
@@ -1259,10 +1235,9 @@
       <w:pPr>
         <w:numPr>
           <w:ilvl w:val="0"/>
-          <w:numId w:val="4"/>
+          <w:numId w:val="18"/>
         </w:numPr>
         <w:shd w:val="clear" w:color="auto" w:fill="FFFFFF"/>
-        <w:spacing w:after="0" w:line="240" w:lineRule="auto"/>
         <w:rPr>
           <w:color w:val="222222"/>
           <w:highlight w:val="white"/>
@@ -1278,7 +1253,7 @@
     </w:p>
     <w:p>
       <w:pPr>
-        <w:spacing w:before="240" w:line="240" w:lineRule="auto"/>
+        <w:spacing w:before="240"/>
         <w:rPr>
           <w:b/>
           <w:color w:val="222222"/>
@@ -1289,109 +1264,95 @@
     <w:p>
       <w:pPr>
         <w:pStyle w:val="Heading3"/>
-        <w:spacing w:before="240" w:line="240" w:lineRule="auto"/>
-      </w:pPr>
-      <w:bookmarkStart w:id="7" w:name="_heading=h.3vs7cule2g3h" w:colFirst="0" w:colLast="0"/>
+      </w:pPr>
+      <w:bookmarkStart w:id="6" w:name="_heading=h.3vs7cule2g3h" w:colFirst="0" w:colLast="0"/>
+      <w:bookmarkEnd w:id="6"/>
+      <w:r>
+        <w:t>Step 7: File the Certificate of Mailing</w:t>
+      </w:r>
+    </w:p>
+    <w:p>
+      <w:pPr>
+        <w:shd w:val="clear" w:color="auto" w:fill="FFFFFF"/>
+        <w:rPr>
+          <w:color w:val="222222"/>
+          <w:highlight w:val="white"/>
+        </w:rPr>
+      </w:pPr>
+      <w:r>
+        <w:rPr>
+          <w:color w:val="222222"/>
+          <w:highlight w:val="white"/>
+        </w:rPr>
+        <w:t xml:space="preserve">Complete the Certificate of Mailing on one copy of the </w:t>
+      </w:r>
+      <w:r>
+        <w:t>Motion</w:t>
+      </w:r>
+      <w:r>
+        <w:rPr>
+          <w:color w:val="222222"/>
+        </w:rPr>
+        <w:t> Regarding Change of </w:t>
+      </w:r>
+      <w:r>
+        <w:t>Domicile</w:t>
+      </w:r>
+      <w:r>
+        <w:rPr>
+          <w:color w:val="222222"/>
+        </w:rPr>
+        <w:t>/Legal Residence</w:t>
+      </w:r>
+      <w:r>
+        <w:rPr>
+          <w:color w:val="222222"/>
+          <w:highlight w:val="white"/>
+        </w:rPr>
+        <w:t xml:space="preserve"> if you will be filing it electronically. If you will be filing in person or by mail, complete the Certificate of Mailing on all three remaining copies of your motion. File two copies, and keep one copy for your records.</w:t>
+      </w:r>
+    </w:p>
+    <w:p>
+      <w:pPr>
+        <w:shd w:val="clear" w:color="auto" w:fill="FFFFFF"/>
+        <w:rPr>
+          <w:color w:val="222222"/>
+          <w:highlight w:val="white"/>
+        </w:rPr>
+      </w:pPr>
+      <w:r>
+        <w:rPr>
+          <w:color w:val="222222"/>
+          <w:highlight w:val="white"/>
+        </w:rPr>
+        <w:lastRenderedPageBreak/>
+        <w:t xml:space="preserve">If you served the other parent electronically, write that in the Certificate of Mailing section by hand. For example, if you served the other parent by e-mail, write “I served this document to [party name] by e-mail to emailaddress@email.com.” </w:t>
+      </w:r>
+    </w:p>
+    <w:p>
+      <w:pPr>
+        <w:pStyle w:val="Heading3"/>
+      </w:pPr>
+      <w:bookmarkStart w:id="7" w:name="_heading=h.3znsmwpl0lsr" w:colFirst="0" w:colLast="0"/>
       <w:bookmarkEnd w:id="7"/>
       <w:r>
-        <w:lastRenderedPageBreak/>
-        <w:t>Step 7: File the Certificate of Mailing</w:t>
-      </w:r>
-    </w:p>
-    <w:p>
-      <w:pPr>
-        <w:shd w:val="clear" w:color="auto" w:fill="FFFFFF"/>
-        <w:spacing w:line="240" w:lineRule="auto"/>
-        <w:rPr>
-          <w:color w:val="222222"/>
-          <w:highlight w:val="white"/>
-        </w:rPr>
-      </w:pPr>
-      <w:r>
-        <w:rPr>
-          <w:color w:val="222222"/>
-          <w:highlight w:val="white"/>
-        </w:rPr>
-        <w:t xml:space="preserve">Complete the Certificate of Mailing on one copy of the </w:t>
-      </w:r>
-      <w:r>
-        <w:t>Motion</w:t>
-      </w:r>
-      <w:r>
-        <w:rPr>
-          <w:color w:val="222222"/>
-        </w:rPr>
-        <w:t> Regarding Change of </w:t>
-      </w:r>
-      <w:r>
-        <w:t>Domicile</w:t>
-      </w:r>
-      <w:r>
-        <w:rPr>
-          <w:color w:val="222222"/>
-        </w:rPr>
-        <w:t>/Legal Residence</w:t>
-      </w:r>
-      <w:r>
-        <w:rPr>
-          <w:color w:val="222222"/>
-          <w:highlight w:val="white"/>
-        </w:rPr>
-        <w:t xml:space="preserve"> if you will be filing it electronically. If you will be filing in person or by mail, complete the Certificate of Mailing on all three remaining copies of your motion. File two copies, and keep one copy for your records.</w:t>
-      </w:r>
-    </w:p>
-    <w:p>
-      <w:pPr>
-        <w:shd w:val="clear" w:color="auto" w:fill="FFFFFF"/>
-        <w:spacing w:line="240" w:lineRule="auto"/>
-        <w:rPr>
-          <w:color w:val="222222"/>
-          <w:highlight w:val="white"/>
-        </w:rPr>
-      </w:pPr>
-      <w:r>
-        <w:rPr>
-          <w:color w:val="222222"/>
-          <w:highlight w:val="white"/>
-        </w:rPr>
-        <w:t xml:space="preserve">If you served the other parent electronically, write that in the Certificate of Mailing section by hand. For example, if you served the other parent by e-mail, write “I served this document to [party name] by e-mail to emailaddress@email.com.” </w:t>
-      </w:r>
-    </w:p>
-    <w:p>
-      <w:pPr>
-        <w:pStyle w:val="Heading3"/>
-        <w:spacing w:after="280" w:line="240" w:lineRule="auto"/>
-      </w:pPr>
-      <w:bookmarkStart w:id="8" w:name="_heading=h.3znsmwpl0lsr" w:colFirst="0" w:colLast="0"/>
-      <w:bookmarkEnd w:id="8"/>
-      <w:r>
         <w:t>Step 8: Attend the hearing</w:t>
       </w:r>
     </w:p>
     <w:p>
       <w:pPr>
-        <w:spacing w:line="240" w:lineRule="auto"/>
-        <w:rPr>
-          <w:color w:val="222222"/>
-          <w:highlight w:val="white"/>
-        </w:rPr>
-      </w:pPr>
-      <w:r>
-        <w:rPr>
-          <w:color w:val="222222"/>
-          <w:highlight w:val="white"/>
-        </w:rPr>
-        <w:t>Below are brief instructions about attending your court hearing. For more detailed instructions about going to court, watch the</w:t>
-      </w:r>
-      <w:hyperlink r:id="rId17">
-        <w:r>
-          <w:rPr>
-            <w:color w:val="222222"/>
-            <w:highlight w:val="white"/>
-          </w:rPr>
-          <w:t xml:space="preserve"> </w:t>
-        </w:r>
-      </w:hyperlink>
+        <w:rPr>
+          <w:color w:val="222222"/>
+          <w:highlight w:val="white"/>
+        </w:rPr>
+      </w:pPr>
+      <w:r>
+        <w:rPr>
+          <w:color w:val="222222"/>
+          <w:highlight w:val="white"/>
+        </w:rPr>
+        <w:t xml:space="preserve">Below are brief instructions about attending your court hearing. For more detailed instructions about going to court, watch the </w:t>
+      </w:r>
       <w:hyperlink r:id="rId18">
         <w:r>
           <w:rPr>
@@ -1420,7 +1381,6 @@
     </w:p>
     <w:p>
       <w:pPr>
-        <w:spacing w:line="240" w:lineRule="auto"/>
         <w:rPr>
           <w:color w:val="222222"/>
           <w:highlight w:val="white"/>
@@ -1436,7 +1396,6 @@
     </w:p>
     <w:p>
       <w:pPr>
-        <w:spacing w:line="240" w:lineRule="auto"/>
         <w:rPr>
           <w:color w:val="222222"/>
           <w:highlight w:val="white"/>
@@ -1454,9 +1413,9 @@
       <w:pPr>
         <w:numPr>
           <w:ilvl w:val="0"/>
-          <w:numId w:val="8"/>
+          <w:numId w:val="22"/>
         </w:numPr>
-        <w:spacing w:before="240" w:after="0" w:line="240" w:lineRule="auto"/>
+        <w:spacing w:before="240"/>
         <w:rPr>
           <w:color w:val="222222"/>
           <w:highlight w:val="white"/>
@@ -1474,9 +1433,8 @@
       <w:pPr>
         <w:numPr>
           <w:ilvl w:val="0"/>
-          <w:numId w:val="8"/>
+          <w:numId w:val="22"/>
         </w:numPr>
-        <w:spacing w:after="0" w:line="240" w:lineRule="auto"/>
         <w:rPr>
           <w:color w:val="222222"/>
           <w:highlight w:val="white"/>
@@ -1494,9 +1452,9 @@
       <w:pPr>
         <w:numPr>
           <w:ilvl w:val="0"/>
-          <w:numId w:val="8"/>
+          <w:numId w:val="22"/>
         </w:numPr>
-        <w:spacing w:after="240" w:line="240" w:lineRule="auto"/>
+        <w:spacing w:after="240"/>
         <w:rPr>
           <w:color w:val="222222"/>
           <w:highlight w:val="white"/>
@@ -1512,7 +1470,7 @@
     </w:p>
     <w:p>
       <w:pPr>
-        <w:spacing w:before="160" w:line="240" w:lineRule="auto"/>
+        <w:spacing w:before="160"/>
         <w:rPr>
           <w:color w:val="222222"/>
           <w:highlight w:val="white"/>
@@ -1530,9 +1488,9 @@
       <w:pPr>
         <w:numPr>
           <w:ilvl w:val="0"/>
-          <w:numId w:val="3"/>
+          <w:numId w:val="17"/>
         </w:numPr>
-        <w:spacing w:before="240" w:after="0" w:line="240" w:lineRule="auto"/>
+        <w:spacing w:before="240"/>
         <w:rPr>
           <w:color w:val="222222"/>
           <w:highlight w:val="white"/>
@@ -1550,9 +1508,8 @@
       <w:pPr>
         <w:numPr>
           <w:ilvl w:val="0"/>
-          <w:numId w:val="3"/>
+          <w:numId w:val="17"/>
         </w:numPr>
-        <w:spacing w:after="0" w:line="240" w:lineRule="auto"/>
         <w:rPr>
           <w:color w:val="222222"/>
           <w:highlight w:val="white"/>
@@ -1570,9 +1527,8 @@
       <w:pPr>
         <w:numPr>
           <w:ilvl w:val="0"/>
-          <w:numId w:val="3"/>
+          <w:numId w:val="17"/>
         </w:numPr>
-        <w:spacing w:after="0" w:line="240" w:lineRule="auto"/>
         <w:rPr>
           <w:color w:val="222222"/>
           <w:highlight w:val="white"/>
@@ -1590,9 +1546,8 @@
       <w:pPr>
         <w:numPr>
           <w:ilvl w:val="0"/>
-          <w:numId w:val="3"/>
+          <w:numId w:val="17"/>
         </w:numPr>
-        <w:spacing w:after="0" w:line="240" w:lineRule="auto"/>
         <w:rPr>
           <w:color w:val="222222"/>
           <w:highlight w:val="white"/>
@@ -1610,9 +1565,9 @@
       <w:pPr>
         <w:numPr>
           <w:ilvl w:val="0"/>
-          <w:numId w:val="3"/>
+          <w:numId w:val="17"/>
         </w:numPr>
-        <w:spacing w:after="240" w:line="240" w:lineRule="auto"/>
+        <w:spacing w:after="240"/>
         <w:rPr>
           <w:color w:val="222222"/>
           <w:highlight w:val="white"/>
@@ -1628,29 +1583,19 @@
     </w:p>
     <w:p>
       <w:pPr>
-        <w:spacing w:line="240" w:lineRule="auto"/>
-        <w:rPr>
-          <w:color w:val="222222"/>
-          <w:highlight w:val="white"/>
-        </w:rPr>
-      </w:pPr>
-      <w:r>
-        <w:rPr>
-          <w:color w:val="222222"/>
-          <w:highlight w:val="white"/>
-        </w:rPr>
-        <w:t>Clearly and directly answer any questions the judge or referee has. You will also need to give evidence relevant to the 100-mile rule factors (if applicable to your case) and the best interest of the child factors. To learn more, read</w:t>
+        <w:rPr>
+          <w:color w:val="222222"/>
+          <w:highlight w:val="white"/>
+        </w:rPr>
+      </w:pPr>
+      <w:r>
+        <w:rPr>
+          <w:color w:val="222222"/>
+          <w:highlight w:val="white"/>
+        </w:rPr>
+        <w:t xml:space="preserve">Clearly and directly answer any questions the judge or referee has. You will also need to give evidence relevant to the 100-mile rule factors (if applicable to your case) and the best interest of the child factors. To learn more, read </w:t>
       </w:r>
       <w:hyperlink r:id="rId19">
-        <w:r>
-          <w:rPr>
-            <w:color w:val="222222"/>
-            <w:highlight w:val="white"/>
-          </w:rPr>
-          <w:t xml:space="preserve"> </w:t>
-        </w:r>
-      </w:hyperlink>
-      <w:hyperlink r:id="rId20">
         <w:r>
           <w:rPr>
             <w:color w:val="1155CC"/>
@@ -1670,7 +1615,6 @@
     </w:p>
     <w:p>
       <w:pPr>
-        <w:spacing w:line="240" w:lineRule="auto"/>
         <w:rPr>
           <w:color w:val="222222"/>
           <w:highlight w:val="white"/>
@@ -1686,7 +1630,6 @@
     </w:p>
     <w:p>
       <w:pPr>
-        <w:spacing w:line="240" w:lineRule="auto"/>
         <w:rPr>
           <w:color w:val="222222"/>
           <w:highlight w:val="white"/>
@@ -1702,7 +1645,6 @@
     </w:p>
     <w:p>
       <w:pPr>
-        <w:spacing w:line="240" w:lineRule="auto"/>
         <w:rPr>
           <w:color w:val="222222"/>
           <w:highlight w:val="white"/>
@@ -1718,149 +1660,126 @@
     </w:p>
     <w:p>
       <w:pPr>
-        <w:spacing w:line="240" w:lineRule="auto"/>
-        <w:rPr>
-          <w:color w:val="222222"/>
-          <w:highlight w:val="white"/>
-        </w:rPr>
-      </w:pPr>
-      <w:r>
-        <w:rPr>
-          <w:color w:val="222222"/>
-          <w:highlight w:val="white"/>
-        </w:rPr>
+        <w:rPr>
+          <w:color w:val="222222"/>
+          <w:highlight w:val="white"/>
+        </w:rPr>
+      </w:pPr>
+      <w:r>
+        <w:rPr>
+          <w:color w:val="222222"/>
+          <w:highlight w:val="white"/>
+        </w:rPr>
+        <w:t>If your hearing is in front of a referee, they will issue a recommendation to the judge. There will be a chance for either party to object to the recommendation before it becomes a final order.</w:t>
+      </w:r>
+    </w:p>
+    <w:p>
+      <w:pPr>
+        <w:pStyle w:val="Heading3"/>
+      </w:pPr>
+      <w:bookmarkStart w:id="8" w:name="_heading=h.5i763qjrs9ct" w:colFirst="0" w:colLast="0"/>
+      <w:bookmarkEnd w:id="8"/>
+      <w:r>
+        <w:t>Step 9: File the signed order(s)</w:t>
+      </w:r>
+    </w:p>
+    <w:p>
+      <w:pPr>
+        <w:shd w:val="clear" w:color="auto" w:fill="FFFFFF"/>
+        <w:rPr>
+          <w:color w:val="222222"/>
+        </w:rPr>
+      </w:pPr>
+      <w:r>
+        <w:rPr>
+          <w:color w:val="222222"/>
+        </w:rPr>
+        <w:t>File the signed order(s). If you are filing in person at the court clerk's office, also file a copy for the Friend of the Court, and ask the clerk for two copies to take with you (one for your own records, and one to serve on the other party).</w:t>
+      </w:r>
+    </w:p>
+    <w:p>
+      <w:pPr>
+        <w:shd w:val="clear" w:color="auto" w:fill="FFFFFF"/>
+        <w:rPr>
+          <w:color w:val="222222"/>
+        </w:rPr>
+      </w:pPr>
+      <w:r>
+        <w:rPr>
+          <w:color w:val="222222"/>
+        </w:rPr>
+        <w:t>If you are filing either by e-mail or using MiFILE, you will not need to make copies.</w:t>
+      </w:r>
+    </w:p>
+    <w:p>
+      <w:pPr>
+        <w:pStyle w:val="Heading3"/>
+      </w:pPr>
+      <w:bookmarkStart w:id="9" w:name="_heading=h.p0e5o8c96zvr" w:colFirst="0" w:colLast="0"/>
+      <w:bookmarkEnd w:id="9"/>
+      <w:r>
         <w:lastRenderedPageBreak/>
-        <w:t>If your hearing is in front of a referee, they will issue a recommendation to the judge. There will be a chance for either party to object to the recommendation before it becomes a final order.</w:t>
+        <w:t>Step 10: Serve the other party with the order(s)</w:t>
+      </w:r>
+    </w:p>
+    <w:p>
+      <w:pPr>
+        <w:shd w:val="clear" w:color="auto" w:fill="FFFFFF"/>
+        <w:rPr>
+          <w:color w:val="222222"/>
+          <w:highlight w:val="white"/>
+        </w:rPr>
+      </w:pPr>
+      <w:r>
+        <w:rPr>
+          <w:color w:val="222222"/>
+          <w:highlight w:val="white"/>
+        </w:rPr>
+        <w:t>Unless the other party was served with the order(s) at the hearing, you must serve the order(s) within 7 days after the judge signs. Look back to Step 6 for information on how to serve papers. If you file these documents in MiFILE, you can serve the other party through MiFILE at that time.</w:t>
       </w:r>
     </w:p>
     <w:p>
       <w:pPr>
         <w:pStyle w:val="Heading3"/>
-        <w:spacing w:before="240" w:line="240" w:lineRule="auto"/>
-      </w:pPr>
-      <w:bookmarkStart w:id="9" w:name="_heading=h.5i763qjrs9ct" w:colFirst="0" w:colLast="0"/>
-      <w:bookmarkEnd w:id="9"/>
-      <w:r>
-        <w:t>Step 9: File the signed order(s)</w:t>
+      </w:pPr>
+      <w:bookmarkStart w:id="10" w:name="_heading=h.32kq1r83b9ky" w:colFirst="0" w:colLast="0"/>
+      <w:bookmarkEnd w:id="10"/>
+      <w:r>
+        <w:t>Step 11: Complete and file the Certificate of Mailing</w:t>
       </w:r>
     </w:p>
     <w:p>
       <w:pPr>
         <w:shd w:val="clear" w:color="auto" w:fill="FFFFFF"/>
-        <w:spacing w:line="240" w:lineRule="auto"/>
-        <w:rPr>
-          <w:color w:val="222222"/>
-        </w:rPr>
-      </w:pPr>
-      <w:r>
-        <w:rPr>
-          <w:color w:val="222222"/>
-        </w:rPr>
-        <w:t>File the signed order(s). If you are filing in person at the court clerk's office, also file a copy for the Friend of the Court, and ask the clerk for two copies to take with you (one for your own records, and one to serve on the other party).</w:t>
+        <w:rPr>
+          <w:color w:val="222222"/>
+          <w:highlight w:val="white"/>
+        </w:rPr>
+      </w:pPr>
+      <w:r>
+        <w:rPr>
+          <w:color w:val="222222"/>
+          <w:highlight w:val="white"/>
+        </w:rPr>
+        <w:t xml:space="preserve">Complete the Certificate of Mailing on a copy of the </w:t>
+      </w:r>
+      <w:r>
+        <w:rPr>
+          <w:color w:val="222222"/>
+        </w:rPr>
+        <w:t>order(s)</w:t>
+      </w:r>
+      <w:r>
+        <w:rPr>
+          <w:color w:val="222222"/>
+          <w:highlight w:val="white"/>
+        </w:rPr>
+        <w:t>. If you served the order electronically, cross out “by first-class mail addressed to their last-known addresses as defined in MCR 3.203” and write in how you served your documents. If it is by e-mail, be sure to include the e-mail address you used. For example, you could write “I served this document by e-mail to emailaddress@email.com.” File this in the same way you filed your other documents. If you are filing in person or by mail, file two copies with the court and save a copy for your records.</w:t>
       </w:r>
     </w:p>
     <w:p>
       <w:pPr>
         <w:shd w:val="clear" w:color="auto" w:fill="FFFFFF"/>
-        <w:spacing w:line="240" w:lineRule="auto"/>
-        <w:rPr>
-          <w:color w:val="222222"/>
-        </w:rPr>
-      </w:pPr>
-      <w:r>
-        <w:rPr>
-          <w:color w:val="222222"/>
-        </w:rPr>
-        <w:t>If you are filing either by e-mail or using MiFILE, you will not need to make copies.</w:t>
-      </w:r>
-    </w:p>
-    <w:p>
-      <w:pPr>
-        <w:pStyle w:val="Heading3"/>
-        <w:spacing w:before="240" w:line="240" w:lineRule="auto"/>
-      </w:pPr>
-      <w:bookmarkStart w:id="10" w:name="_heading=h.p0e5o8c96zvr" w:colFirst="0" w:colLast="0"/>
-      <w:bookmarkEnd w:id="10"/>
-      <w:r>
-        <w:t>Step 10: Serve the other party with the order(s)</w:t>
-      </w:r>
-    </w:p>
-    <w:p>
-      <w:pPr>
-        <w:shd w:val="clear" w:color="auto" w:fill="FFFFFF"/>
-        <w:spacing w:line="240" w:lineRule="auto"/>
-        <w:rPr>
-          <w:color w:val="222222"/>
-          <w:highlight w:val="white"/>
-        </w:rPr>
-      </w:pPr>
-      <w:r>
-        <w:rPr>
-          <w:color w:val="222222"/>
-          <w:highlight w:val="white"/>
-        </w:rPr>
-        <w:t>Unless the other party was served with the order(s) at the hearing, you mus</w:t>
-      </w:r>
-      <w:r>
-        <w:rPr>
-          <w:color w:val="222222"/>
-          <w:highlight w:val="white"/>
-        </w:rPr>
-        <w:t>t serve</w:t>
-      </w:r>
-      <w:r>
-        <w:rPr>
-          <w:color w:val="222222"/>
-          <w:highlight w:val="white"/>
-        </w:rPr>
-        <w:t xml:space="preserve"> the order(s) within 7 days after the judge signs. Look back to Step 6 for information on how to serve papers. If you file these documents in MiFILE, you can serve the other party through MiFILE at that time.</w:t>
-      </w:r>
-    </w:p>
-    <w:p>
-      <w:pPr>
-        <w:pStyle w:val="Heading3"/>
-        <w:spacing w:before="240" w:line="240" w:lineRule="auto"/>
-      </w:pPr>
-      <w:bookmarkStart w:id="11" w:name="_heading=h.32kq1r83b9ky" w:colFirst="0" w:colLast="0"/>
-      <w:bookmarkEnd w:id="11"/>
-      <w:r>
-        <w:t>Step 11: Complete and file the Certificate of Mailing</w:t>
-      </w:r>
-    </w:p>
-    <w:p>
-      <w:pPr>
-        <w:shd w:val="clear" w:color="auto" w:fill="FFFFFF"/>
-        <w:spacing w:line="240" w:lineRule="auto"/>
-        <w:rPr>
-          <w:color w:val="222222"/>
-          <w:highlight w:val="white"/>
-        </w:rPr>
-      </w:pPr>
-      <w:r>
-        <w:rPr>
-          <w:color w:val="222222"/>
-          <w:highlight w:val="white"/>
-        </w:rPr>
-        <w:t xml:space="preserve">Complete the Certificate of Mailing on a copy of the </w:t>
-      </w:r>
-      <w:r>
-        <w:rPr>
-          <w:color w:val="222222"/>
-        </w:rPr>
-        <w:t>order(s)</w:t>
-      </w:r>
-      <w:r>
-        <w:rPr>
-          <w:color w:val="222222"/>
-          <w:highlight w:val="white"/>
-        </w:rPr>
-        <w:t>. If you served the order electronically, cross out “by first-class mail addressed to their last-known addresses as defined in MCR 3.203” and write in how you served your documents. If it is by e-mail, be sure to include the e-mail address you used. For example, you could write “I served this document by e-mail to emailaddress@email.com.” File this in the same way you filed your other documents. If you are filing in person or by mail, file two copies with the court and save a copy for your records.</w:t>
-      </w:r>
-    </w:p>
-    <w:p>
-      <w:pPr>
-        <w:shd w:val="clear" w:color="auto" w:fill="FFFFFF"/>
-        <w:spacing w:line="240" w:lineRule="auto"/>
       </w:pPr>
       <w:r>
         <w:rPr>
@@ -1870,7 +1789,13 @@
         <w:t>If you served the other party using MiFILE, you will not need to file the Certificate of Mailing. MiFILE will create and file a Proof of Service for you.</w:t>
       </w:r>
     </w:p>
+    <w:p>
+      <w:pPr>
+        <w:pStyle w:val="Heading2"/>
+      </w:pPr>
+    </w:p>
     <w:sectPr>
+      <w:type w:val="continuous"/>
       <w:pgSz w:w="12240" w:h="15840"/>
       <w:pgMar w:top="1440" w:right="1440" w:bottom="1440" w:left="1440" w:header="720" w:footer="720" w:gutter="0"/>
       <w:pgNumType w:start="1"/>
@@ -1883,6 +1808,353 @@
 <file path=word/numbering.xml><?xml version="1.0" encoding="utf-8"?>
 <w:numbering xmlns:wpc="http://schemas.microsoft.com/office/word/2010/wordprocessingCanvas" xmlns:cx="http://schemas.microsoft.com/office/drawing/2014/chartex" xmlns:cx1="http://schemas.microsoft.com/office/drawing/2015/9/8/chartex" xmlns:cx2="http://schemas.microsoft.com/office/drawing/2015/10/21/chartex" xmlns:cx3="http://schemas.microsoft.com/office/drawing/2016/5/9/chartex" xmlns:cx4="http://schemas.microsoft.com/office/drawing/2016/5/10/chartex" xmlns:cx5="http://schemas.microsoft.com/office/drawing/2016/5/11/chartex" xmlns:cx6="http://schemas.microsoft.com/office/drawing/2016/5/12/chartex" xmlns:cx7="http://schemas.microsoft.com/office/drawing/2016/5/13/chartex" xmlns:cx8="http://schemas.microsoft.com/office/drawing/2016/5/14/chartex" xmlns:mc="http://schemas.openxmlformats.org/markup-compatibility/2006" xmlns:aink="http://schemas.microsoft.com/office/drawing/2016/ink" xmlns:am3d="http://schemas.microsoft.com/office/drawing/2017/model3d" xmlns:o="urn:schemas-microsoft-com:office:office" xmlns:oel="http://schemas.microsoft.com/office/2019/extlst" xmlns:r="http://schemas.openxmlformats.org/officeDocument/2006/relationships" xmlns:m="http://schemas.openxmlformats.org/officeDocument/2006/math" xmlns:v="urn:schemas-microsoft-com:vml" xmlns:wp14="http://schemas.microsoft.com/office/word/2010/wordprocessingDrawing" xmlns:wp="http://schemas.openxmlformats.org/drawingml/2006/wordprocessingDrawing" xmlns:w10="urn:schemas-microsoft-com:office:word" xmlns:w="http://schemas.openxmlformats.org/wordprocessingml/2006/main" xmlns:w14="http://schemas.microsoft.com/office/word/2010/wordml" xmlns:w15="http://schemas.microsoft.com/office/word/2012/wordml" xmlns:w16cex="http://schemas.microsoft.com/office/word/2018/wordml/cex" xmlns:w16cid="http://schemas.microsoft.com/office/word/2016/wordml/cid" xmlns:w16="http://schemas.microsoft.com/office/word/2018/wordml" xmlns:w16du="http://schemas.microsoft.com/office/word/2023/wordml/word16du" xmlns:w16sdtdh="http://schemas.microsoft.com/office/word/2020/wordml/sdtdatahash" xmlns:w16se="http://schemas.microsoft.com/office/word/2015/wordml/symex" xmlns:wpg="http://schemas.microsoft.com/office/word/2010/wordprocessingGroup" xmlns:wpi="http://schemas.microsoft.com/office/word/2010/wordprocessingInk" xmlns:wne="http://schemas.microsoft.com/office/word/2006/wordml" xmlns:wps="http://schemas.microsoft.com/office/word/2010/wordprocessingShape" mc:Ignorable="w14 w15 w16se w16cid w16 w16cex w16sdtdh w16du wp14">
   <w:abstractNum w:abstractNumId="0" w15:restartNumberingAfterBreak="0">
+    <w:nsid w:val="01A548E7"/>
+    <w:multiLevelType w:val="multilevel"/>
+    <w:tmpl w:val="35A464A0"/>
+    <w:lvl w:ilvl="0">
+      <w:start w:val="1"/>
+      <w:numFmt w:val="bullet"/>
+      <w:lvlText w:val="●"/>
+      <w:lvlJc w:val="left"/>
+      <w:pPr>
+        <w:ind w:left="720" w:hanging="360"/>
+      </w:pPr>
+      <w:rPr>
+        <w:u w:val="none"/>
+      </w:rPr>
+    </w:lvl>
+    <w:lvl w:ilvl="1">
+      <w:start w:val="1"/>
+      <w:numFmt w:val="bullet"/>
+      <w:lvlText w:val="○"/>
+      <w:lvlJc w:val="left"/>
+      <w:pPr>
+        <w:ind w:left="1440" w:hanging="360"/>
+      </w:pPr>
+      <w:rPr>
+        <w:u w:val="none"/>
+      </w:rPr>
+    </w:lvl>
+    <w:lvl w:ilvl="2">
+      <w:start w:val="1"/>
+      <w:numFmt w:val="bullet"/>
+      <w:lvlText w:val="■"/>
+      <w:lvlJc w:val="left"/>
+      <w:pPr>
+        <w:ind w:left="2160" w:hanging="360"/>
+      </w:pPr>
+      <w:rPr>
+        <w:u w:val="none"/>
+      </w:rPr>
+    </w:lvl>
+    <w:lvl w:ilvl="3">
+      <w:start w:val="1"/>
+      <w:numFmt w:val="bullet"/>
+      <w:lvlText w:val="●"/>
+      <w:lvlJc w:val="left"/>
+      <w:pPr>
+        <w:ind w:left="2880" w:hanging="360"/>
+      </w:pPr>
+      <w:rPr>
+        <w:u w:val="none"/>
+      </w:rPr>
+    </w:lvl>
+    <w:lvl w:ilvl="4">
+      <w:start w:val="1"/>
+      <w:numFmt w:val="bullet"/>
+      <w:lvlText w:val="○"/>
+      <w:lvlJc w:val="left"/>
+      <w:pPr>
+        <w:ind w:left="3600" w:hanging="360"/>
+      </w:pPr>
+      <w:rPr>
+        <w:u w:val="none"/>
+      </w:rPr>
+    </w:lvl>
+    <w:lvl w:ilvl="5">
+      <w:start w:val="1"/>
+      <w:numFmt w:val="bullet"/>
+      <w:lvlText w:val="■"/>
+      <w:lvlJc w:val="left"/>
+      <w:pPr>
+        <w:ind w:left="4320" w:hanging="360"/>
+      </w:pPr>
+      <w:rPr>
+        <w:u w:val="none"/>
+      </w:rPr>
+    </w:lvl>
+    <w:lvl w:ilvl="6">
+      <w:start w:val="1"/>
+      <w:numFmt w:val="bullet"/>
+      <w:lvlText w:val="●"/>
+      <w:lvlJc w:val="left"/>
+      <w:pPr>
+        <w:ind w:left="5040" w:hanging="360"/>
+      </w:pPr>
+      <w:rPr>
+        <w:u w:val="none"/>
+      </w:rPr>
+    </w:lvl>
+    <w:lvl w:ilvl="7">
+      <w:start w:val="1"/>
+      <w:numFmt w:val="bullet"/>
+      <w:lvlText w:val="○"/>
+      <w:lvlJc w:val="left"/>
+      <w:pPr>
+        <w:ind w:left="5760" w:hanging="360"/>
+      </w:pPr>
+      <w:rPr>
+        <w:u w:val="none"/>
+      </w:rPr>
+    </w:lvl>
+    <w:lvl w:ilvl="8">
+      <w:start w:val="1"/>
+      <w:numFmt w:val="bullet"/>
+      <w:lvlText w:val="■"/>
+      <w:lvlJc w:val="left"/>
+      <w:pPr>
+        <w:ind w:left="6480" w:hanging="360"/>
+      </w:pPr>
+      <w:rPr>
+        <w:u w:val="none"/>
+      </w:rPr>
+    </w:lvl>
+  </w:abstractNum>
+  <w:abstractNum w:abstractNumId="1" w15:restartNumberingAfterBreak="0">
+    <w:nsid w:val="08265AB9"/>
+    <w:multiLevelType w:val="multilevel"/>
+    <w:tmpl w:val="858CDF48"/>
+    <w:lvl w:ilvl="0">
+      <w:start w:val="1"/>
+      <w:numFmt w:val="bullet"/>
+      <w:lvlText w:val="●"/>
+      <w:lvlJc w:val="left"/>
+      <w:pPr>
+        <w:ind w:left="720" w:hanging="360"/>
+      </w:pPr>
+      <w:rPr>
+        <w:rFonts w:ascii="Arial" w:eastAsia="Arial" w:hAnsi="Arial" w:cs="Arial"/>
+        <w:color w:val="222222"/>
+        <w:sz w:val="18"/>
+        <w:szCs w:val="18"/>
+        <w:u w:val="none"/>
+      </w:rPr>
+    </w:lvl>
+    <w:lvl w:ilvl="1">
+      <w:start w:val="1"/>
+      <w:numFmt w:val="bullet"/>
+      <w:lvlText w:val="○"/>
+      <w:lvlJc w:val="left"/>
+      <w:pPr>
+        <w:ind w:left="1440" w:hanging="360"/>
+      </w:pPr>
+      <w:rPr>
+        <w:u w:val="none"/>
+      </w:rPr>
+    </w:lvl>
+    <w:lvl w:ilvl="2">
+      <w:start w:val="1"/>
+      <w:numFmt w:val="bullet"/>
+      <w:lvlText w:val="■"/>
+      <w:lvlJc w:val="left"/>
+      <w:pPr>
+        <w:ind w:left="2160" w:hanging="360"/>
+      </w:pPr>
+      <w:rPr>
+        <w:u w:val="none"/>
+      </w:rPr>
+    </w:lvl>
+    <w:lvl w:ilvl="3">
+      <w:start w:val="1"/>
+      <w:numFmt w:val="bullet"/>
+      <w:lvlText w:val="●"/>
+      <w:lvlJc w:val="left"/>
+      <w:pPr>
+        <w:ind w:left="2880" w:hanging="360"/>
+      </w:pPr>
+      <w:rPr>
+        <w:u w:val="none"/>
+      </w:rPr>
+    </w:lvl>
+    <w:lvl w:ilvl="4">
+      <w:start w:val="1"/>
+      <w:numFmt w:val="bullet"/>
+      <w:lvlText w:val="○"/>
+      <w:lvlJc w:val="left"/>
+      <w:pPr>
+        <w:ind w:left="3600" w:hanging="360"/>
+      </w:pPr>
+      <w:rPr>
+        <w:u w:val="none"/>
+      </w:rPr>
+    </w:lvl>
+    <w:lvl w:ilvl="5">
+      <w:start w:val="1"/>
+      <w:numFmt w:val="bullet"/>
+      <w:lvlText w:val="■"/>
+      <w:lvlJc w:val="left"/>
+      <w:pPr>
+        <w:ind w:left="4320" w:hanging="360"/>
+      </w:pPr>
+      <w:rPr>
+        <w:u w:val="none"/>
+      </w:rPr>
+    </w:lvl>
+    <w:lvl w:ilvl="6">
+      <w:start w:val="1"/>
+      <w:numFmt w:val="bullet"/>
+      <w:lvlText w:val="●"/>
+      <w:lvlJc w:val="left"/>
+      <w:pPr>
+        <w:ind w:left="5040" w:hanging="360"/>
+      </w:pPr>
+      <w:rPr>
+        <w:u w:val="none"/>
+      </w:rPr>
+    </w:lvl>
+    <w:lvl w:ilvl="7">
+      <w:start w:val="1"/>
+      <w:numFmt w:val="bullet"/>
+      <w:lvlText w:val="○"/>
+      <w:lvlJc w:val="left"/>
+      <w:pPr>
+        <w:ind w:left="5760" w:hanging="360"/>
+      </w:pPr>
+      <w:rPr>
+        <w:u w:val="none"/>
+      </w:rPr>
+    </w:lvl>
+    <w:lvl w:ilvl="8">
+      <w:start w:val="1"/>
+      <w:numFmt w:val="bullet"/>
+      <w:lvlText w:val="■"/>
+      <w:lvlJc w:val="left"/>
+      <w:pPr>
+        <w:ind w:left="6480" w:hanging="360"/>
+      </w:pPr>
+      <w:rPr>
+        <w:u w:val="none"/>
+      </w:rPr>
+    </w:lvl>
+  </w:abstractNum>
+  <w:abstractNum w:abstractNumId="2" w15:restartNumberingAfterBreak="0">
+    <w:nsid w:val="0AAB77B1"/>
+    <w:multiLevelType w:val="multilevel"/>
+    <w:tmpl w:val="2A66D618"/>
+    <w:lvl w:ilvl="0">
+      <w:start w:val="1"/>
+      <w:numFmt w:val="bullet"/>
+      <w:lvlText w:val="●"/>
+      <w:lvlJc w:val="left"/>
+      <w:pPr>
+        <w:ind w:left="720" w:hanging="360"/>
+      </w:pPr>
+      <w:rPr>
+        <w:rFonts w:ascii="Arial" w:eastAsia="Arial" w:hAnsi="Arial" w:cs="Arial"/>
+        <w:color w:val="222222"/>
+        <w:sz w:val="18"/>
+        <w:szCs w:val="18"/>
+        <w:u w:val="none"/>
+      </w:rPr>
+    </w:lvl>
+    <w:lvl w:ilvl="1">
+      <w:start w:val="1"/>
+      <w:numFmt w:val="bullet"/>
+      <w:lvlText w:val="○"/>
+      <w:lvlJc w:val="left"/>
+      <w:pPr>
+        <w:ind w:left="1440" w:hanging="360"/>
+      </w:pPr>
+      <w:rPr>
+        <w:u w:val="none"/>
+      </w:rPr>
+    </w:lvl>
+    <w:lvl w:ilvl="2">
+      <w:start w:val="1"/>
+      <w:numFmt w:val="bullet"/>
+      <w:lvlText w:val="■"/>
+      <w:lvlJc w:val="left"/>
+      <w:pPr>
+        <w:ind w:left="2160" w:hanging="360"/>
+      </w:pPr>
+      <w:rPr>
+        <w:u w:val="none"/>
+      </w:rPr>
+    </w:lvl>
+    <w:lvl w:ilvl="3">
+      <w:start w:val="1"/>
+      <w:numFmt w:val="bullet"/>
+      <w:lvlText w:val="●"/>
+      <w:lvlJc w:val="left"/>
+      <w:pPr>
+        <w:ind w:left="2880" w:hanging="360"/>
+      </w:pPr>
+      <w:rPr>
+        <w:u w:val="none"/>
+      </w:rPr>
+    </w:lvl>
+    <w:lvl w:ilvl="4">
+      <w:start w:val="1"/>
+      <w:numFmt w:val="bullet"/>
+      <w:lvlText w:val="○"/>
+      <w:lvlJc w:val="left"/>
+      <w:pPr>
+        <w:ind w:left="3600" w:hanging="360"/>
+      </w:pPr>
+      <w:rPr>
+        <w:u w:val="none"/>
+      </w:rPr>
+    </w:lvl>
+    <w:lvl w:ilvl="5">
+      <w:start w:val="1"/>
+      <w:numFmt w:val="bullet"/>
+      <w:lvlText w:val="■"/>
+      <w:lvlJc w:val="left"/>
+      <w:pPr>
+        <w:ind w:left="4320" w:hanging="360"/>
+      </w:pPr>
+      <w:rPr>
+        <w:u w:val="none"/>
+      </w:rPr>
+    </w:lvl>
+    <w:lvl w:ilvl="6">
+      <w:start w:val="1"/>
+      <w:numFmt w:val="bullet"/>
+      <w:lvlText w:val="●"/>
+      <w:lvlJc w:val="left"/>
+      <w:pPr>
+        <w:ind w:left="5040" w:hanging="360"/>
+      </w:pPr>
+      <w:rPr>
+        <w:u w:val="none"/>
+      </w:rPr>
+    </w:lvl>
+    <w:lvl w:ilvl="7">
+      <w:start w:val="1"/>
+      <w:numFmt w:val="bullet"/>
+      <w:lvlText w:val="○"/>
+      <w:lvlJc w:val="left"/>
+      <w:pPr>
+        <w:ind w:left="5760" w:hanging="360"/>
+      </w:pPr>
+      <w:rPr>
+        <w:u w:val="none"/>
+      </w:rPr>
+    </w:lvl>
+    <w:lvl w:ilvl="8">
+      <w:start w:val="1"/>
+      <w:numFmt w:val="bullet"/>
+      <w:lvlText w:val="■"/>
+      <w:lvlJc w:val="left"/>
+      <w:pPr>
+        <w:ind w:left="6480" w:hanging="360"/>
+      </w:pPr>
+      <w:rPr>
+        <w:u w:val="none"/>
+      </w:rPr>
+    </w:lvl>
+  </w:abstractNum>
+  <w:abstractNum w:abstractNumId="3" w15:restartNumberingAfterBreak="0">
     <w:nsid w:val="0CD57006"/>
     <w:multiLevelType w:val="multilevel"/>
     <w:tmpl w:val="C294332A"/>
@@ -1995,7 +2267,701 @@
       </w:rPr>
     </w:lvl>
   </w:abstractNum>
-  <w:abstractNum w:abstractNumId="1" w15:restartNumberingAfterBreak="0">
+  <w:abstractNum w:abstractNumId="4" w15:restartNumberingAfterBreak="0">
+    <w:nsid w:val="0EF46B93"/>
+    <w:multiLevelType w:val="hybridMultilevel"/>
+    <w:tmpl w:val="5F5CBDDE"/>
+    <w:lvl w:ilvl="0" w:tplc="04090001">
+      <w:start w:val="1"/>
+      <w:numFmt w:val="bullet"/>
+      <w:lvlText w:val=""/>
+      <w:lvlJc w:val="left"/>
+      <w:pPr>
+        <w:ind w:left="720" w:hanging="360"/>
+      </w:pPr>
+      <w:rPr>
+        <w:rFonts w:ascii="Symbol" w:hAnsi="Symbol" w:hint="default"/>
+      </w:rPr>
+    </w:lvl>
+    <w:lvl w:ilvl="1" w:tplc="04090003" w:tentative="1">
+      <w:start w:val="1"/>
+      <w:numFmt w:val="bullet"/>
+      <w:lvlText w:val="o"/>
+      <w:lvlJc w:val="left"/>
+      <w:pPr>
+        <w:ind w:left="1440" w:hanging="360"/>
+      </w:pPr>
+      <w:rPr>
+        <w:rFonts w:ascii="Courier New" w:hAnsi="Courier New" w:cs="Courier New" w:hint="default"/>
+      </w:rPr>
+    </w:lvl>
+    <w:lvl w:ilvl="2" w:tplc="04090005" w:tentative="1">
+      <w:start w:val="1"/>
+      <w:numFmt w:val="bullet"/>
+      <w:lvlText w:val=""/>
+      <w:lvlJc w:val="left"/>
+      <w:pPr>
+        <w:ind w:left="2160" w:hanging="360"/>
+      </w:pPr>
+      <w:rPr>
+        <w:rFonts w:ascii="Wingdings" w:hAnsi="Wingdings" w:hint="default"/>
+      </w:rPr>
+    </w:lvl>
+    <w:lvl w:ilvl="3" w:tplc="04090001" w:tentative="1">
+      <w:start w:val="1"/>
+      <w:numFmt w:val="bullet"/>
+      <w:lvlText w:val=""/>
+      <w:lvlJc w:val="left"/>
+      <w:pPr>
+        <w:ind w:left="2880" w:hanging="360"/>
+      </w:pPr>
+      <w:rPr>
+        <w:rFonts w:ascii="Symbol" w:hAnsi="Symbol" w:hint="default"/>
+      </w:rPr>
+    </w:lvl>
+    <w:lvl w:ilvl="4" w:tplc="04090003" w:tentative="1">
+      <w:start w:val="1"/>
+      <w:numFmt w:val="bullet"/>
+      <w:lvlText w:val="o"/>
+      <w:lvlJc w:val="left"/>
+      <w:pPr>
+        <w:ind w:left="3600" w:hanging="360"/>
+      </w:pPr>
+      <w:rPr>
+        <w:rFonts w:ascii="Courier New" w:hAnsi="Courier New" w:cs="Courier New" w:hint="default"/>
+      </w:rPr>
+    </w:lvl>
+    <w:lvl w:ilvl="5" w:tplc="04090005" w:tentative="1">
+      <w:start w:val="1"/>
+      <w:numFmt w:val="bullet"/>
+      <w:lvlText w:val=""/>
+      <w:lvlJc w:val="left"/>
+      <w:pPr>
+        <w:ind w:left="4320" w:hanging="360"/>
+      </w:pPr>
+      <w:rPr>
+        <w:rFonts w:ascii="Wingdings" w:hAnsi="Wingdings" w:hint="default"/>
+      </w:rPr>
+    </w:lvl>
+    <w:lvl w:ilvl="6" w:tplc="04090001" w:tentative="1">
+      <w:start w:val="1"/>
+      <w:numFmt w:val="bullet"/>
+      <w:lvlText w:val=""/>
+      <w:lvlJc w:val="left"/>
+      <w:pPr>
+        <w:ind w:left="5040" w:hanging="360"/>
+      </w:pPr>
+      <w:rPr>
+        <w:rFonts w:ascii="Symbol" w:hAnsi="Symbol" w:hint="default"/>
+      </w:rPr>
+    </w:lvl>
+    <w:lvl w:ilvl="7" w:tplc="04090003" w:tentative="1">
+      <w:start w:val="1"/>
+      <w:numFmt w:val="bullet"/>
+      <w:lvlText w:val="o"/>
+      <w:lvlJc w:val="left"/>
+      <w:pPr>
+        <w:ind w:left="5760" w:hanging="360"/>
+      </w:pPr>
+      <w:rPr>
+        <w:rFonts w:ascii="Courier New" w:hAnsi="Courier New" w:cs="Courier New" w:hint="default"/>
+      </w:rPr>
+    </w:lvl>
+    <w:lvl w:ilvl="8" w:tplc="04090005" w:tentative="1">
+      <w:start w:val="1"/>
+      <w:numFmt w:val="bullet"/>
+      <w:lvlText w:val=""/>
+      <w:lvlJc w:val="left"/>
+      <w:pPr>
+        <w:ind w:left="6480" w:hanging="360"/>
+      </w:pPr>
+      <w:rPr>
+        <w:rFonts w:ascii="Wingdings" w:hAnsi="Wingdings" w:hint="default"/>
+      </w:rPr>
+    </w:lvl>
+  </w:abstractNum>
+  <w:abstractNum w:abstractNumId="5" w15:restartNumberingAfterBreak="0">
+    <w:nsid w:val="14925D9B"/>
+    <w:multiLevelType w:val="multilevel"/>
+    <w:tmpl w:val="C14E6412"/>
+    <w:lvl w:ilvl="0">
+      <w:start w:val="1"/>
+      <w:numFmt w:val="bullet"/>
+      <w:lvlText w:val="●"/>
+      <w:lvlJc w:val="left"/>
+      <w:pPr>
+        <w:ind w:left="720" w:hanging="360"/>
+      </w:pPr>
+      <w:rPr>
+        <w:rFonts w:ascii="Arial" w:eastAsia="Arial" w:hAnsi="Arial" w:cs="Arial"/>
+        <w:color w:val="222222"/>
+        <w:sz w:val="18"/>
+        <w:szCs w:val="18"/>
+        <w:u w:val="none"/>
+      </w:rPr>
+    </w:lvl>
+    <w:lvl w:ilvl="1">
+      <w:start w:val="1"/>
+      <w:numFmt w:val="bullet"/>
+      <w:lvlText w:val="○"/>
+      <w:lvlJc w:val="left"/>
+      <w:pPr>
+        <w:ind w:left="1440" w:hanging="360"/>
+      </w:pPr>
+      <w:rPr>
+        <w:u w:val="none"/>
+      </w:rPr>
+    </w:lvl>
+    <w:lvl w:ilvl="2">
+      <w:start w:val="1"/>
+      <w:numFmt w:val="bullet"/>
+      <w:lvlText w:val="■"/>
+      <w:lvlJc w:val="left"/>
+      <w:pPr>
+        <w:ind w:left="2160" w:hanging="360"/>
+      </w:pPr>
+      <w:rPr>
+        <w:u w:val="none"/>
+      </w:rPr>
+    </w:lvl>
+    <w:lvl w:ilvl="3">
+      <w:start w:val="1"/>
+      <w:numFmt w:val="bullet"/>
+      <w:lvlText w:val="●"/>
+      <w:lvlJc w:val="left"/>
+      <w:pPr>
+        <w:ind w:left="2880" w:hanging="360"/>
+      </w:pPr>
+      <w:rPr>
+        <w:u w:val="none"/>
+      </w:rPr>
+    </w:lvl>
+    <w:lvl w:ilvl="4">
+      <w:start w:val="1"/>
+      <w:numFmt w:val="bullet"/>
+      <w:lvlText w:val="○"/>
+      <w:lvlJc w:val="left"/>
+      <w:pPr>
+        <w:ind w:left="3600" w:hanging="360"/>
+      </w:pPr>
+      <w:rPr>
+        <w:u w:val="none"/>
+      </w:rPr>
+    </w:lvl>
+    <w:lvl w:ilvl="5">
+      <w:start w:val="1"/>
+      <w:numFmt w:val="bullet"/>
+      <w:lvlText w:val="■"/>
+      <w:lvlJc w:val="left"/>
+      <w:pPr>
+        <w:ind w:left="4320" w:hanging="360"/>
+      </w:pPr>
+      <w:rPr>
+        <w:u w:val="none"/>
+      </w:rPr>
+    </w:lvl>
+    <w:lvl w:ilvl="6">
+      <w:start w:val="1"/>
+      <w:numFmt w:val="bullet"/>
+      <w:lvlText w:val="●"/>
+      <w:lvlJc w:val="left"/>
+      <w:pPr>
+        <w:ind w:left="5040" w:hanging="360"/>
+      </w:pPr>
+      <w:rPr>
+        <w:u w:val="none"/>
+      </w:rPr>
+    </w:lvl>
+    <w:lvl w:ilvl="7">
+      <w:start w:val="1"/>
+      <w:numFmt w:val="bullet"/>
+      <w:lvlText w:val="○"/>
+      <w:lvlJc w:val="left"/>
+      <w:pPr>
+        <w:ind w:left="5760" w:hanging="360"/>
+      </w:pPr>
+      <w:rPr>
+        <w:u w:val="none"/>
+      </w:rPr>
+    </w:lvl>
+    <w:lvl w:ilvl="8">
+      <w:start w:val="1"/>
+      <w:numFmt w:val="bullet"/>
+      <w:lvlText w:val="■"/>
+      <w:lvlJc w:val="left"/>
+      <w:pPr>
+        <w:ind w:left="6480" w:hanging="360"/>
+      </w:pPr>
+      <w:rPr>
+        <w:u w:val="none"/>
+      </w:rPr>
+    </w:lvl>
+  </w:abstractNum>
+  <w:abstractNum w:abstractNumId="6" w15:restartNumberingAfterBreak="0">
+    <w:nsid w:val="14DB39BC"/>
+    <w:multiLevelType w:val="multilevel"/>
+    <w:tmpl w:val="49781642"/>
+    <w:lvl w:ilvl="0">
+      <w:start w:val="1"/>
+      <w:numFmt w:val="bullet"/>
+      <w:lvlText w:val="●"/>
+      <w:lvlJc w:val="left"/>
+      <w:pPr>
+        <w:ind w:left="720" w:hanging="360"/>
+      </w:pPr>
+      <w:rPr>
+        <w:rFonts w:ascii="Arial" w:eastAsia="Arial" w:hAnsi="Arial" w:cs="Arial"/>
+        <w:color w:val="222222"/>
+        <w:sz w:val="18"/>
+        <w:szCs w:val="18"/>
+        <w:u w:val="none"/>
+      </w:rPr>
+    </w:lvl>
+    <w:lvl w:ilvl="1">
+      <w:start w:val="1"/>
+      <w:numFmt w:val="bullet"/>
+      <w:lvlText w:val="○"/>
+      <w:lvlJc w:val="left"/>
+      <w:pPr>
+        <w:ind w:left="1440" w:hanging="360"/>
+      </w:pPr>
+      <w:rPr>
+        <w:u w:val="none"/>
+      </w:rPr>
+    </w:lvl>
+    <w:lvl w:ilvl="2">
+      <w:start w:val="1"/>
+      <w:numFmt w:val="bullet"/>
+      <w:lvlText w:val="■"/>
+      <w:lvlJc w:val="left"/>
+      <w:pPr>
+        <w:ind w:left="2160" w:hanging="360"/>
+      </w:pPr>
+      <w:rPr>
+        <w:u w:val="none"/>
+      </w:rPr>
+    </w:lvl>
+    <w:lvl w:ilvl="3">
+      <w:start w:val="1"/>
+      <w:numFmt w:val="bullet"/>
+      <w:lvlText w:val="●"/>
+      <w:lvlJc w:val="left"/>
+      <w:pPr>
+        <w:ind w:left="2880" w:hanging="360"/>
+      </w:pPr>
+      <w:rPr>
+        <w:u w:val="none"/>
+      </w:rPr>
+    </w:lvl>
+    <w:lvl w:ilvl="4">
+      <w:start w:val="1"/>
+      <w:numFmt w:val="bullet"/>
+      <w:lvlText w:val="○"/>
+      <w:lvlJc w:val="left"/>
+      <w:pPr>
+        <w:ind w:left="3600" w:hanging="360"/>
+      </w:pPr>
+      <w:rPr>
+        <w:u w:val="none"/>
+      </w:rPr>
+    </w:lvl>
+    <w:lvl w:ilvl="5">
+      <w:start w:val="1"/>
+      <w:numFmt w:val="bullet"/>
+      <w:lvlText w:val="■"/>
+      <w:lvlJc w:val="left"/>
+      <w:pPr>
+        <w:ind w:left="4320" w:hanging="360"/>
+      </w:pPr>
+      <w:rPr>
+        <w:u w:val="none"/>
+      </w:rPr>
+    </w:lvl>
+    <w:lvl w:ilvl="6">
+      <w:start w:val="1"/>
+      <w:numFmt w:val="bullet"/>
+      <w:lvlText w:val="●"/>
+      <w:lvlJc w:val="left"/>
+      <w:pPr>
+        <w:ind w:left="5040" w:hanging="360"/>
+      </w:pPr>
+      <w:rPr>
+        <w:u w:val="none"/>
+      </w:rPr>
+    </w:lvl>
+    <w:lvl w:ilvl="7">
+      <w:start w:val="1"/>
+      <w:numFmt w:val="bullet"/>
+      <w:lvlText w:val="○"/>
+      <w:lvlJc w:val="left"/>
+      <w:pPr>
+        <w:ind w:left="5760" w:hanging="360"/>
+      </w:pPr>
+      <w:rPr>
+        <w:u w:val="none"/>
+      </w:rPr>
+    </w:lvl>
+    <w:lvl w:ilvl="8">
+      <w:start w:val="1"/>
+      <w:numFmt w:val="bullet"/>
+      <w:lvlText w:val="■"/>
+      <w:lvlJc w:val="left"/>
+      <w:pPr>
+        <w:ind w:left="6480" w:hanging="360"/>
+      </w:pPr>
+      <w:rPr>
+        <w:u w:val="none"/>
+      </w:rPr>
+    </w:lvl>
+  </w:abstractNum>
+  <w:abstractNum w:abstractNumId="7" w15:restartNumberingAfterBreak="0">
+    <w:nsid w:val="159E7B63"/>
+    <w:multiLevelType w:val="multilevel"/>
+    <w:tmpl w:val="9BF69DDE"/>
+    <w:lvl w:ilvl="0">
+      <w:start w:val="1"/>
+      <w:numFmt w:val="bullet"/>
+      <w:lvlText w:val="●"/>
+      <w:lvlJc w:val="left"/>
+      <w:pPr>
+        <w:ind w:left="720" w:hanging="360"/>
+      </w:pPr>
+      <w:rPr>
+        <w:rFonts w:ascii="Arial" w:eastAsia="Arial" w:hAnsi="Arial" w:cs="Arial"/>
+        <w:color w:val="222222"/>
+        <w:sz w:val="18"/>
+        <w:szCs w:val="18"/>
+        <w:u w:val="none"/>
+      </w:rPr>
+    </w:lvl>
+    <w:lvl w:ilvl="1">
+      <w:start w:val="1"/>
+      <w:numFmt w:val="bullet"/>
+      <w:lvlText w:val="○"/>
+      <w:lvlJc w:val="left"/>
+      <w:pPr>
+        <w:ind w:left="1440" w:hanging="360"/>
+      </w:pPr>
+      <w:rPr>
+        <w:u w:val="none"/>
+      </w:rPr>
+    </w:lvl>
+    <w:lvl w:ilvl="2">
+      <w:start w:val="1"/>
+      <w:numFmt w:val="bullet"/>
+      <w:lvlText w:val="■"/>
+      <w:lvlJc w:val="left"/>
+      <w:pPr>
+        <w:ind w:left="2160" w:hanging="360"/>
+      </w:pPr>
+      <w:rPr>
+        <w:u w:val="none"/>
+      </w:rPr>
+    </w:lvl>
+    <w:lvl w:ilvl="3">
+      <w:start w:val="1"/>
+      <w:numFmt w:val="bullet"/>
+      <w:lvlText w:val="●"/>
+      <w:lvlJc w:val="left"/>
+      <w:pPr>
+        <w:ind w:left="2880" w:hanging="360"/>
+      </w:pPr>
+      <w:rPr>
+        <w:u w:val="none"/>
+      </w:rPr>
+    </w:lvl>
+    <w:lvl w:ilvl="4">
+      <w:start w:val="1"/>
+      <w:numFmt w:val="bullet"/>
+      <w:lvlText w:val="○"/>
+      <w:lvlJc w:val="left"/>
+      <w:pPr>
+        <w:ind w:left="3600" w:hanging="360"/>
+      </w:pPr>
+      <w:rPr>
+        <w:u w:val="none"/>
+      </w:rPr>
+    </w:lvl>
+    <w:lvl w:ilvl="5">
+      <w:start w:val="1"/>
+      <w:numFmt w:val="bullet"/>
+      <w:lvlText w:val="■"/>
+      <w:lvlJc w:val="left"/>
+      <w:pPr>
+        <w:ind w:left="4320" w:hanging="360"/>
+      </w:pPr>
+      <w:rPr>
+        <w:u w:val="none"/>
+      </w:rPr>
+    </w:lvl>
+    <w:lvl w:ilvl="6">
+      <w:start w:val="1"/>
+      <w:numFmt w:val="bullet"/>
+      <w:lvlText w:val="●"/>
+      <w:lvlJc w:val="left"/>
+      <w:pPr>
+        <w:ind w:left="5040" w:hanging="360"/>
+      </w:pPr>
+      <w:rPr>
+        <w:u w:val="none"/>
+      </w:rPr>
+    </w:lvl>
+    <w:lvl w:ilvl="7">
+      <w:start w:val="1"/>
+      <w:numFmt w:val="bullet"/>
+      <w:lvlText w:val="○"/>
+      <w:lvlJc w:val="left"/>
+      <w:pPr>
+        <w:ind w:left="5760" w:hanging="360"/>
+      </w:pPr>
+      <w:rPr>
+        <w:u w:val="none"/>
+      </w:rPr>
+    </w:lvl>
+    <w:lvl w:ilvl="8">
+      <w:start w:val="1"/>
+      <w:numFmt w:val="bullet"/>
+      <w:lvlText w:val="■"/>
+      <w:lvlJc w:val="left"/>
+      <w:pPr>
+        <w:ind w:left="6480" w:hanging="360"/>
+      </w:pPr>
+      <w:rPr>
+        <w:u w:val="none"/>
+      </w:rPr>
+    </w:lvl>
+  </w:abstractNum>
+  <w:abstractNum w:abstractNumId="8" w15:restartNumberingAfterBreak="0">
+    <w:nsid w:val="17636C19"/>
+    <w:multiLevelType w:val="multilevel"/>
+    <w:tmpl w:val="99200EBE"/>
+    <w:lvl w:ilvl="0">
+      <w:start w:val="1"/>
+      <w:numFmt w:val="bullet"/>
+      <w:lvlText w:val="●"/>
+      <w:lvlJc w:val="left"/>
+      <w:pPr>
+        <w:ind w:left="720" w:hanging="360"/>
+      </w:pPr>
+      <w:rPr>
+        <w:u w:val="none"/>
+      </w:rPr>
+    </w:lvl>
+    <w:lvl w:ilvl="1">
+      <w:start w:val="1"/>
+      <w:numFmt w:val="bullet"/>
+      <w:lvlText w:val="○"/>
+      <w:lvlJc w:val="left"/>
+      <w:pPr>
+        <w:ind w:left="1440" w:hanging="360"/>
+      </w:pPr>
+      <w:rPr>
+        <w:u w:val="none"/>
+      </w:rPr>
+    </w:lvl>
+    <w:lvl w:ilvl="2">
+      <w:start w:val="1"/>
+      <w:numFmt w:val="bullet"/>
+      <w:lvlText w:val="■"/>
+      <w:lvlJc w:val="left"/>
+      <w:pPr>
+        <w:ind w:left="2160" w:hanging="360"/>
+      </w:pPr>
+      <w:rPr>
+        <w:u w:val="none"/>
+      </w:rPr>
+    </w:lvl>
+    <w:lvl w:ilvl="3">
+      <w:start w:val="1"/>
+      <w:numFmt w:val="bullet"/>
+      <w:lvlText w:val="●"/>
+      <w:lvlJc w:val="left"/>
+      <w:pPr>
+        <w:ind w:left="2880" w:hanging="360"/>
+      </w:pPr>
+      <w:rPr>
+        <w:u w:val="none"/>
+      </w:rPr>
+    </w:lvl>
+    <w:lvl w:ilvl="4">
+      <w:start w:val="1"/>
+      <w:numFmt w:val="bullet"/>
+      <w:lvlText w:val="○"/>
+      <w:lvlJc w:val="left"/>
+      <w:pPr>
+        <w:ind w:left="3600" w:hanging="360"/>
+      </w:pPr>
+      <w:rPr>
+        <w:u w:val="none"/>
+      </w:rPr>
+    </w:lvl>
+    <w:lvl w:ilvl="5">
+      <w:start w:val="1"/>
+      <w:numFmt w:val="bullet"/>
+      <w:lvlText w:val="■"/>
+      <w:lvlJc w:val="left"/>
+      <w:pPr>
+        <w:ind w:left="4320" w:hanging="360"/>
+      </w:pPr>
+      <w:rPr>
+        <w:u w:val="none"/>
+      </w:rPr>
+    </w:lvl>
+    <w:lvl w:ilvl="6">
+      <w:start w:val="1"/>
+      <w:numFmt w:val="bullet"/>
+      <w:lvlText w:val="●"/>
+      <w:lvlJc w:val="left"/>
+      <w:pPr>
+        <w:ind w:left="5040" w:hanging="360"/>
+      </w:pPr>
+      <w:rPr>
+        <w:u w:val="none"/>
+      </w:rPr>
+    </w:lvl>
+    <w:lvl w:ilvl="7">
+      <w:start w:val="1"/>
+      <w:numFmt w:val="bullet"/>
+      <w:lvlText w:val="○"/>
+      <w:lvlJc w:val="left"/>
+      <w:pPr>
+        <w:ind w:left="5760" w:hanging="360"/>
+      </w:pPr>
+      <w:rPr>
+        <w:u w:val="none"/>
+      </w:rPr>
+    </w:lvl>
+    <w:lvl w:ilvl="8">
+      <w:start w:val="1"/>
+      <w:numFmt w:val="bullet"/>
+      <w:lvlText w:val="■"/>
+      <w:lvlJc w:val="left"/>
+      <w:pPr>
+        <w:ind w:left="6480" w:hanging="360"/>
+      </w:pPr>
+      <w:rPr>
+        <w:u w:val="none"/>
+      </w:rPr>
+    </w:lvl>
+  </w:abstractNum>
+  <w:abstractNum w:abstractNumId="9" w15:restartNumberingAfterBreak="0">
+    <w:nsid w:val="1BB2266C"/>
+    <w:multiLevelType w:val="multilevel"/>
+    <w:tmpl w:val="92266A02"/>
+    <w:lvl w:ilvl="0">
+      <w:start w:val="1"/>
+      <w:numFmt w:val="bullet"/>
+      <w:lvlText w:val="●"/>
+      <w:lvlJc w:val="left"/>
+      <w:pPr>
+        <w:ind w:left="720" w:hanging="360"/>
+      </w:pPr>
+      <w:rPr>
+        <w:rFonts w:ascii="Arial" w:eastAsia="Arial" w:hAnsi="Arial" w:cs="Arial"/>
+        <w:color w:val="222222"/>
+        <w:sz w:val="18"/>
+        <w:szCs w:val="18"/>
+        <w:u w:val="none"/>
+      </w:rPr>
+    </w:lvl>
+    <w:lvl w:ilvl="1">
+      <w:start w:val="1"/>
+      <w:numFmt w:val="bullet"/>
+      <w:lvlText w:val="○"/>
+      <w:lvlJc w:val="left"/>
+      <w:pPr>
+        <w:ind w:left="1440" w:hanging="360"/>
+      </w:pPr>
+      <w:rPr>
+        <w:u w:val="none"/>
+      </w:rPr>
+    </w:lvl>
+    <w:lvl w:ilvl="2">
+      <w:start w:val="1"/>
+      <w:numFmt w:val="bullet"/>
+      <w:lvlText w:val="■"/>
+      <w:lvlJc w:val="left"/>
+      <w:pPr>
+        <w:ind w:left="2160" w:hanging="360"/>
+      </w:pPr>
+      <w:rPr>
+        <w:u w:val="none"/>
+      </w:rPr>
+    </w:lvl>
+    <w:lvl w:ilvl="3">
+      <w:start w:val="1"/>
+      <w:numFmt w:val="bullet"/>
+      <w:lvlText w:val="●"/>
+      <w:lvlJc w:val="left"/>
+      <w:pPr>
+        <w:ind w:left="2880" w:hanging="360"/>
+      </w:pPr>
+      <w:rPr>
+        <w:u w:val="none"/>
+      </w:rPr>
+    </w:lvl>
+    <w:lvl w:ilvl="4">
+      <w:start w:val="1"/>
+      <w:numFmt w:val="bullet"/>
+      <w:lvlText w:val="○"/>
+      <w:lvlJc w:val="left"/>
+      <w:pPr>
+        <w:ind w:left="3600" w:hanging="360"/>
+      </w:pPr>
+      <w:rPr>
+        <w:u w:val="none"/>
+      </w:rPr>
+    </w:lvl>
+    <w:lvl w:ilvl="5">
+      <w:start w:val="1"/>
+      <w:numFmt w:val="bullet"/>
+      <w:lvlText w:val="■"/>
+      <w:lvlJc w:val="left"/>
+      <w:pPr>
+        <w:ind w:left="4320" w:hanging="360"/>
+      </w:pPr>
+      <w:rPr>
+        <w:u w:val="none"/>
+      </w:rPr>
+    </w:lvl>
+    <w:lvl w:ilvl="6">
+      <w:start w:val="1"/>
+      <w:numFmt w:val="bullet"/>
+      <w:lvlText w:val="●"/>
+      <w:lvlJc w:val="left"/>
+      <w:pPr>
+        <w:ind w:left="5040" w:hanging="360"/>
+      </w:pPr>
+      <w:rPr>
+        <w:u w:val="none"/>
+      </w:rPr>
+    </w:lvl>
+    <w:lvl w:ilvl="7">
+      <w:start w:val="1"/>
+      <w:numFmt w:val="bullet"/>
+      <w:lvlText w:val="○"/>
+      <w:lvlJc w:val="left"/>
+      <w:pPr>
+        <w:ind w:left="5760" w:hanging="360"/>
+      </w:pPr>
+      <w:rPr>
+        <w:u w:val="none"/>
+      </w:rPr>
+    </w:lvl>
+    <w:lvl w:ilvl="8">
+      <w:start w:val="1"/>
+      <w:numFmt w:val="bullet"/>
+      <w:lvlText w:val="■"/>
+      <w:lvlJc w:val="left"/>
+      <w:pPr>
+        <w:ind w:left="6480" w:hanging="360"/>
+      </w:pPr>
+      <w:rPr>
+        <w:u w:val="none"/>
+      </w:rPr>
+    </w:lvl>
+  </w:abstractNum>
+  <w:abstractNum w:abstractNumId="10" w15:restartNumberingAfterBreak="0">
     <w:nsid w:val="211A1FAB"/>
     <w:multiLevelType w:val="multilevel"/>
     <w:tmpl w:val="2DAC8ED2"/>
@@ -2108,7 +3074,7 @@
       </w:rPr>
     </w:lvl>
   </w:abstractNum>
-  <w:abstractNum w:abstractNumId="2" w15:restartNumberingAfterBreak="0">
+  <w:abstractNum w:abstractNumId="11" w15:restartNumberingAfterBreak="0">
     <w:nsid w:val="256A1E89"/>
     <w:multiLevelType w:val="multilevel"/>
     <w:tmpl w:val="3CBC658C"/>
@@ -2221,7 +3187,7 @@
       </w:rPr>
     </w:lvl>
   </w:abstractNum>
-  <w:abstractNum w:abstractNumId="3" w15:restartNumberingAfterBreak="0">
+  <w:abstractNum w:abstractNumId="12" w15:restartNumberingAfterBreak="0">
     <w:nsid w:val="309B573A"/>
     <w:multiLevelType w:val="multilevel"/>
     <w:tmpl w:val="2DBE1C38"/>
@@ -2334,7 +3300,125 @@
       </w:rPr>
     </w:lvl>
   </w:abstractNum>
-  <w:abstractNum w:abstractNumId="4" w15:restartNumberingAfterBreak="0">
+  <w:abstractNum w:abstractNumId="13" w15:restartNumberingAfterBreak="0">
+    <w:nsid w:val="3A161286"/>
+    <w:multiLevelType w:val="multilevel"/>
+    <w:tmpl w:val="BC84B784"/>
+    <w:lvl w:ilvl="0">
+      <w:start w:val="1"/>
+      <w:numFmt w:val="bullet"/>
+      <w:pStyle w:val="ListParagraph"/>
+      <w:lvlText w:val="●"/>
+      <w:lvlJc w:val="left"/>
+      <w:pPr>
+        <w:ind w:left="720" w:hanging="360"/>
+      </w:pPr>
+      <w:rPr>
+        <w:rFonts w:ascii="Arial" w:eastAsia="Arial" w:hAnsi="Arial" w:cs="Arial"/>
+        <w:color w:val="222222"/>
+        <w:sz w:val="18"/>
+        <w:szCs w:val="18"/>
+        <w:u w:val="none"/>
+      </w:rPr>
+    </w:lvl>
+    <w:lvl w:ilvl="1">
+      <w:start w:val="1"/>
+      <w:numFmt w:val="bullet"/>
+      <w:lvlText w:val="○"/>
+      <w:lvlJc w:val="left"/>
+      <w:pPr>
+        <w:ind w:left="1440" w:hanging="360"/>
+      </w:pPr>
+      <w:rPr>
+        <w:u w:val="none"/>
+      </w:rPr>
+    </w:lvl>
+    <w:lvl w:ilvl="2">
+      <w:start w:val="1"/>
+      <w:numFmt w:val="bullet"/>
+      <w:lvlText w:val="■"/>
+      <w:lvlJc w:val="left"/>
+      <w:pPr>
+        <w:ind w:left="2160" w:hanging="360"/>
+      </w:pPr>
+      <w:rPr>
+        <w:u w:val="none"/>
+      </w:rPr>
+    </w:lvl>
+    <w:lvl w:ilvl="3">
+      <w:start w:val="1"/>
+      <w:numFmt w:val="bullet"/>
+      <w:lvlText w:val="●"/>
+      <w:lvlJc w:val="left"/>
+      <w:pPr>
+        <w:ind w:left="2880" w:hanging="360"/>
+      </w:pPr>
+      <w:rPr>
+        <w:u w:val="none"/>
+      </w:rPr>
+    </w:lvl>
+    <w:lvl w:ilvl="4">
+      <w:start w:val="1"/>
+      <w:numFmt w:val="bullet"/>
+      <w:lvlText w:val="○"/>
+      <w:lvlJc w:val="left"/>
+      <w:pPr>
+        <w:ind w:left="3600" w:hanging="360"/>
+      </w:pPr>
+      <w:rPr>
+        <w:u w:val="none"/>
+      </w:rPr>
+    </w:lvl>
+    <w:lvl w:ilvl="5">
+      <w:start w:val="1"/>
+      <w:numFmt w:val="bullet"/>
+      <w:lvlText w:val="■"/>
+      <w:lvlJc w:val="left"/>
+      <w:pPr>
+        <w:ind w:left="4320" w:hanging="360"/>
+      </w:pPr>
+      <w:rPr>
+        <w:u w:val="none"/>
+      </w:rPr>
+    </w:lvl>
+    <w:lvl w:ilvl="6">
+      <w:start w:val="1"/>
+      <w:numFmt w:val="bullet"/>
+      <w:lvlText w:val="●"/>
+      <w:lvlJc w:val="left"/>
+      <w:pPr>
+        <w:ind w:left="5040" w:hanging="360"/>
+      </w:pPr>
+      <w:rPr>
+        <w:u w:val="none"/>
+      </w:rPr>
+    </w:lvl>
+    <w:lvl w:ilvl="7">
+      <w:start w:val="1"/>
+      <w:numFmt w:val="bullet"/>
+      <w:lvlText w:val="○"/>
+      <w:lvlJc w:val="left"/>
+      <w:pPr>
+        <w:ind w:left="5760" w:hanging="360"/>
+      </w:pPr>
+      <w:rPr>
+        <w:u w:val="none"/>
+      </w:rPr>
+    </w:lvl>
+    <w:lvl w:ilvl="8">
+      <w:start w:val="1"/>
+      <w:numFmt w:val="bullet"/>
+      <w:lvlText w:val="■"/>
+      <w:lvlJc w:val="left"/>
+      <w:pPr>
+        <w:ind w:left="6480" w:hanging="360"/>
+      </w:pPr>
+      <w:rPr>
+        <w:u w:val="none"/>
+      </w:rPr>
+    </w:lvl>
+  </w:abstractNum>
+  <w:abstractNum w:abstractNumId="14" w15:restartNumberingAfterBreak="0">
     <w:nsid w:val="4C7B4792"/>
     <w:multiLevelType w:val="multilevel"/>
     <w:tmpl w:val="DF9CF690"/>
@@ -2450,7 +3534,7 @@
       </w:rPr>
     </w:lvl>
   </w:abstractNum>
-  <w:abstractNum w:abstractNumId="5" w15:restartNumberingAfterBreak="0">
+  <w:abstractNum w:abstractNumId="15" w15:restartNumberingAfterBreak="0">
     <w:nsid w:val="54ED4355"/>
     <w:multiLevelType w:val="multilevel"/>
     <w:tmpl w:val="AACCE2F0"/>
@@ -2563,7 +3647,472 @@
       </w:rPr>
     </w:lvl>
   </w:abstractNum>
-  <w:abstractNum w:abstractNumId="6" w15:restartNumberingAfterBreak="0">
+  <w:abstractNum w:abstractNumId="16" w15:restartNumberingAfterBreak="0">
+    <w:nsid w:val="5AB053BC"/>
+    <w:multiLevelType w:val="multilevel"/>
+    <w:tmpl w:val="543A89F6"/>
+    <w:lvl w:ilvl="0">
+      <w:start w:val="1"/>
+      <w:numFmt w:val="bullet"/>
+      <w:lvlText w:val="●"/>
+      <w:lvlJc w:val="left"/>
+      <w:pPr>
+        <w:ind w:left="720" w:hanging="360"/>
+      </w:pPr>
+      <w:rPr>
+        <w:rFonts w:ascii="Arial" w:eastAsia="Arial" w:hAnsi="Arial" w:cs="Arial"/>
+        <w:color w:val="222222"/>
+        <w:sz w:val="18"/>
+        <w:szCs w:val="18"/>
+        <w:u w:val="none"/>
+      </w:rPr>
+    </w:lvl>
+    <w:lvl w:ilvl="1">
+      <w:start w:val="1"/>
+      <w:numFmt w:val="bullet"/>
+      <w:lvlText w:val="○"/>
+      <w:lvlJc w:val="left"/>
+      <w:pPr>
+        <w:ind w:left="1440" w:hanging="360"/>
+      </w:pPr>
+      <w:rPr>
+        <w:u w:val="none"/>
+      </w:rPr>
+    </w:lvl>
+    <w:lvl w:ilvl="2">
+      <w:start w:val="1"/>
+      <w:numFmt w:val="bullet"/>
+      <w:lvlText w:val="■"/>
+      <w:lvlJc w:val="left"/>
+      <w:pPr>
+        <w:ind w:left="2160" w:hanging="360"/>
+      </w:pPr>
+      <w:rPr>
+        <w:u w:val="none"/>
+      </w:rPr>
+    </w:lvl>
+    <w:lvl w:ilvl="3">
+      <w:start w:val="1"/>
+      <w:numFmt w:val="bullet"/>
+      <w:lvlText w:val="●"/>
+      <w:lvlJc w:val="left"/>
+      <w:pPr>
+        <w:ind w:left="2880" w:hanging="360"/>
+      </w:pPr>
+      <w:rPr>
+        <w:u w:val="none"/>
+      </w:rPr>
+    </w:lvl>
+    <w:lvl w:ilvl="4">
+      <w:start w:val="1"/>
+      <w:numFmt w:val="bullet"/>
+      <w:lvlText w:val="○"/>
+      <w:lvlJc w:val="left"/>
+      <w:pPr>
+        <w:ind w:left="3600" w:hanging="360"/>
+      </w:pPr>
+      <w:rPr>
+        <w:u w:val="none"/>
+      </w:rPr>
+    </w:lvl>
+    <w:lvl w:ilvl="5">
+      <w:start w:val="1"/>
+      <w:numFmt w:val="bullet"/>
+      <w:lvlText w:val="■"/>
+      <w:lvlJc w:val="left"/>
+      <w:pPr>
+        <w:ind w:left="4320" w:hanging="360"/>
+      </w:pPr>
+      <w:rPr>
+        <w:u w:val="none"/>
+      </w:rPr>
+    </w:lvl>
+    <w:lvl w:ilvl="6">
+      <w:start w:val="1"/>
+      <w:numFmt w:val="bullet"/>
+      <w:lvlText w:val="●"/>
+      <w:lvlJc w:val="left"/>
+      <w:pPr>
+        <w:ind w:left="5040" w:hanging="360"/>
+      </w:pPr>
+      <w:rPr>
+        <w:u w:val="none"/>
+      </w:rPr>
+    </w:lvl>
+    <w:lvl w:ilvl="7">
+      <w:start w:val="1"/>
+      <w:numFmt w:val="bullet"/>
+      <w:lvlText w:val="○"/>
+      <w:lvlJc w:val="left"/>
+      <w:pPr>
+        <w:ind w:left="5760" w:hanging="360"/>
+      </w:pPr>
+      <w:rPr>
+        <w:u w:val="none"/>
+      </w:rPr>
+    </w:lvl>
+    <w:lvl w:ilvl="8">
+      <w:start w:val="1"/>
+      <w:numFmt w:val="bullet"/>
+      <w:lvlText w:val="■"/>
+      <w:lvlJc w:val="left"/>
+      <w:pPr>
+        <w:ind w:left="6480" w:hanging="360"/>
+      </w:pPr>
+      <w:rPr>
+        <w:u w:val="none"/>
+      </w:rPr>
+    </w:lvl>
+  </w:abstractNum>
+  <w:abstractNum w:abstractNumId="17" w15:restartNumberingAfterBreak="0">
+    <w:nsid w:val="5E2A2A23"/>
+    <w:multiLevelType w:val="multilevel"/>
+    <w:tmpl w:val="72824846"/>
+    <w:lvl w:ilvl="0">
+      <w:start w:val="1"/>
+      <w:numFmt w:val="bullet"/>
+      <w:pStyle w:val="CLList"/>
+      <w:lvlText w:val="●"/>
+      <w:lvlJc w:val="left"/>
+      <w:pPr>
+        <w:ind w:left="720" w:hanging="360"/>
+      </w:pPr>
+      <w:rPr>
+        <w:rFonts w:ascii="Arial" w:eastAsia="Arial" w:hAnsi="Arial" w:cs="Arial"/>
+        <w:color w:val="222222"/>
+        <w:sz w:val="18"/>
+        <w:szCs w:val="18"/>
+        <w:u w:val="none"/>
+      </w:rPr>
+    </w:lvl>
+    <w:lvl w:ilvl="1">
+      <w:start w:val="1"/>
+      <w:numFmt w:val="bullet"/>
+      <w:lvlText w:val="○"/>
+      <w:lvlJc w:val="left"/>
+      <w:pPr>
+        <w:ind w:left="1440" w:hanging="360"/>
+      </w:pPr>
+      <w:rPr>
+        <w:u w:val="none"/>
+      </w:rPr>
+    </w:lvl>
+    <w:lvl w:ilvl="2">
+      <w:start w:val="1"/>
+      <w:numFmt w:val="bullet"/>
+      <w:lvlText w:val="■"/>
+      <w:lvlJc w:val="left"/>
+      <w:pPr>
+        <w:ind w:left="2160" w:hanging="360"/>
+      </w:pPr>
+      <w:rPr>
+        <w:u w:val="none"/>
+      </w:rPr>
+    </w:lvl>
+    <w:lvl w:ilvl="3">
+      <w:start w:val="1"/>
+      <w:numFmt w:val="bullet"/>
+      <w:lvlText w:val="●"/>
+      <w:lvlJc w:val="left"/>
+      <w:pPr>
+        <w:ind w:left="2880" w:hanging="360"/>
+      </w:pPr>
+      <w:rPr>
+        <w:u w:val="none"/>
+      </w:rPr>
+    </w:lvl>
+    <w:lvl w:ilvl="4">
+      <w:start w:val="1"/>
+      <w:numFmt w:val="bullet"/>
+      <w:lvlText w:val="○"/>
+      <w:lvlJc w:val="left"/>
+      <w:pPr>
+        <w:ind w:left="3600" w:hanging="360"/>
+      </w:pPr>
+      <w:rPr>
+        <w:u w:val="none"/>
+      </w:rPr>
+    </w:lvl>
+    <w:lvl w:ilvl="5">
+      <w:start w:val="1"/>
+      <w:numFmt w:val="bullet"/>
+      <w:lvlText w:val="■"/>
+      <w:lvlJc w:val="left"/>
+      <w:pPr>
+        <w:ind w:left="4320" w:hanging="360"/>
+      </w:pPr>
+      <w:rPr>
+        <w:u w:val="none"/>
+      </w:rPr>
+    </w:lvl>
+    <w:lvl w:ilvl="6">
+      <w:start w:val="1"/>
+      <w:numFmt w:val="bullet"/>
+      <w:lvlText w:val="●"/>
+      <w:lvlJc w:val="left"/>
+      <w:pPr>
+        <w:ind w:left="5040" w:hanging="360"/>
+      </w:pPr>
+      <w:rPr>
+        <w:u w:val="none"/>
+      </w:rPr>
+    </w:lvl>
+    <w:lvl w:ilvl="7">
+      <w:start w:val="1"/>
+      <w:numFmt w:val="bullet"/>
+      <w:lvlText w:val="○"/>
+      <w:lvlJc w:val="left"/>
+      <w:pPr>
+        <w:ind w:left="5760" w:hanging="360"/>
+      </w:pPr>
+      <w:rPr>
+        <w:u w:val="none"/>
+      </w:rPr>
+    </w:lvl>
+    <w:lvl w:ilvl="8">
+      <w:start w:val="1"/>
+      <w:numFmt w:val="bullet"/>
+      <w:lvlText w:val="■"/>
+      <w:lvlJc w:val="left"/>
+      <w:pPr>
+        <w:ind w:left="6480" w:hanging="360"/>
+      </w:pPr>
+      <w:rPr>
+        <w:u w:val="none"/>
+      </w:rPr>
+    </w:lvl>
+  </w:abstractNum>
+  <w:abstractNum w:abstractNumId="18" w15:restartNumberingAfterBreak="0">
+    <w:nsid w:val="642A6979"/>
+    <w:multiLevelType w:val="multilevel"/>
+    <w:tmpl w:val="13203892"/>
+    <w:lvl w:ilvl="0">
+      <w:start w:val="1"/>
+      <w:numFmt w:val="bullet"/>
+      <w:lvlText w:val="●"/>
+      <w:lvlJc w:val="left"/>
+      <w:pPr>
+        <w:ind w:left="720" w:hanging="360"/>
+      </w:pPr>
+      <w:rPr>
+        <w:u w:val="none"/>
+      </w:rPr>
+    </w:lvl>
+    <w:lvl w:ilvl="1">
+      <w:start w:val="1"/>
+      <w:numFmt w:val="bullet"/>
+      <w:lvlText w:val="○"/>
+      <w:lvlJc w:val="left"/>
+      <w:pPr>
+        <w:ind w:left="1440" w:hanging="360"/>
+      </w:pPr>
+      <w:rPr>
+        <w:u w:val="none"/>
+      </w:rPr>
+    </w:lvl>
+    <w:lvl w:ilvl="2">
+      <w:start w:val="1"/>
+      <w:numFmt w:val="bullet"/>
+      <w:lvlText w:val="■"/>
+      <w:lvlJc w:val="left"/>
+      <w:pPr>
+        <w:ind w:left="2160" w:hanging="360"/>
+      </w:pPr>
+      <w:rPr>
+        <w:u w:val="none"/>
+      </w:rPr>
+    </w:lvl>
+    <w:lvl w:ilvl="3">
+      <w:start w:val="1"/>
+      <w:numFmt w:val="bullet"/>
+      <w:lvlText w:val="●"/>
+      <w:lvlJc w:val="left"/>
+      <w:pPr>
+        <w:ind w:left="2880" w:hanging="360"/>
+      </w:pPr>
+      <w:rPr>
+        <w:u w:val="none"/>
+      </w:rPr>
+    </w:lvl>
+    <w:lvl w:ilvl="4">
+      <w:start w:val="1"/>
+      <w:numFmt w:val="bullet"/>
+      <w:lvlText w:val="○"/>
+      <w:lvlJc w:val="left"/>
+      <w:pPr>
+        <w:ind w:left="3600" w:hanging="360"/>
+      </w:pPr>
+      <w:rPr>
+        <w:u w:val="none"/>
+      </w:rPr>
+    </w:lvl>
+    <w:lvl w:ilvl="5">
+      <w:start w:val="1"/>
+      <w:numFmt w:val="bullet"/>
+      <w:lvlText w:val="■"/>
+      <w:lvlJc w:val="left"/>
+      <w:pPr>
+        <w:ind w:left="4320" w:hanging="360"/>
+      </w:pPr>
+      <w:rPr>
+        <w:u w:val="none"/>
+      </w:rPr>
+    </w:lvl>
+    <w:lvl w:ilvl="6">
+      <w:start w:val="1"/>
+      <w:numFmt w:val="bullet"/>
+      <w:lvlText w:val="●"/>
+      <w:lvlJc w:val="left"/>
+      <w:pPr>
+        <w:ind w:left="5040" w:hanging="360"/>
+      </w:pPr>
+      <w:rPr>
+        <w:u w:val="none"/>
+      </w:rPr>
+    </w:lvl>
+    <w:lvl w:ilvl="7">
+      <w:start w:val="1"/>
+      <w:numFmt w:val="bullet"/>
+      <w:lvlText w:val="○"/>
+      <w:lvlJc w:val="left"/>
+      <w:pPr>
+        <w:ind w:left="5760" w:hanging="360"/>
+      </w:pPr>
+      <w:rPr>
+        <w:u w:val="none"/>
+      </w:rPr>
+    </w:lvl>
+    <w:lvl w:ilvl="8">
+      <w:start w:val="1"/>
+      <w:numFmt w:val="bullet"/>
+      <w:lvlText w:val="■"/>
+      <w:lvlJc w:val="left"/>
+      <w:pPr>
+        <w:ind w:left="6480" w:hanging="360"/>
+      </w:pPr>
+      <w:rPr>
+        <w:u w:val="none"/>
+      </w:rPr>
+    </w:lvl>
+  </w:abstractNum>
+  <w:abstractNum w:abstractNumId="19" w15:restartNumberingAfterBreak="0">
+    <w:nsid w:val="72FB54AF"/>
+    <w:multiLevelType w:val="multilevel"/>
+    <w:tmpl w:val="14880D64"/>
+    <w:lvl w:ilvl="0">
+      <w:start w:val="1"/>
+      <w:numFmt w:val="bullet"/>
+      <w:lvlText w:val="●"/>
+      <w:lvlJc w:val="left"/>
+      <w:pPr>
+        <w:ind w:left="720" w:hanging="360"/>
+      </w:pPr>
+      <w:rPr>
+        <w:rFonts w:ascii="Arial" w:eastAsia="Arial" w:hAnsi="Arial" w:cs="Arial"/>
+        <w:color w:val="222222"/>
+        <w:sz w:val="18"/>
+        <w:szCs w:val="18"/>
+        <w:u w:val="none"/>
+      </w:rPr>
+    </w:lvl>
+    <w:lvl w:ilvl="1">
+      <w:start w:val="1"/>
+      <w:numFmt w:val="bullet"/>
+      <w:lvlText w:val="○"/>
+      <w:lvlJc w:val="left"/>
+      <w:pPr>
+        <w:ind w:left="1440" w:hanging="360"/>
+      </w:pPr>
+      <w:rPr>
+        <w:u w:val="none"/>
+      </w:rPr>
+    </w:lvl>
+    <w:lvl w:ilvl="2">
+      <w:start w:val="1"/>
+      <w:numFmt w:val="bullet"/>
+      <w:lvlText w:val="■"/>
+      <w:lvlJc w:val="left"/>
+      <w:pPr>
+        <w:ind w:left="2160" w:hanging="360"/>
+      </w:pPr>
+      <w:rPr>
+        <w:u w:val="none"/>
+      </w:rPr>
+    </w:lvl>
+    <w:lvl w:ilvl="3">
+      <w:start w:val="1"/>
+      <w:numFmt w:val="bullet"/>
+      <w:lvlText w:val="●"/>
+      <w:lvlJc w:val="left"/>
+      <w:pPr>
+        <w:ind w:left="2880" w:hanging="360"/>
+      </w:pPr>
+      <w:rPr>
+        <w:u w:val="none"/>
+      </w:rPr>
+    </w:lvl>
+    <w:lvl w:ilvl="4">
+      <w:start w:val="1"/>
+      <w:numFmt w:val="bullet"/>
+      <w:lvlText w:val="○"/>
+      <w:lvlJc w:val="left"/>
+      <w:pPr>
+        <w:ind w:left="3600" w:hanging="360"/>
+      </w:pPr>
+      <w:rPr>
+        <w:u w:val="none"/>
+      </w:rPr>
+    </w:lvl>
+    <w:lvl w:ilvl="5">
+      <w:start w:val="1"/>
+      <w:numFmt w:val="bullet"/>
+      <w:lvlText w:val="■"/>
+      <w:lvlJc w:val="left"/>
+      <w:pPr>
+        <w:ind w:left="4320" w:hanging="360"/>
+      </w:pPr>
+      <w:rPr>
+        <w:u w:val="none"/>
+      </w:rPr>
+    </w:lvl>
+    <w:lvl w:ilvl="6">
+      <w:start w:val="1"/>
+      <w:numFmt w:val="bullet"/>
+      <w:lvlText w:val="●"/>
+      <w:lvlJc w:val="left"/>
+      <w:pPr>
+        <w:ind w:left="5040" w:hanging="360"/>
+      </w:pPr>
+      <w:rPr>
+        <w:u w:val="none"/>
+      </w:rPr>
+    </w:lvl>
+    <w:lvl w:ilvl="7">
+      <w:start w:val="1"/>
+      <w:numFmt w:val="bullet"/>
+      <w:lvlText w:val="○"/>
+      <w:lvlJc w:val="left"/>
+      <w:pPr>
+        <w:ind w:left="5760" w:hanging="360"/>
+      </w:pPr>
+      <w:rPr>
+        <w:u w:val="none"/>
+      </w:rPr>
+    </w:lvl>
+    <w:lvl w:ilvl="8">
+      <w:start w:val="1"/>
+      <w:numFmt w:val="bullet"/>
+      <w:lvlText w:val="■"/>
+      <w:lvlJc w:val="left"/>
+      <w:pPr>
+        <w:ind w:left="6480" w:hanging="360"/>
+      </w:pPr>
+      <w:rPr>
+        <w:u w:val="none"/>
+      </w:rPr>
+    </w:lvl>
+  </w:abstractNum>
+  <w:abstractNum w:abstractNumId="20" w15:restartNumberingAfterBreak="0">
     <w:nsid w:val="75476B28"/>
     <w:multiLevelType w:val="multilevel"/>
     <w:tmpl w:val="4708880A"/>
@@ -2676,7 +4225,7 @@
       </w:rPr>
     </w:lvl>
   </w:abstractNum>
-  <w:abstractNum w:abstractNumId="7" w15:restartNumberingAfterBreak="0">
+  <w:abstractNum w:abstractNumId="21" w15:restartNumberingAfterBreak="0">
     <w:nsid w:val="7A8517D7"/>
     <w:multiLevelType w:val="multilevel"/>
     <w:tmpl w:val="AD2AB368"/>
@@ -2789,29 +4338,71 @@
       </w:rPr>
     </w:lvl>
   </w:abstractNum>
-  <w:num w:numId="1" w16cid:durableId="822477538">
+  <w:num w:numId="1" w16cid:durableId="297807642">
+    <w:abstractNumId w:val="13"/>
+  </w:num>
+  <w:num w:numId="2" w16cid:durableId="1439763518">
+    <w:abstractNumId w:val="17"/>
+  </w:num>
+  <w:num w:numId="3" w16cid:durableId="531697616">
+    <w:abstractNumId w:val="5"/>
+  </w:num>
+  <w:num w:numId="4" w16cid:durableId="1000427996">
+    <w:abstractNumId w:val="19"/>
+  </w:num>
+  <w:num w:numId="5" w16cid:durableId="182787247">
+    <w:abstractNumId w:val="7"/>
+  </w:num>
+  <w:num w:numId="6" w16cid:durableId="968517354">
+    <w:abstractNumId w:val="9"/>
+  </w:num>
+  <w:num w:numId="7" w16cid:durableId="785126654">
+    <w:abstractNumId w:val="16"/>
+  </w:num>
+  <w:num w:numId="8" w16cid:durableId="478032960">
+    <w:abstractNumId w:val="18"/>
+  </w:num>
+  <w:num w:numId="9" w16cid:durableId="941956971">
+    <w:abstractNumId w:val="0"/>
+  </w:num>
+  <w:num w:numId="10" w16cid:durableId="677125024">
+    <w:abstractNumId w:val="2"/>
+  </w:num>
+  <w:num w:numId="11" w16cid:durableId="91516773">
+    <w:abstractNumId w:val="1"/>
+  </w:num>
+  <w:num w:numId="12" w16cid:durableId="2044331386">
+    <w:abstractNumId w:val="8"/>
+  </w:num>
+  <w:num w:numId="13" w16cid:durableId="140510690">
     <w:abstractNumId w:val="6"/>
   </w:num>
-  <w:num w:numId="2" w16cid:durableId="859128801">
-    <w:abstractNumId w:val="5"/>
-  </w:num>
-  <w:num w:numId="3" w16cid:durableId="2126465350">
-    <w:abstractNumId w:val="2"/>
-  </w:num>
-  <w:num w:numId="4" w16cid:durableId="537283819">
+  <w:num w:numId="14" w16cid:durableId="1090392928">
     <w:abstractNumId w:val="4"/>
   </w:num>
-  <w:num w:numId="5" w16cid:durableId="1051080137">
-    <w:abstractNumId w:val="7"/>
+  <w:num w:numId="15" w16cid:durableId="822477538">
+    <w:abstractNumId w:val="20"/>
   </w:num>
-  <w:num w:numId="6" w16cid:durableId="354117600">
-    <w:abstractNumId w:val="0"/>
+  <w:num w:numId="16" w16cid:durableId="859128801">
+    <w:abstractNumId w:val="15"/>
   </w:num>
-  <w:num w:numId="7" w16cid:durableId="965626168">
-    <w:abstractNumId w:val="1"/>
+  <w:num w:numId="17" w16cid:durableId="2126465350">
+    <w:abstractNumId w:val="11"/>
   </w:num>
-  <w:num w:numId="8" w16cid:durableId="169176632">
+  <w:num w:numId="18" w16cid:durableId="537283819">
+    <w:abstractNumId w:val="14"/>
+  </w:num>
+  <w:num w:numId="19" w16cid:durableId="1051080137">
+    <w:abstractNumId w:val="21"/>
+  </w:num>
+  <w:num w:numId="20" w16cid:durableId="354117600">
     <w:abstractNumId w:val="3"/>
+  </w:num>
+  <w:num w:numId="21" w16cid:durableId="965626168">
+    <w:abstractNumId w:val="10"/>
+  </w:num>
+  <w:num w:numId="22" w16cid:durableId="169176632">
+    <w:abstractNumId w:val="12"/>
   </w:num>
 </w:numbering>
 </file>
@@ -2827,11 +4418,7 @@
         <w:lang w:val="en-US" w:eastAsia="en-US" w:bidi="ar-SA"/>
       </w:rPr>
     </w:rPrDefault>
-    <w:pPrDefault>
-      <w:pPr>
-        <w:spacing w:after="160" w:line="259" w:lineRule="auto"/>
-      </w:pPr>
-    </w:pPrDefault>
+    <w:pPrDefault/>
   </w:docDefaults>
   <w:latentStyles w:defLockedState="0" w:defUIPriority="99" w:defSemiHidden="0" w:defUnhideWhenUsed="0" w:defQFormat="0" w:count="376">
     <w:lsdException w:name="Normal" w:uiPriority="0" w:qFormat="1"/>
@@ -3214,42 +4801,45 @@
   <w:style w:type="paragraph" w:default="1" w:styleId="Normal">
     <w:name w:val="Normal"/>
     <w:qFormat/>
+    <w:rsid w:val="0099790F"/>
   </w:style>
   <w:style w:type="paragraph" w:styleId="Heading1">
     <w:name w:val="heading 1"/>
     <w:basedOn w:val="Normal"/>
     <w:next w:val="Normal"/>
+    <w:link w:val="Heading1Char"/>
     <w:uiPriority w:val="9"/>
     <w:qFormat/>
+    <w:rsid w:val="0099790F"/>
     <w:pPr>
       <w:keepNext/>
       <w:keepLines/>
-      <w:spacing w:before="480" w:after="120"/>
+      <w:spacing w:before="240"/>
       <w:outlineLvl w:val="0"/>
     </w:pPr>
     <w:rPr>
-      <w:b/>
-      <w:sz w:val="48"/>
-      <w:szCs w:val="48"/>
+      <w:rFonts w:asciiTheme="majorHAnsi" w:eastAsiaTheme="majorEastAsia" w:hAnsiTheme="majorHAnsi" w:cstheme="majorBidi"/>
+      <w:color w:val="2F5496" w:themeColor="accent1" w:themeShade="BF"/>
+      <w:sz w:val="32"/>
+      <w:szCs w:val="32"/>
     </w:rPr>
   </w:style>
   <w:style w:type="paragraph" w:styleId="Heading2">
     <w:name w:val="heading 2"/>
     <w:basedOn w:val="Normal"/>
     <w:next w:val="Normal"/>
+    <w:link w:val="Heading2Char"/>
     <w:uiPriority w:val="9"/>
     <w:unhideWhenUsed/>
     <w:qFormat/>
+    <w:rsid w:val="00C23CE1"/>
     <w:pPr>
-      <w:keepNext/>
-      <w:keepLines/>
-      <w:spacing w:before="360" w:after="80"/>
+      <w:spacing w:after="120"/>
       <w:outlineLvl w:val="1"/>
     </w:pPr>
     <w:rPr>
       <w:b/>
-      <w:sz w:val="36"/>
-      <w:szCs w:val="36"/>
+      <w:sz w:val="28"/>
     </w:rPr>
   </w:style>
   <w:style w:type="paragraph" w:styleId="Heading3">
@@ -3259,16 +4849,18 @@
     <w:uiPriority w:val="9"/>
     <w:unhideWhenUsed/>
     <w:qFormat/>
+    <w:rsid w:val="001115CB"/>
     <w:pPr>
       <w:keepNext/>
       <w:keepLines/>
-      <w:spacing w:before="280" w:after="80"/>
+      <w:spacing w:before="240" w:after="160" w:line="256" w:lineRule="auto"/>
       <w:outlineLvl w:val="2"/>
     </w:pPr>
     <w:rPr>
       <w:b/>
-      <w:sz w:val="28"/>
-      <w:szCs w:val="28"/>
+      <w:color w:val="222222"/>
+      <w:sz w:val="24"/>
+      <w:szCs w:val="24"/>
     </w:rPr>
   </w:style>
   <w:style w:type="paragraph" w:styleId="Heading4">
@@ -3360,56 +4952,132 @@
     <w:name w:val="Title"/>
     <w:basedOn w:val="Normal"/>
     <w:next w:val="Normal"/>
+    <w:link w:val="TitleChar"/>
     <w:uiPriority w:val="10"/>
     <w:qFormat/>
+    <w:rsid w:val="0099790F"/>
+    <w:pPr>
+      <w:contextualSpacing/>
+    </w:pPr>
+    <w:rPr>
+      <w:rFonts w:asciiTheme="majorHAnsi" w:eastAsiaTheme="majorEastAsia" w:hAnsiTheme="majorHAnsi" w:cstheme="majorBidi"/>
+      <w:spacing w:val="-10"/>
+      <w:kern w:val="28"/>
+      <w:sz w:val="56"/>
+      <w:szCs w:val="56"/>
+    </w:rPr>
+  </w:style>
+  <w:style w:type="paragraph" w:customStyle="1" w:styleId="CLNormal">
+    <w:name w:val="CL Normal"/>
+    <w:qFormat/>
+    <w:rsid w:val="00134D6E"/>
+    <w:pPr>
+      <w:spacing w:line="256" w:lineRule="auto"/>
+    </w:pPr>
+    <w:rPr>
+      <w:rFonts w:cs="Times New Roman"/>
+    </w:rPr>
+  </w:style>
+  <w:style w:type="paragraph" w:styleId="ListParagraph">
+    <w:name w:val="List Paragraph"/>
+    <w:basedOn w:val="Normal"/>
+    <w:uiPriority w:val="34"/>
+    <w:qFormat/>
+    <w:rsid w:val="0099790F"/>
+    <w:pPr>
+      <w:numPr>
+        <w:numId w:val="1"/>
+      </w:numPr>
+      <w:spacing w:after="160" w:line="256" w:lineRule="auto"/>
+      <w:contextualSpacing/>
+    </w:pPr>
+  </w:style>
+  <w:style w:type="paragraph" w:customStyle="1" w:styleId="CLList">
+    <w:name w:val="CL List"/>
+    <w:next w:val="CLNormal"/>
+    <w:qFormat/>
+    <w:rsid w:val="00874B67"/>
+    <w:pPr>
+      <w:numPr>
+        <w:numId w:val="2"/>
+      </w:numPr>
+      <w:spacing w:line="257" w:lineRule="auto"/>
+      <w:contextualSpacing/>
+    </w:pPr>
+  </w:style>
+  <w:style w:type="paragraph" w:customStyle="1" w:styleId="CLHeading">
+    <w:name w:val="CL Heading"/>
+    <w:next w:val="CLNormal"/>
+    <w:qFormat/>
+    <w:rsid w:val="00134D6E"/>
     <w:pPr>
       <w:keepNext/>
       <w:keepLines/>
-      <w:spacing w:before="480" w:after="120"/>
+      <w:spacing w:before="240" w:line="257" w:lineRule="auto"/>
+      <w:outlineLvl w:val="0"/>
     </w:pPr>
     <w:rPr>
+      <w:rFonts w:cs="Times New Roman"/>
       <w:b/>
-      <w:sz w:val="72"/>
-      <w:szCs w:val="72"/>
+    </w:rPr>
+  </w:style>
+  <w:style w:type="paragraph" w:customStyle="1" w:styleId="CLTitle">
+    <w:name w:val="CL Title"/>
+    <w:basedOn w:val="CLHeading"/>
+    <w:next w:val="CLNormal"/>
+    <w:qFormat/>
+    <w:rsid w:val="00875F78"/>
+    <w:rPr>
+      <w:sz w:val="32"/>
+      <w:szCs w:val="32"/>
+    </w:rPr>
+  </w:style>
+  <w:style w:type="character" w:customStyle="1" w:styleId="Heading1Char">
+    <w:name w:val="Heading 1 Char"/>
+    <w:basedOn w:val="DefaultParagraphFont"/>
+    <w:link w:val="Heading1"/>
+    <w:uiPriority w:val="9"/>
+    <w:rsid w:val="0099790F"/>
+    <w:rPr>
+      <w:rFonts w:asciiTheme="majorHAnsi" w:eastAsiaTheme="majorEastAsia" w:hAnsiTheme="majorHAnsi" w:cstheme="majorBidi"/>
+      <w:color w:val="2F5496" w:themeColor="accent1" w:themeShade="BF"/>
+      <w:sz w:val="32"/>
+      <w:szCs w:val="32"/>
+    </w:rPr>
+  </w:style>
+  <w:style w:type="paragraph" w:customStyle="1" w:styleId="CLBold">
+    <w:name w:val="CL Bold"/>
+    <w:basedOn w:val="CLNormal"/>
+    <w:next w:val="CLNormal"/>
+    <w:qFormat/>
+    <w:rsid w:val="0099790F"/>
+    <w:rPr>
+      <w:b/>
+    </w:rPr>
+  </w:style>
+  <w:style w:type="character" w:customStyle="1" w:styleId="TitleChar">
+    <w:name w:val="Title Char"/>
+    <w:basedOn w:val="DefaultParagraphFont"/>
+    <w:link w:val="Title"/>
+    <w:uiPriority w:val="10"/>
+    <w:rsid w:val="0099790F"/>
+    <w:rPr>
+      <w:rFonts w:asciiTheme="majorHAnsi" w:eastAsiaTheme="majorEastAsia" w:hAnsiTheme="majorHAnsi" w:cstheme="majorBidi"/>
+      <w:spacing w:val="-10"/>
+      <w:kern w:val="28"/>
+      <w:sz w:val="56"/>
+      <w:szCs w:val="56"/>
     </w:rPr>
   </w:style>
   <w:style w:type="character" w:styleId="Hyperlink">
     <w:name w:val="Hyperlink"/>
     <w:basedOn w:val="DefaultParagraphFont"/>
     <w:uiPriority w:val="99"/>
-    <w:semiHidden/>
     <w:unhideWhenUsed/>
-    <w:rsid w:val="00491B06"/>
+    <w:rsid w:val="00D91735"/>
     <w:rPr>
-      <w:color w:val="0000FF"/>
+      <w:color w:val="0563C1" w:themeColor="hyperlink"/>
       <w:u w:val="single"/>
-    </w:rPr>
-  </w:style>
-  <w:style w:type="paragraph" w:styleId="NormalWeb">
-    <w:name w:val="Normal (Web)"/>
-    <w:basedOn w:val="Normal"/>
-    <w:uiPriority w:val="99"/>
-    <w:semiHidden/>
-    <w:unhideWhenUsed/>
-    <w:rsid w:val="00491B06"/>
-    <w:pPr>
-      <w:spacing w:before="100" w:beforeAutospacing="1" w:after="100" w:afterAutospacing="1" w:line="240" w:lineRule="auto"/>
-    </w:pPr>
-    <w:rPr>
-      <w:rFonts w:ascii="Times New Roman" w:eastAsia="Times New Roman" w:hAnsi="Times New Roman" w:cs="Times New Roman"/>
-      <w:sz w:val="24"/>
-      <w:szCs w:val="24"/>
-    </w:rPr>
-  </w:style>
-  <w:style w:type="character" w:styleId="Strong">
-    <w:name w:val="Strong"/>
-    <w:basedOn w:val="DefaultParagraphFont"/>
-    <w:uiPriority w:val="22"/>
-    <w:qFormat/>
-    <w:rsid w:val="00491B06"/>
-    <w:rPr>
-      <w:b/>
-      <w:bCs/>
     </w:rPr>
   </w:style>
   <w:style w:type="paragraph" w:styleId="Subtitle">
@@ -3429,6 +5097,49 @@
       <w:color w:val="666666"/>
       <w:sz w:val="48"/>
       <w:szCs w:val="48"/>
+    </w:rPr>
+  </w:style>
+  <w:style w:type="paragraph" w:customStyle="1" w:styleId="StealthH2">
+    <w:name w:val="Stealth H2"/>
+    <w:basedOn w:val="Heading2"/>
+    <w:link w:val="StealthH2Char"/>
+    <w:qFormat/>
+    <w:rsid w:val="003D52DF"/>
+    <w:rPr>
+      <w:b w:val="0"/>
+    </w:rPr>
+  </w:style>
+  <w:style w:type="character" w:customStyle="1" w:styleId="Heading2Char">
+    <w:name w:val="Heading 2 Char"/>
+    <w:basedOn w:val="DefaultParagraphFont"/>
+    <w:link w:val="Heading2"/>
+    <w:uiPriority w:val="9"/>
+    <w:rsid w:val="00C23CE1"/>
+    <w:rPr>
+      <w:b/>
+      <w:sz w:val="28"/>
+    </w:rPr>
+  </w:style>
+  <w:style w:type="character" w:customStyle="1" w:styleId="StealthH2Char">
+    <w:name w:val="Stealth H2 Char"/>
+    <w:basedOn w:val="Heading2Char"/>
+    <w:link w:val="StealthH2"/>
+    <w:rsid w:val="003D52DF"/>
+    <w:rPr>
+      <w:b w:val="0"/>
+      <w:sz w:val="28"/>
+    </w:rPr>
+  </w:style>
+  <w:style w:type="character" w:styleId="UnresolvedMention">
+    <w:name w:val="Unresolved Mention"/>
+    <w:basedOn w:val="DefaultParagraphFont"/>
+    <w:uiPriority w:val="99"/>
+    <w:semiHidden/>
+    <w:unhideWhenUsed/>
+    <w:rsid w:val="00AA79B9"/>
+    <w:rPr>
+      <w:color w:val="605E5C"/>
+      <w:shd w:val="clear" w:color="auto" w:fill="E1DFDD"/>
     </w:rPr>
   </w:style>
 </w:styles>
@@ -3451,7 +5162,7 @@
         <a:srgbClr val="E7E6E6"/>
       </a:lt2>
       <a:accent1>
-        <a:srgbClr val="5B9BD5"/>
+        <a:srgbClr val="4472C4"/>
       </a:accent1>
       <a:accent2>
         <a:srgbClr val="ED7D31"/>
@@ -3463,7 +5174,7 @@
         <a:srgbClr val="FFC000"/>
       </a:accent4>
       <a:accent5>
-        <a:srgbClr val="4472C4"/>
+        <a:srgbClr val="5B9BD5"/>
       </a:accent5>
       <a:accent6>
         <a:srgbClr val="70AD47"/>
@@ -3480,9 +5191,9 @@
         <a:latin typeface="Calibri Light" panose="020F0302020204030204"/>
         <a:ea typeface=""/>
         <a:cs typeface=""/>
-        <a:font script="Jpan" typeface="ＭＳ ゴシック"/>
+        <a:font script="Jpan" typeface="游ゴシック Light"/>
         <a:font script="Hang" typeface="맑은 고딕"/>
-        <a:font script="Hans" typeface="宋体"/>
+        <a:font script="Hans" typeface="等线 Light"/>
         <a:font script="Hant" typeface="新細明體"/>
         <a:font script="Arab" typeface="Times New Roman"/>
         <a:font script="Hebr" typeface="Times New Roman"/>
@@ -3510,14 +5221,31 @@
         <a:font script="Viet" typeface="Times New Roman"/>
         <a:font script="Uigh" typeface="Microsoft Uighur"/>
         <a:font script="Geor" typeface="Sylfaen"/>
+        <a:font script="Armn" typeface="Arial"/>
+        <a:font script="Bugi" typeface="Leelawadee UI"/>
+        <a:font script="Bopo" typeface="Microsoft JhengHei"/>
+        <a:font script="Java" typeface="Javanese Text"/>
+        <a:font script="Lisu" typeface="Segoe UI"/>
+        <a:font script="Mymr" typeface="Myanmar Text"/>
+        <a:font script="Nkoo" typeface="Ebrima"/>
+        <a:font script="Olck" typeface="Nirmala UI"/>
+        <a:font script="Osma" typeface="Ebrima"/>
+        <a:font script="Phag" typeface="Phagspa"/>
+        <a:font script="Syrn" typeface="Estrangelo Edessa"/>
+        <a:font script="Syrj" typeface="Estrangelo Edessa"/>
+        <a:font script="Syre" typeface="Estrangelo Edessa"/>
+        <a:font script="Sora" typeface="Nirmala UI"/>
+        <a:font script="Tale" typeface="Microsoft Tai Le"/>
+        <a:font script="Talu" typeface="Microsoft New Tai Lue"/>
+        <a:font script="Tfng" typeface="Ebrima"/>
       </a:majorFont>
       <a:minorFont>
         <a:latin typeface="Calibri" panose="020F0502020204030204"/>
         <a:ea typeface=""/>
         <a:cs typeface=""/>
-        <a:font script="Jpan" typeface="ＭＳ 明朝"/>
+        <a:font script="Jpan" typeface="游明朝"/>
         <a:font script="Hang" typeface="맑은 고딕"/>
-        <a:font script="Hans" typeface="宋体"/>
+        <a:font script="Hans" typeface="等线"/>
         <a:font script="Hant" typeface="新細明體"/>
         <a:font script="Arab" typeface="Arial"/>
         <a:font script="Hebr" typeface="Arial"/>
@@ -3545,6 +5273,23 @@
         <a:font script="Viet" typeface="Arial"/>
         <a:font script="Uigh" typeface="Microsoft Uighur"/>
         <a:font script="Geor" typeface="Sylfaen"/>
+        <a:font script="Armn" typeface="Arial"/>
+        <a:font script="Bugi" typeface="Leelawadee UI"/>
+        <a:font script="Bopo" typeface="Microsoft JhengHei"/>
+        <a:font script="Java" typeface="Javanese Text"/>
+        <a:font script="Lisu" typeface="Segoe UI"/>
+        <a:font script="Mymr" typeface="Myanmar Text"/>
+        <a:font script="Nkoo" typeface="Ebrima"/>
+        <a:font script="Olck" typeface="Nirmala UI"/>
+        <a:font script="Osma" typeface="Ebrima"/>
+        <a:font script="Phag" typeface="Phagspa"/>
+        <a:font script="Syrn" typeface="Estrangelo Edessa"/>
+        <a:font script="Syrj" typeface="Estrangelo Edessa"/>
+        <a:font script="Syre" typeface="Estrangelo Edessa"/>
+        <a:font script="Sora" typeface="Nirmala UI"/>
+        <a:font script="Tale" typeface="Microsoft Tai Le"/>
+        <a:font script="Talu" typeface="Microsoft New Tai Lue"/>
+        <a:font script="Tfng" typeface="Ebrima"/>
       </a:minorFont>
     </a:fontScheme>
     <a:fmtScheme name="Office">
@@ -3696,12 +5441,24 @@
 </file>
 
 <file path=customXml/item1.xml><?xml version="1.0" encoding="utf-8"?>
+<b:Sources xmlns:b="http://schemas.openxmlformats.org/officeDocument/2006/bibliography" xmlns="http://schemas.openxmlformats.org/officeDocument/2006/bibliography" SelectedStyle="\APASixthEditionOfficeOnline.xsl" StyleName="APA" Version="6"/>
+</file>
+
+<file path=customXml/item2.xml><?xml version="1.0" encoding="utf-8"?>
 <go:gDocsCustomXmlDataStorage xmlns:go="http://customooxmlschemas.google.com/" xmlns:r="http://schemas.openxmlformats.org/officeDocument/2006/relationships" uri="GoogleDocsCustomDataVersion2">
-  <go:docsCustomData xmlns:go="http://customooxmlschemas.google.com/" roundtripDataSignature="AMtx7mjOhL7dNemR0vKhqdFykw71mm9VEQ==">CgMxLjAyDmguYng0YjV5YXVkbm1uMg5oLjdxN2h6OWdlMmE3eDIOaC5qcDdpbG1pbTZxMHoyDmguMWF0MWQwNm8yMXdrMghoLmdqZGd4czIOaC5zdmhhM3ZzenB3b3QyDmguMmhzMXpoang3ZDJlMg5oLjN2czdjdWxlMmczaDIOaC4zem5zbXdwbDBsc3IyDmguNWk3NjNxanJzOWN0Mg5oLnAwZTVvOGM5Nnp2cjIOaC4zMmtxMXI4M2I5a3k4AHIhMThDa2IxTTc5ZE13OGwzSE8wNDdMRWM0UGlwUThvZGo4</go:docsCustomData>
+  <go:docsCustomData xmlns:go="http://customooxmlschemas.google.com/" roundtripDataSignature="AMtx7mjac1FaFv6WV3g0GhcUIQ9kG0o+yg==">CgMxLjAyDmgubjh0aHd2ZHFzMTk0MghoLmdqZGd4czIOaC56N2hubnB1aWk1NDkyDWguc3hkdG9pMzhvYmkyDmguNWY0ZXAwcWVlOXRlMg5oLmVqdDhyOXF0bXp6djIOaC4yOWpnN3o3Y2I3bGIyDmguanM4cTNwM3I0eDZjMg5oLnYzbTFuaXhkbzBwejIOaC5wZzd4dGp6Y2t3dWkyDmgueTE0MHhvdmdnYml0Mg5oLjRocjAxMWhrOXVyNjIOaC5xMTI4N2VvNmMyd24yDmguODY5YjBrbWEwNmtsMg5oLm1hczdybXljNW82ejgAciExV3BDbUx3RGV0a2poVzFWLUZiZXdyanhaTmV2Wm8tWm0=</go:docsCustomData>
 </go:gDocsCustomXmlDataStorage>
 </file>
 
 <file path=customXml/itemProps1.xml><?xml version="1.0" encoding="utf-8"?>
+<ds:datastoreItem xmlns:ds="http://schemas.openxmlformats.org/officeDocument/2006/customXml" ds:itemID="{9126256C-08B8-4D89-9FAD-32F89A54DEB8}">
+  <ds:schemaRefs>
+    <ds:schemaRef ds:uri="http://schemas.openxmlformats.org/officeDocument/2006/bibliography"/>
+  </ds:schemaRefs>
+</ds:datastoreItem>
+</file>
+
+<file path=customXml/itemProps2.xml><?xml version="1.0" encoding="utf-8"?>
 <ds:datastoreItem xmlns:ds="http://schemas.openxmlformats.org/officeDocument/2006/customXml" ds:itemID="{11111111-1234-1234-1234-123412341234}">
   <ds:schemaRefs>
     <ds:schemaRef ds:uri="http://customooxmlschemas.google.com/"/>

</xml_diff>

<commit_message>
update survey for coversheet and download page
</commit_message>
<xml_diff>
--- a/docassemble/MLHMotionRegardingChangeOfDomicile/data/templates/mrcd_instructions.docx
+++ b/docassemble/MLHMotionRegardingChangeOfDomicile/data/templates/mrcd_instructions.docx
@@ -4,16 +4,119 @@
   <w:body>
     <w:p>
       <w:r>
-        <w:t>{{p include_docx_template('docassemble.mlhframework:data/templates/</w:t>
-      </w:r>
-      <w:r>
-        <w:t>cover_sheet_2.0.docx</w:t>
-      </w:r>
-      <w:r>
-        <w:t>') }}</w:t>
-      </w:r>
-    </w:p>
-    <w:p>
+        <w:t>{{p include_docx_template('</w:t>
+      </w:r>
+      <w:proofErr w:type="gramStart"/>
+      <w:r>
+        <w:t>docassemble.mlhframework</w:t>
+      </w:r>
+      <w:proofErr w:type="gramEnd"/>
+      <w:r>
+        <w:t>:data/templates/cover_sheet_2.0.docx') }}</w:t>
+      </w:r>
+    </w:p>
+    <w:p/>
+    <w:p>
+      <w:pPr>
+        <w:jc w:val="center"/>
+      </w:pPr>
+      <w:r>
+        <w:rPr>
+          <w:rStyle w:val="Hyperlink"/>
+        </w:rPr>
+        <w:drawing>
+          <wp:inline distT="0" distB="0" distL="0" distR="0" wp14:anchorId="36789F14" wp14:editId="3CA46123">
+            <wp:extent cx="1033272" cy="1033272"/>
+            <wp:effectExtent l="0" t="0" r="0" b="0"/>
+            <wp:docPr id="977106025" name="Picture 2" descr="Survey QR Code"/>
+            <wp:cNvGraphicFramePr>
+              <a:graphicFrameLocks xmlns:a="http://schemas.openxmlformats.org/drawingml/2006/main" noChangeAspect="1"/>
+            </wp:cNvGraphicFramePr>
+            <a:graphic xmlns:a="http://schemas.openxmlformats.org/drawingml/2006/main">
+              <a:graphicData uri="http://schemas.openxmlformats.org/drawingml/2006/picture">
+                <pic:pic xmlns:pic="http://schemas.openxmlformats.org/drawingml/2006/picture">
+                  <pic:nvPicPr>
+                    <pic:cNvPr id="977106025" name="Picture 2" descr="Survey QR Code"/>
+                    <pic:cNvPicPr>
+                      <a:picLocks noChangeAspect="1" noChangeArrowheads="1"/>
+                    </pic:cNvPicPr>
+                  </pic:nvPicPr>
+                  <pic:blipFill>
+                    <a:blip r:embed="rId7" cstate="print">
+                      <a:extLst>
+                        <a:ext uri="{28A0092B-C50C-407E-A947-70E740481C1C}">
+                          <a14:useLocalDpi xmlns:a14="http://schemas.microsoft.com/office/drawing/2010/main" val="0"/>
+                        </a:ext>
+                      </a:extLst>
+                    </a:blip>
+                    <a:srcRect/>
+                    <a:stretch>
+                      <a:fillRect/>
+                    </a:stretch>
+                  </pic:blipFill>
+                  <pic:spPr bwMode="auto">
+                    <a:xfrm>
+                      <a:off x="0" y="0"/>
+                      <a:ext cx="1033272" cy="1033272"/>
+                    </a:xfrm>
+                    <a:prstGeom prst="rect">
+                      <a:avLst/>
+                    </a:prstGeom>
+                    <a:noFill/>
+                    <a:ln>
+                      <a:noFill/>
+                    </a:ln>
+                  </pic:spPr>
+                </pic:pic>
+              </a:graphicData>
+            </a:graphic>
+          </wp:inline>
+        </w:drawing>
+      </w:r>
+    </w:p>
+    <w:p>
+      <w:pPr>
+        <w:jc w:val="center"/>
+      </w:pPr>
+    </w:p>
+    <w:p>
+      <w:pPr>
+        <w:jc w:val="center"/>
+      </w:pPr>
+    </w:p>
+    <w:p>
+      <w:proofErr w:type="gramStart"/>
+      <w:r>
+        <w:rPr>
+          <w:rFonts w:cs="Times New Roman"/>
+          <w:szCs w:val="28"/>
+        </w:rPr>
+        <w:t>{{</w:t>
+      </w:r>
+      <w:r>
+        <w:rPr>
+          <w:rFonts w:cs="Times New Roman"/>
+          <w:noProof/>
+          <w:szCs w:val="28"/>
+        </w:rPr>
+        <w:t xml:space="preserve"> cover</w:t>
+      </w:r>
+      <w:proofErr w:type="gramEnd"/>
+      <w:r>
+        <w:rPr>
+          <w:rFonts w:cs="Times New Roman"/>
+          <w:noProof/>
+          <w:szCs w:val="28"/>
+        </w:rPr>
+        <w:t xml:space="preserve">_sheet_thanks </w:t>
+      </w:r>
+      <w:r>
+        <w:rPr>
+          <w:rFonts w:cs="Times New Roman"/>
+          <w:szCs w:val="28"/>
+        </w:rPr>
+        <w:t>}}</w:t>
+      </w:r>
       <w:r>
         <w:br w:type="page"/>
       </w:r>
@@ -65,7 +168,23 @@
           <w:color w:val="222222"/>
           <w:highlight w:val="white"/>
         </w:rPr>
-        <w:t>/Legal Residence. You can print the instructions and take them with you to use as a checklist.</w:t>
+        <w:t xml:space="preserve">/Legal Residence. You can print the instructions and take them with you to </w:t>
+      </w:r>
+      <w:proofErr w:type="gramStart"/>
+      <w:r>
+        <w:rPr>
+          <w:color w:val="222222"/>
+          <w:highlight w:val="white"/>
+        </w:rPr>
+        <w:t>use</w:t>
+      </w:r>
+      <w:proofErr w:type="gramEnd"/>
+      <w:r>
+        <w:rPr>
+          <w:color w:val="222222"/>
+          <w:highlight w:val="white"/>
+        </w:rPr>
+        <w:t xml:space="preserve"> as a checklist.</w:t>
       </w:r>
     </w:p>
     <w:p>
@@ -97,7 +216,7 @@
         </w:rPr>
         <w:t>Use the </w:t>
       </w:r>
-      <w:hyperlink r:id="rId7">
+      <w:hyperlink r:id="rId8">
         <w:r>
           <w:rPr>
             <w:color w:val="1155CC"/>
@@ -178,7 +297,21 @@
         <w:rPr>
           <w:color w:val="222222"/>
         </w:rPr>
-        <w:t xml:space="preserve">The instructions below explain which forms you need for each step and how many copies to make. Some of the steps later in these instructions may have slightly different information for you depending on how you will file with the court. Each court decides how it will accept documents for filing. Contact your court to find out which methods are available. Depending on your court, you may be able to file by: </w:t>
+        <w:t xml:space="preserve">The instructions below explain which forms you need for each step and how many copies to make. Some of the steps later in these instructions may have slightly different information for you depending on how you </w:t>
+      </w:r>
+      <w:proofErr w:type="gramStart"/>
+      <w:r>
+        <w:rPr>
+          <w:color w:val="222222"/>
+        </w:rPr>
+        <w:t>will file</w:t>
+      </w:r>
+      <w:proofErr w:type="gramEnd"/>
+      <w:r>
+        <w:rPr>
+          <w:color w:val="222222"/>
+        </w:rPr>
+        <w:t xml:space="preserve"> with the court. Each court decides how it will accept documents for filing. Contact your court to find out which methods are available. Depending on your court, you may be able to file by: </w:t>
       </w:r>
     </w:p>
     <w:p>
@@ -214,8 +347,16 @@
         <w:rPr>
           <w:color w:val="222222"/>
         </w:rPr>
-        <w:t>E-filing using MiFILE</w:t>
-      </w:r>
+        <w:t xml:space="preserve">E-filing using </w:t>
+      </w:r>
+      <w:proofErr w:type="spellStart"/>
+      <w:r>
+        <w:rPr>
+          <w:color w:val="222222"/>
+        </w:rPr>
+        <w:t>MiFILE</w:t>
+      </w:r>
+      <w:proofErr w:type="spellEnd"/>
     </w:p>
     <w:p>
       <w:pPr>
@@ -267,7 +408,7 @@
         </w:rPr>
         <w:t xml:space="preserve">You can find contact information for your court on the </w:t>
       </w:r>
-      <w:hyperlink r:id="rId8">
+      <w:hyperlink r:id="rId9">
         <w:r>
           <w:rPr>
             <w:color w:val="1155CC"/>
@@ -291,7 +432,8 @@
           <w:color w:val="222222"/>
         </w:rPr>
       </w:pPr>
-      <w:hyperlink r:id="rId9">
+      <w:hyperlink r:id="rId10">
+        <w:proofErr w:type="spellStart"/>
         <w:r>
           <w:rPr>
             <w:color w:val="1155CC"/>
@@ -299,14 +441,29 @@
           </w:rPr>
           <w:t>MiFILE</w:t>
         </w:r>
+        <w:proofErr w:type="spellEnd"/>
       </w:hyperlink>
       <w:r>
         <w:rPr>
           <w:color w:val="222222"/>
         </w:rPr>
-        <w:t xml:space="preserve"> is only available for some courts. Even in courts where it is available, you can only use it for some case types. The State Court Administrative Office keeps a </w:t>
-      </w:r>
-      <w:hyperlink r:id="rId10">
+        <w:t xml:space="preserve"> is only available for </w:t>
+      </w:r>
+      <w:proofErr w:type="gramStart"/>
+      <w:r>
+        <w:rPr>
+          <w:color w:val="222222"/>
+        </w:rPr>
+        <w:t>some courts</w:t>
+      </w:r>
+      <w:proofErr w:type="gramEnd"/>
+      <w:r>
+        <w:rPr>
+          <w:color w:val="222222"/>
+        </w:rPr>
+        <w:t xml:space="preserve">. Even in courts where it is available, you can only use it for some case types. The State Court Administrative Office keeps a </w:t>
+      </w:r>
+      <w:hyperlink r:id="rId11">
         <w:r>
           <w:rPr>
             <w:color w:val="1155CC"/>
@@ -321,7 +478,7 @@
         </w:rPr>
         <w:t xml:space="preserve">. To learn more, read </w:t>
       </w:r>
-      <w:hyperlink r:id="rId11">
+      <w:hyperlink r:id="rId12">
         <w:r>
           <w:rPr>
             <w:color w:val="1155CC"/>
@@ -360,7 +517,23 @@
           <w:color w:val="222222"/>
           <w:highlight w:val="white"/>
         </w:rPr>
-        <w:t xml:space="preserve">If you will be filing in person at the court, you can either call the court before filing to get a hearing date, or wait until you are at the court. If you call ahead of time to get a hearing date, fill out the Notice of Hearing section on your </w:t>
+        <w:t xml:space="preserve">If you will be filing in person at the court, you can either call the court before filing to get a hearing </w:t>
+      </w:r>
+      <w:proofErr w:type="gramStart"/>
+      <w:r>
+        <w:rPr>
+          <w:color w:val="222222"/>
+          <w:highlight w:val="white"/>
+        </w:rPr>
+        <w:t>date, or</w:t>
+      </w:r>
+      <w:proofErr w:type="gramEnd"/>
+      <w:r>
+        <w:rPr>
+          <w:color w:val="222222"/>
+          <w:highlight w:val="white"/>
+        </w:rPr>
+        <w:t xml:space="preserve"> wait until you are at the court. If you call ahead of time to get a hearing date, fill out the Notice of Hearing section on your </w:t>
       </w:r>
       <w:r>
         <w:rPr>
@@ -389,7 +562,23 @@
           <w:color w:val="222222"/>
           <w:highlight w:val="white"/>
         </w:rPr>
-        <w:t xml:space="preserve">If you are not filing in person (such as filing by MiFILE, e-mail, or mail), call the court clerk's office and ask how they would like the Notice of Hearing section of your motion to be completed. They may give you a hearing date or choice of dates, or they may ask you to leave it blank for the court to assign a date later. If they give you a hearing date, fill out the Notice of Hearing section on your </w:t>
+        <w:t xml:space="preserve">If you are not filing in person (such as filing by </w:t>
+      </w:r>
+      <w:proofErr w:type="spellStart"/>
+      <w:r>
+        <w:rPr>
+          <w:color w:val="222222"/>
+          <w:highlight w:val="white"/>
+        </w:rPr>
+        <w:t>MiFILE</w:t>
+      </w:r>
+      <w:proofErr w:type="spellEnd"/>
+      <w:r>
+        <w:rPr>
+          <w:color w:val="222222"/>
+          <w:highlight w:val="white"/>
+        </w:rPr>
+        <w:t xml:space="preserve">, e-mail, or mail), call the court clerk's office and ask how they would like the Notice of Hearing section of your motion to be completed. They may give you a hearing date or choice of dates, or they may ask you to leave it blank for the court to assign a date later. If they give you a hearing date, fill out the Notice of Hearing section on your </w:t>
       </w:r>
       <w:r>
         <w:rPr>
@@ -402,7 +591,15 @@
           <w:color w:val="222222"/>
           <w:highlight w:val="white"/>
         </w:rPr>
-        <w:t xml:space="preserve"> with the information you get about the hearing date, location of hearing, and name of the judge or referee who will hear the motion.</w:t>
+        <w:t xml:space="preserve"> with the </w:t>
+      </w:r>
+      <w:r>
+        <w:rPr>
+          <w:color w:val="222222"/>
+          <w:highlight w:val="white"/>
+        </w:rPr>
+        <w:lastRenderedPageBreak/>
+        <w:t>information you get about the hearing date, location of hearing, and name of the judge or referee who will hear the motion.</w:t>
       </w:r>
     </w:p>
     <w:p>
@@ -446,7 +643,6 @@
       <w:bookmarkStart w:id="2" w:name="_heading=h.1at1d06o21wk" w:colFirst="0" w:colLast="0"/>
       <w:bookmarkEnd w:id="2"/>
       <w:r>
-        <w:lastRenderedPageBreak/>
         <w:t>Step 3: Get your court fees waived (if you qualify)</w:t>
       </w:r>
     </w:p>
@@ -463,7 +659,23 @@
           <w:color w:val="222222"/>
           <w:highlight w:val="white"/>
         </w:rPr>
-        <w:t>It will cost at least $20 to file your motion. If you ask to change your parenting time order, you may have to pay an extra $80 fee. If you are unable to pay the filing fee, you can ask the court to waive it by filing a Fee Waiver Request.</w:t>
+        <w:t xml:space="preserve">It will cost at least $20 to file your motion. If you </w:t>
+      </w:r>
+      <w:proofErr w:type="gramStart"/>
+      <w:r>
+        <w:rPr>
+          <w:color w:val="222222"/>
+          <w:highlight w:val="white"/>
+        </w:rPr>
+        <w:t>ask</w:t>
+      </w:r>
+      <w:proofErr w:type="gramEnd"/>
+      <w:r>
+        <w:rPr>
+          <w:color w:val="222222"/>
+          <w:highlight w:val="white"/>
+        </w:rPr>
+        <w:t xml:space="preserve"> to change your parenting time order, you may have to pay an extra $80 fee. If you are unable to pay the filing fee, you can ask the court to waive it by filing a Fee Waiver Request.</w:t>
       </w:r>
     </w:p>
     <w:p>
@@ -480,7 +692,7 @@
         </w:rPr>
         <w:t xml:space="preserve">If your fees have already been waived in your family case and there is no final judgment or order in your case yet, you don't have to file another Fee Waiver Request. If there is already a final order (not a temporary order) in your case, you will need a new Fee Waiver Request. You can complete our </w:t>
       </w:r>
-      <w:hyperlink r:id="rId12">
+      <w:hyperlink r:id="rId13">
         <w:r>
           <w:rPr>
             <w:color w:val="1155CC"/>
@@ -530,8 +742,17 @@
           <w:color w:val="222222"/>
           <w:highlight w:val="white"/>
         </w:rPr>
-        <w:t>You receive public assistance based on having low income (examples: FAP, SNAP, Healthy Michigan, CHIP, ESO, FIP, TANF, WIC, SSI);</w:t>
-      </w:r>
+        <w:t>You receive public assistance based on having low income (examples: FAP, SNAP, Healthy Michigan, CHIP, ESO, FIP, TANF, WIC, SSI</w:t>
+      </w:r>
+      <w:proofErr w:type="gramStart"/>
+      <w:r>
+        <w:rPr>
+          <w:color w:val="222222"/>
+          <w:highlight w:val="white"/>
+        </w:rPr>
+        <w:t>);</w:t>
+      </w:r>
+      <w:proofErr w:type="gramEnd"/>
     </w:p>
     <w:p>
       <w:pPr>
@@ -569,7 +790,23 @@
           <w:color w:val="222222"/>
           <w:highlight w:val="white"/>
         </w:rPr>
-        <w:t>You are represented by a law school clinic based on having low income.</w:t>
+        <w:t xml:space="preserve">You are represented by a law school clinic based on having </w:t>
+      </w:r>
+      <w:proofErr w:type="gramStart"/>
+      <w:r>
+        <w:rPr>
+          <w:color w:val="222222"/>
+          <w:highlight w:val="white"/>
+        </w:rPr>
+        <w:t>low</w:t>
+      </w:r>
+      <w:proofErr w:type="gramEnd"/>
+      <w:r>
+        <w:rPr>
+          <w:color w:val="222222"/>
+          <w:highlight w:val="white"/>
+        </w:rPr>
+        <w:t xml:space="preserve"> income.</w:t>
       </w:r>
     </w:p>
     <w:p>
@@ -601,7 +838,7 @@
         </w:rPr>
         <w:t xml:space="preserve">To learn more, read </w:t>
       </w:r>
-      <w:hyperlink r:id="rId13">
+      <w:hyperlink r:id="rId14">
         <w:r>
           <w:rPr>
             <w:color w:val="1155CC"/>
@@ -654,7 +891,23 @@
           <w:color w:val="222222"/>
           <w:highlight w:val="white"/>
         </w:rPr>
-        <w:t>If you chose to sign electronically, this is already done. The electronic signature will look like this: /s/ Your Name.</w:t>
+        <w:t xml:space="preserve">If you </w:t>
+      </w:r>
+      <w:proofErr w:type="gramStart"/>
+      <w:r>
+        <w:rPr>
+          <w:color w:val="222222"/>
+          <w:highlight w:val="white"/>
+        </w:rPr>
+        <w:t>chose</w:t>
+      </w:r>
+      <w:proofErr w:type="gramEnd"/>
+      <w:r>
+        <w:rPr>
+          <w:color w:val="222222"/>
+          <w:highlight w:val="white"/>
+        </w:rPr>
+        <w:t xml:space="preserve"> to sign electronically, this is already done. The electronic signature will look like this: /s/ Your Name.</w:t>
       </w:r>
     </w:p>
     <w:p>
@@ -694,7 +947,21 @@
         <w:rPr>
           <w:color w:val="222222"/>
         </w:rPr>
-        <w:t>After you sign your documents, make these copies if you will be filing in person at the courthouse:</w:t>
+        <w:t xml:space="preserve">After you sign your documents, make these copies if you </w:t>
+      </w:r>
+      <w:proofErr w:type="gramStart"/>
+      <w:r>
+        <w:rPr>
+          <w:color w:val="222222"/>
+        </w:rPr>
+        <w:t>will be</w:t>
+      </w:r>
+      <w:proofErr w:type="gramEnd"/>
+      <w:r>
+        <w:rPr>
+          <w:color w:val="222222"/>
+        </w:rPr>
+        <w:t xml:space="preserve"> filing in person at the courthouse:</w:t>
       </w:r>
     </w:p>
     <w:p>
@@ -849,7 +1116,24 @@
           <w:b/>
           <w:color w:val="222222"/>
         </w:rPr>
-        <w:t>If you are filing either by e-mail or using MiFILE, you will not need to make copies.</w:t>
+        <w:lastRenderedPageBreak/>
+        <w:t xml:space="preserve">If you are filing either by e-mail or using </w:t>
+      </w:r>
+      <w:proofErr w:type="spellStart"/>
+      <w:r>
+        <w:rPr>
+          <w:b/>
+          <w:color w:val="222222"/>
+        </w:rPr>
+        <w:t>MiFILE</w:t>
+      </w:r>
+      <w:proofErr w:type="spellEnd"/>
+      <w:r>
+        <w:rPr>
+          <w:b/>
+          <w:color w:val="222222"/>
+        </w:rPr>
+        <w:t>, you will not need to make copies.</w:t>
       </w:r>
     </w:p>
     <w:p>
@@ -876,7 +1160,25 @@
           <w:color w:val="222222"/>
           <w:highlight w:val="white"/>
         </w:rPr>
-        <w:t xml:space="preserve">Please note that completing the documents on Michigan Legal Help or LawHelp Interactive does not file anything with the court. </w:t>
+        <w:t xml:space="preserve">Please note that completing the documents on Michigan Legal Help or </w:t>
+      </w:r>
+      <w:proofErr w:type="spellStart"/>
+      <w:r>
+        <w:rPr>
+          <w:b/>
+          <w:color w:val="222222"/>
+          <w:highlight w:val="white"/>
+        </w:rPr>
+        <w:t>LawHelp</w:t>
+      </w:r>
+      <w:proofErr w:type="spellEnd"/>
+      <w:r>
+        <w:rPr>
+          <w:b/>
+          <w:color w:val="222222"/>
+          <w:highlight w:val="white"/>
+        </w:rPr>
+        <w:t xml:space="preserve"> Interactive does not file anything with the court. </w:t>
       </w:r>
       <w:r>
         <w:rPr>
@@ -914,7 +1216,7 @@
         </w:rPr>
         <w:t xml:space="preserve"> with the court. If you are filing in person or need contact information for the court, click on </w:t>
       </w:r>
-      <w:hyperlink r:id="rId14">
+      <w:hyperlink r:id="rId15">
         <w:r>
           <w:rPr>
             <w:color w:val="1155CC"/>
@@ -966,8 +1268,23 @@
           <w:color w:val="222222"/>
           <w:highlight w:val="white"/>
         </w:rPr>
-        <w:lastRenderedPageBreak/>
-        <w:t xml:space="preserve">If you are filing in person at the court clerk's office and you did not already get a hearing date for your motion, remember to ask the clerk for a hearing date. Then fill out the Notice of Hearing section of your motion on the original and all copies. Give the clerk your forms and all copies. The clerk will keep the originals and one copy of each form. The clerk will return the copies the court doesn’t need. </w:t>
+        <w:t xml:space="preserve">If you are filing in person at the court clerk's office and you </w:t>
+      </w:r>
+      <w:proofErr w:type="gramStart"/>
+      <w:r>
+        <w:rPr>
+          <w:color w:val="222222"/>
+          <w:highlight w:val="white"/>
+        </w:rPr>
+        <w:t>did</w:t>
+      </w:r>
+      <w:proofErr w:type="gramEnd"/>
+      <w:r>
+        <w:rPr>
+          <w:color w:val="222222"/>
+          <w:highlight w:val="white"/>
+        </w:rPr>
+        <w:t xml:space="preserve"> not already get a hearing date for your motion, remember to ask the clerk for a hearing date. Then fill out the Notice of Hearing section of your motion on the original and all copies. Give the clerk your forms and all copies. The clerk will keep the originals and one copy of each form. The clerk will return the copies the court doesn’t need. </w:t>
       </w:r>
     </w:p>
     <w:p>
@@ -1073,7 +1390,71 @@
           <w:color w:val="222222"/>
           <w:highlight w:val="white"/>
         </w:rPr>
-        <w:t>If you are using MiFILE to file documents electronically, your documents will be served electronically as long as the other party is also using MiFILE. If the other party is not using MiFILE, you will need to serve the documents by e-mail, if possible, or by regular mail if electronic options are not available.</w:t>
+        <w:t xml:space="preserve">If you are using </w:t>
+      </w:r>
+      <w:proofErr w:type="spellStart"/>
+      <w:r>
+        <w:rPr>
+          <w:color w:val="222222"/>
+          <w:highlight w:val="white"/>
+        </w:rPr>
+        <w:t>MiFILE</w:t>
+      </w:r>
+      <w:proofErr w:type="spellEnd"/>
+      <w:r>
+        <w:rPr>
+          <w:color w:val="222222"/>
+          <w:highlight w:val="white"/>
+        </w:rPr>
+        <w:t xml:space="preserve"> to file documents electronically, your documents will be served electronically </w:t>
+      </w:r>
+      <w:proofErr w:type="gramStart"/>
+      <w:r>
+        <w:rPr>
+          <w:color w:val="222222"/>
+          <w:highlight w:val="white"/>
+        </w:rPr>
+        <w:t>as long as</w:t>
+      </w:r>
+      <w:proofErr w:type="gramEnd"/>
+      <w:r>
+        <w:rPr>
+          <w:color w:val="222222"/>
+          <w:highlight w:val="white"/>
+        </w:rPr>
+        <w:t xml:space="preserve"> the other party is also using </w:t>
+      </w:r>
+      <w:proofErr w:type="spellStart"/>
+      <w:r>
+        <w:rPr>
+          <w:color w:val="222222"/>
+          <w:highlight w:val="white"/>
+        </w:rPr>
+        <w:t>MiFILE</w:t>
+      </w:r>
+      <w:proofErr w:type="spellEnd"/>
+      <w:r>
+        <w:rPr>
+          <w:color w:val="222222"/>
+          <w:highlight w:val="white"/>
+        </w:rPr>
+        <w:t xml:space="preserve">. If the other party is not using </w:t>
+      </w:r>
+      <w:proofErr w:type="spellStart"/>
+      <w:r>
+        <w:rPr>
+          <w:color w:val="222222"/>
+          <w:highlight w:val="white"/>
+        </w:rPr>
+        <w:t>MiFILE</w:t>
+      </w:r>
+      <w:proofErr w:type="spellEnd"/>
+      <w:r>
+        <w:rPr>
+          <w:color w:val="222222"/>
+          <w:highlight w:val="white"/>
+        </w:rPr>
+        <w:t>, you will need to serve the documents by e-mail, if possible, or by regular mail if electronic options are not available.</w:t>
       </w:r>
     </w:p>
     <w:p>
@@ -1085,7 +1466,8 @@
           <w:highlight w:val="white"/>
         </w:rPr>
       </w:pPr>
-      <w:hyperlink r:id="rId15">
+      <w:hyperlink r:id="rId16">
+        <w:proofErr w:type="spellStart"/>
         <w:r>
           <w:rPr>
             <w:color w:val="1155CC"/>
@@ -1094,15 +1476,32 @@
           </w:rPr>
           <w:t>MiFILE</w:t>
         </w:r>
+        <w:proofErr w:type="spellEnd"/>
       </w:hyperlink>
       <w:r>
         <w:rPr>
           <w:color w:val="222222"/>
           <w:highlight w:val="white"/>
         </w:rPr>
-        <w:t xml:space="preserve"> is only available for some courts. Even in courts where it is available, you can only use it for some case types. The State Court Administrative Office keeps a </w:t>
-      </w:r>
-      <w:hyperlink r:id="rId16">
+        <w:t xml:space="preserve"> is only available for </w:t>
+      </w:r>
+      <w:proofErr w:type="gramStart"/>
+      <w:r>
+        <w:rPr>
+          <w:color w:val="222222"/>
+          <w:highlight w:val="white"/>
+        </w:rPr>
+        <w:t>some courts</w:t>
+      </w:r>
+      <w:proofErr w:type="gramEnd"/>
+      <w:r>
+        <w:rPr>
+          <w:color w:val="222222"/>
+          <w:highlight w:val="white"/>
+        </w:rPr>
+        <w:t xml:space="preserve">. Even in courts where it is available, you can only use it for some case types. The State Court Administrative Office keeps a </w:t>
+      </w:r>
+      <w:hyperlink r:id="rId17">
         <w:r>
           <w:rPr>
             <w:color w:val="1155CC"/>
@@ -1119,7 +1518,7 @@
         </w:rPr>
         <w:t xml:space="preserve">. To learn more, read </w:t>
       </w:r>
-      <w:hyperlink r:id="rId17">
+      <w:hyperlink r:id="rId18">
         <w:r>
           <w:rPr>
             <w:color w:val="1155CC"/>
@@ -1151,7 +1550,23 @@
           <w:color w:val="222222"/>
           <w:highlight w:val="white"/>
         </w:rPr>
-        <w:t>Service must be completed at least 9 days before the hearing date if you mail it or at least 7 days before the hearing date if it is personally delivered or served through MiFILE. If you are serving through e-mail, the court rule is not clear about the timeline. To be on the safe side, complete service at least 9 days before the hearing date.</w:t>
+        <w:t xml:space="preserve">Service must be completed at least 9 days before the hearing date if you mail it or at least 7 days before the hearing date if it is personally delivered or served through </w:t>
+      </w:r>
+      <w:proofErr w:type="spellStart"/>
+      <w:r>
+        <w:rPr>
+          <w:color w:val="222222"/>
+          <w:highlight w:val="white"/>
+        </w:rPr>
+        <w:t>MiFILE</w:t>
+      </w:r>
+      <w:proofErr w:type="spellEnd"/>
+      <w:r>
+        <w:rPr>
+          <w:color w:val="222222"/>
+          <w:highlight w:val="white"/>
+        </w:rPr>
+        <w:t>. If you are serving through e-mail, the court rule is not clear about the timeline. To be on the safe side, complete service at least 9 days before the hearing date.</w:t>
       </w:r>
     </w:p>
     <w:p>
@@ -1188,8 +1603,17 @@
           <w:color w:val="222222"/>
           <w:highlight w:val="white"/>
         </w:rPr>
-        <w:t>All documents must be in PDF format;</w:t>
-      </w:r>
+        <w:t xml:space="preserve">All documents must be in PDF </w:t>
+      </w:r>
+      <w:proofErr w:type="gramStart"/>
+      <w:r>
+        <w:rPr>
+          <w:color w:val="222222"/>
+          <w:highlight w:val="white"/>
+        </w:rPr>
+        <w:t>format;</w:t>
+      </w:r>
+      <w:proofErr w:type="gramEnd"/>
     </w:p>
     <w:p>
       <w:pPr>
@@ -1208,8 +1632,18 @@
           <w:color w:val="222222"/>
           <w:highlight w:val="white"/>
         </w:rPr>
-        <w:t>The e-mail subject line must include the name of the court, case name, case number, and the title of each document being sent;</w:t>
-      </w:r>
+        <w:lastRenderedPageBreak/>
+        <w:t xml:space="preserve">The e-mail subject line must include the name of the court, case name, case number, and the title of each document being </w:t>
+      </w:r>
+      <w:proofErr w:type="gramStart"/>
+      <w:r>
+        <w:rPr>
+          <w:color w:val="222222"/>
+          <w:highlight w:val="white"/>
+        </w:rPr>
+        <w:t>sent;</w:t>
+      </w:r>
+      <w:proofErr w:type="gramEnd"/>
     </w:p>
     <w:p>
       <w:pPr>
@@ -1228,8 +1662,17 @@
           <w:color w:val="222222"/>
           <w:highlight w:val="white"/>
         </w:rPr>
-        <w:t>If you e-mail a document at or before 11:59 p.m., it is considered served on that day. If you send the e-mail on a Saturday, Sunday, or legal holiday, it is considered served on the next business day;</w:t>
-      </w:r>
+        <w:t xml:space="preserve">If you e-mail a document at or before 11:59 p.m., it is considered served on that day. If you send the e-mail on a Saturday, Sunday, or legal holiday, it is considered served on the next business </w:t>
+      </w:r>
+      <w:proofErr w:type="gramStart"/>
+      <w:r>
+        <w:rPr>
+          <w:color w:val="222222"/>
+          <w:highlight w:val="white"/>
+        </w:rPr>
+        <w:t>day;</w:t>
+      </w:r>
+      <w:proofErr w:type="gramEnd"/>
     </w:p>
     <w:p>
       <w:pPr>
@@ -1248,7 +1691,23 @@
           <w:color w:val="222222"/>
           <w:highlight w:val="white"/>
         </w:rPr>
-        <w:t>Do not delete any e-mails you send to the other party, especially e-mails that served court documents. You must keep a record of sent items until a judgment or final order is entered and all appeals have been completed.</w:t>
+        <w:t xml:space="preserve">Do not delete any e-mails you send to the other party, especially e-mails that served court documents. You must keep a record of </w:t>
+      </w:r>
+      <w:proofErr w:type="gramStart"/>
+      <w:r>
+        <w:rPr>
+          <w:color w:val="222222"/>
+          <w:highlight w:val="white"/>
+        </w:rPr>
+        <w:t>sent items</w:t>
+      </w:r>
+      <w:proofErr w:type="gramEnd"/>
+      <w:r>
+        <w:rPr>
+          <w:color w:val="222222"/>
+          <w:highlight w:val="white"/>
+        </w:rPr>
+        <w:t xml:space="preserve"> until a judgment or final order is entered and all appeals have been completed.</w:t>
       </w:r>
     </w:p>
     <w:p>
@@ -1309,7 +1768,55 @@
           <w:color w:val="222222"/>
           <w:highlight w:val="white"/>
         </w:rPr>
-        <w:t xml:space="preserve"> if you will be filing it electronically. If you will be filing in person or by mail, complete the Certificate of Mailing on all three remaining copies of your motion. File two copies, and keep one copy for your records.</w:t>
+        <w:t xml:space="preserve"> if you </w:t>
+      </w:r>
+      <w:proofErr w:type="gramStart"/>
+      <w:r>
+        <w:rPr>
+          <w:color w:val="222222"/>
+          <w:highlight w:val="white"/>
+        </w:rPr>
+        <w:t>will be</w:t>
+      </w:r>
+      <w:proofErr w:type="gramEnd"/>
+      <w:r>
+        <w:rPr>
+          <w:color w:val="222222"/>
+          <w:highlight w:val="white"/>
+        </w:rPr>
+        <w:t xml:space="preserve"> filing it electronically. If you </w:t>
+      </w:r>
+      <w:proofErr w:type="gramStart"/>
+      <w:r>
+        <w:rPr>
+          <w:color w:val="222222"/>
+          <w:highlight w:val="white"/>
+        </w:rPr>
+        <w:t>will be</w:t>
+      </w:r>
+      <w:proofErr w:type="gramEnd"/>
+      <w:r>
+        <w:rPr>
+          <w:color w:val="222222"/>
+          <w:highlight w:val="white"/>
+        </w:rPr>
+        <w:t xml:space="preserve"> filing in person or by mail, complete the Certificate of Mailing on all three remaining copies of your motion. File two </w:t>
+      </w:r>
+      <w:proofErr w:type="gramStart"/>
+      <w:r>
+        <w:rPr>
+          <w:color w:val="222222"/>
+          <w:highlight w:val="white"/>
+        </w:rPr>
+        <w:t>copies, and</w:t>
+      </w:r>
+      <w:proofErr w:type="gramEnd"/>
+      <w:r>
+        <w:rPr>
+          <w:color w:val="222222"/>
+          <w:highlight w:val="white"/>
+        </w:rPr>
+        <w:t xml:space="preserve"> keep one copy for your records.</w:t>
       </w:r>
     </w:p>
     <w:p>
@@ -1325,8 +1832,23 @@
           <w:color w:val="222222"/>
           <w:highlight w:val="white"/>
         </w:rPr>
-        <w:lastRenderedPageBreak/>
-        <w:t xml:space="preserve">If you served the other parent electronically, write that in the Certificate of Mailing section by hand. For example, if you served the other parent by e-mail, write “I served this document to [party name] by e-mail to emailaddress@email.com.” </w:t>
+        <w:t xml:space="preserve">If you served the other </w:t>
+      </w:r>
+      <w:proofErr w:type="gramStart"/>
+      <w:r>
+        <w:rPr>
+          <w:color w:val="222222"/>
+          <w:highlight w:val="white"/>
+        </w:rPr>
+        <w:t>parent</w:t>
+      </w:r>
+      <w:proofErr w:type="gramEnd"/>
+      <w:r>
+        <w:rPr>
+          <w:color w:val="222222"/>
+          <w:highlight w:val="white"/>
+        </w:rPr>
+        <w:t xml:space="preserve"> electronically, write that in the Certificate of Mailing section by hand. For example, if you served the other parent by e-mail, write “I served this document to [party name] by e-mail to emailaddress@email.com.” </w:t>
       </w:r>
     </w:p>
     <w:p>
@@ -1353,7 +1875,7 @@
         </w:rPr>
         <w:t xml:space="preserve">Below are brief instructions about attending your court hearing. For more detailed instructions about going to court, watch the </w:t>
       </w:r>
-      <w:hyperlink r:id="rId18">
+      <w:hyperlink r:id="rId19">
         <w:r>
           <w:rPr>
             <w:color w:val="1155CC"/>
@@ -1406,7 +1928,23 @@
           <w:color w:val="222222"/>
           <w:highlight w:val="white"/>
         </w:rPr>
-        <w:t>Bring to your court hearing an original plus two copies of any document you want the court to consider when making a decision in your case, including:</w:t>
+        <w:t xml:space="preserve">Bring to your court hearing an original plus two copies of any document you want the court to consider when </w:t>
+      </w:r>
+      <w:proofErr w:type="gramStart"/>
+      <w:r>
+        <w:rPr>
+          <w:color w:val="222222"/>
+          <w:highlight w:val="white"/>
+        </w:rPr>
+        <w:t>making a decision</w:t>
+      </w:r>
+      <w:proofErr w:type="gramEnd"/>
+      <w:r>
+        <w:rPr>
+          <w:color w:val="222222"/>
+          <w:highlight w:val="white"/>
+        </w:rPr>
+        <w:t xml:space="preserve"> in your case, including:</w:t>
       </w:r>
     </w:p>
     <w:p>
@@ -1593,9 +2131,10 @@
           <w:color w:val="222222"/>
           <w:highlight w:val="white"/>
         </w:rPr>
+        <w:lastRenderedPageBreak/>
         <w:t xml:space="preserve">Clearly and directly answer any questions the judge or referee has. You will also need to give evidence relevant to the 100-mile rule factors (if applicable to your case) and the best interest of the child factors. To learn more, read </w:t>
       </w:r>
-      <w:hyperlink r:id="rId19">
+      <w:hyperlink r:id="rId20">
         <w:r>
           <w:rPr>
             <w:color w:val="1155CC"/>
@@ -1655,7 +2194,23 @@
           <w:color w:val="222222"/>
           <w:highlight w:val="white"/>
         </w:rPr>
-        <w:t>If the judge makes a decision at the hearing, they will probably sign the proposed order(s) at that time. If the other party is at the hearing, the court may give them a copy of the order. Otherwise, you will need to give or send a copy to the other party.</w:t>
+        <w:t xml:space="preserve">If the judge </w:t>
+      </w:r>
+      <w:proofErr w:type="gramStart"/>
+      <w:r>
+        <w:rPr>
+          <w:color w:val="222222"/>
+          <w:highlight w:val="white"/>
+        </w:rPr>
+        <w:t>makes a decision</w:t>
+      </w:r>
+      <w:proofErr w:type="gramEnd"/>
+      <w:r>
+        <w:rPr>
+          <w:color w:val="222222"/>
+          <w:highlight w:val="white"/>
+        </w:rPr>
+        <w:t xml:space="preserve"> at the hearing, they will probably sign the proposed order(s) at that time. If the other party is at the hearing, the court may give them a copy of the order. Otherwise, you will need to give or send a copy to the other party.</w:t>
       </w:r>
     </w:p>
     <w:p>
@@ -1694,7 +2249,21 @@
         <w:rPr>
           <w:color w:val="222222"/>
         </w:rPr>
-        <w:t>File the signed order(s). If you are filing in person at the court clerk's office, also file a copy for the Friend of the Court, and ask the clerk for two copies to take with you (one for your own records, and one to serve on the other party).</w:t>
+        <w:t xml:space="preserve">File the signed order(s). If you are filing in person at the court clerk's office, also file a copy for the Friend of the </w:t>
+      </w:r>
+      <w:proofErr w:type="gramStart"/>
+      <w:r>
+        <w:rPr>
+          <w:color w:val="222222"/>
+        </w:rPr>
+        <w:t>Court, and</w:t>
+      </w:r>
+      <w:proofErr w:type="gramEnd"/>
+      <w:r>
+        <w:rPr>
+          <w:color w:val="222222"/>
+        </w:rPr>
+        <w:t xml:space="preserve"> ask the clerk for two copies to take with you (one for your own records, and one to serve on the other party).</w:t>
       </w:r>
     </w:p>
     <w:p>
@@ -1708,7 +2277,21 @@
         <w:rPr>
           <w:color w:val="222222"/>
         </w:rPr>
-        <w:t>If you are filing either by e-mail or using MiFILE, you will not need to make copies.</w:t>
+        <w:t xml:space="preserve">If you are filing either by e-mail or using </w:t>
+      </w:r>
+      <w:proofErr w:type="spellStart"/>
+      <w:r>
+        <w:rPr>
+          <w:color w:val="222222"/>
+        </w:rPr>
+        <w:t>MiFILE</w:t>
+      </w:r>
+      <w:proofErr w:type="spellEnd"/>
+      <w:r>
+        <w:rPr>
+          <w:color w:val="222222"/>
+        </w:rPr>
+        <w:t>, you will not need to make copies.</w:t>
       </w:r>
     </w:p>
     <w:p>
@@ -1718,7 +2301,6 @@
       <w:bookmarkStart w:id="9" w:name="_heading=h.p0e5o8c96zvr" w:colFirst="0" w:colLast="0"/>
       <w:bookmarkEnd w:id="9"/>
       <w:r>
-        <w:lastRenderedPageBreak/>
         <w:t>Step 10: Serve the other party with the order(s)</w:t>
       </w:r>
     </w:p>
@@ -1735,7 +2317,39 @@
           <w:color w:val="222222"/>
           <w:highlight w:val="white"/>
         </w:rPr>
-        <w:t>Unless the other party was served with the order(s) at the hearing, you must serve the order(s) within 7 days after the judge signs. Look back to Step 6 for information on how to serve papers. If you file these documents in MiFILE, you can serve the other party through MiFILE at that time.</w:t>
+        <w:t xml:space="preserve">Unless the other party was served with the order(s) at the hearing, you must serve the order(s) within 7 days after the judge signs. Look back to Step 6 for information on how to serve papers. If you file these documents in </w:t>
+      </w:r>
+      <w:proofErr w:type="spellStart"/>
+      <w:r>
+        <w:rPr>
+          <w:color w:val="222222"/>
+          <w:highlight w:val="white"/>
+        </w:rPr>
+        <w:t>MiFILE</w:t>
+      </w:r>
+      <w:proofErr w:type="spellEnd"/>
+      <w:r>
+        <w:rPr>
+          <w:color w:val="222222"/>
+          <w:highlight w:val="white"/>
+        </w:rPr>
+        <w:t xml:space="preserve">, you can serve the other party through </w:t>
+      </w:r>
+      <w:proofErr w:type="spellStart"/>
+      <w:r>
+        <w:rPr>
+          <w:color w:val="222222"/>
+          <w:highlight w:val="white"/>
+        </w:rPr>
+        <w:t>MiFILE</w:t>
+      </w:r>
+      <w:proofErr w:type="spellEnd"/>
+      <w:r>
+        <w:rPr>
+          <w:color w:val="222222"/>
+          <w:highlight w:val="white"/>
+        </w:rPr>
+        <w:t xml:space="preserve"> at that time.</w:t>
       </w:r>
     </w:p>
     <w:p>
@@ -1774,7 +2388,23 @@
           <w:color w:val="222222"/>
           <w:highlight w:val="white"/>
         </w:rPr>
-        <w:t>. If you served the order electronically, cross out “by first-class mail addressed to their last-known addresses as defined in MCR 3.203” and write in how you served your documents. If it is by e-mail, be sure to include the e-mail address you used. For example, you could write “I served this document by e-mail to emailaddress@email.com.” File this in the same way you filed your other documents. If you are filing in person or by mail, file two copies with the court and save a copy for your records.</w:t>
+        <w:t xml:space="preserve">. If you served the order electronically, cross out “by first-class mail addressed to their last-known addresses as defined in MCR 3.203” and write in how you served your documents. If it is by e-mail, be sure to include the e-mail address you used. For example, you could write “I served this document by e-mail to emailaddress@email.com.” File this in the same way you filed your other documents. If you are filing in person or by mail, file two copies with the court and save a copy </w:t>
+      </w:r>
+      <w:proofErr w:type="gramStart"/>
+      <w:r>
+        <w:rPr>
+          <w:color w:val="222222"/>
+          <w:highlight w:val="white"/>
+        </w:rPr>
+        <w:t>for</w:t>
+      </w:r>
+      <w:proofErr w:type="gramEnd"/>
+      <w:r>
+        <w:rPr>
+          <w:color w:val="222222"/>
+          <w:highlight w:val="white"/>
+        </w:rPr>
+        <w:t xml:space="preserve"> your records.</w:t>
       </w:r>
     </w:p>
     <w:p>
@@ -1786,7 +2416,55 @@
           <w:color w:val="222222"/>
           <w:highlight w:val="white"/>
         </w:rPr>
-        <w:t>If you served the other party using MiFILE, you will not need to file the Certificate of Mailing. MiFILE will create and file a Proof of Service for you.</w:t>
+        <w:t xml:space="preserve">If you served the other party using </w:t>
+      </w:r>
+      <w:proofErr w:type="spellStart"/>
+      <w:r>
+        <w:rPr>
+          <w:color w:val="222222"/>
+          <w:highlight w:val="white"/>
+        </w:rPr>
+        <w:t>MiFILE</w:t>
+      </w:r>
+      <w:proofErr w:type="spellEnd"/>
+      <w:r>
+        <w:rPr>
+          <w:color w:val="222222"/>
+          <w:highlight w:val="white"/>
+        </w:rPr>
+        <w:t xml:space="preserve">, you will not need to file the Certificate of Mailing. </w:t>
+      </w:r>
+      <w:proofErr w:type="spellStart"/>
+      <w:r>
+        <w:rPr>
+          <w:color w:val="222222"/>
+          <w:highlight w:val="white"/>
+        </w:rPr>
+        <w:t>MiFILE</w:t>
+      </w:r>
+      <w:proofErr w:type="spellEnd"/>
+      <w:r>
+        <w:rPr>
+          <w:color w:val="222222"/>
+          <w:highlight w:val="white"/>
+        </w:rPr>
+        <w:t xml:space="preserve"> will create and file </w:t>
+      </w:r>
+      <w:proofErr w:type="gramStart"/>
+      <w:r>
+        <w:rPr>
+          <w:color w:val="222222"/>
+          <w:highlight w:val="white"/>
+        </w:rPr>
+        <w:t>a Proof</w:t>
+      </w:r>
+      <w:proofErr w:type="gramEnd"/>
+      <w:r>
+        <w:rPr>
+          <w:color w:val="222222"/>
+          <w:highlight w:val="white"/>
+        </w:rPr>
+        <w:t xml:space="preserve"> of Service for you.</w:t>
       </w:r>
     </w:p>
     <w:p>
@@ -4413,8 +5091,8 @@
     <w:rPrDefault>
       <w:rPr>
         <w:rFonts w:ascii="Calibri" w:eastAsia="Calibri" w:hAnsi="Calibri" w:cs="Calibri"/>
-        <w:sz w:val="22"/>
-        <w:szCs w:val="22"/>
+        <w:sz w:val="24"/>
+        <w:szCs w:val="24"/>
         <w:lang w:val="en-US" w:eastAsia="en-US" w:bidi="ar-SA"/>
       </w:rPr>
     </w:rPrDefault>
@@ -4801,7 +5479,7 @@
   <w:style w:type="paragraph" w:default="1" w:styleId="Normal">
     <w:name w:val="Normal"/>
     <w:qFormat/>
-    <w:rsid w:val="0099790F"/>
+    <w:rsid w:val="00B3719D"/>
   </w:style>
   <w:style w:type="paragraph" w:styleId="Heading1">
     <w:name w:val="heading 1"/>
@@ -4859,8 +5537,6 @@
     <w:rPr>
       <w:b/>
       <w:color w:val="222222"/>
-      <w:sz w:val="24"/>
-      <w:szCs w:val="24"/>
     </w:rPr>
   </w:style>
   <w:style w:type="paragraph" w:styleId="Heading4">
@@ -4879,8 +5555,6 @@
     </w:pPr>
     <w:rPr>
       <w:b/>
-      <w:sz w:val="24"/>
-      <w:szCs w:val="24"/>
     </w:rPr>
   </w:style>
   <w:style w:type="paragraph" w:styleId="Heading5">
@@ -4924,7 +5598,6 @@
   <w:style w:type="character" w:default="1" w:styleId="DefaultParagraphFont">
     <w:name w:val="Default Paragraph Font"/>
     <w:uiPriority w:val="1"/>
-    <w:semiHidden/>
     <w:unhideWhenUsed/>
   </w:style>
   <w:style w:type="table" w:default="1" w:styleId="TableNormal">
@@ -5441,28 +6114,28 @@
 </file>
 
 <file path=customXml/item1.xml><?xml version="1.0" encoding="utf-8"?>
-<b:Sources xmlns:b="http://schemas.openxmlformats.org/officeDocument/2006/bibliography" xmlns="http://schemas.openxmlformats.org/officeDocument/2006/bibliography" SelectedStyle="\APASixthEditionOfficeOnline.xsl" StyleName="APA" Version="6"/>
-</file>
-
-<file path=customXml/item2.xml><?xml version="1.0" encoding="utf-8"?>
 <go:gDocsCustomXmlDataStorage xmlns:go="http://customooxmlschemas.google.com/" xmlns:r="http://schemas.openxmlformats.org/officeDocument/2006/relationships" uri="GoogleDocsCustomDataVersion2">
   <go:docsCustomData xmlns:go="http://customooxmlschemas.google.com/" roundtripDataSignature="AMtx7mjac1FaFv6WV3g0GhcUIQ9kG0o+yg==">CgMxLjAyDmgubjh0aHd2ZHFzMTk0MghoLmdqZGd4czIOaC56N2hubnB1aWk1NDkyDWguc3hkdG9pMzhvYmkyDmguNWY0ZXAwcWVlOXRlMg5oLmVqdDhyOXF0bXp6djIOaC4yOWpnN3o3Y2I3bGIyDmguanM4cTNwM3I0eDZjMg5oLnYzbTFuaXhkbzBwejIOaC5wZzd4dGp6Y2t3dWkyDmgueTE0MHhvdmdnYml0Mg5oLjRocjAxMWhrOXVyNjIOaC5xMTI4N2VvNmMyd24yDmguODY5YjBrbWEwNmtsMg5oLm1hczdybXljNW82ejgAciExV3BDbUx3RGV0a2poVzFWLUZiZXdyanhaTmV2Wm8tWm0=</go:docsCustomData>
 </go:gDocsCustomXmlDataStorage>
 </file>
 
-<file path=customXml/itemProps1.xml><?xml version="1.0" encoding="utf-8"?>
-<ds:datastoreItem xmlns:ds="http://schemas.openxmlformats.org/officeDocument/2006/customXml" ds:itemID="{9126256C-08B8-4D89-9FAD-32F89A54DEB8}">
-  <ds:schemaRefs>
-    <ds:schemaRef ds:uri="http://schemas.openxmlformats.org/officeDocument/2006/bibliography"/>
-  </ds:schemaRefs>
-</ds:datastoreItem>
+<file path=customXml/item2.xml><?xml version="1.0" encoding="utf-8"?>
+<b:Sources xmlns:b="http://schemas.openxmlformats.org/officeDocument/2006/bibliography" xmlns="http://schemas.openxmlformats.org/officeDocument/2006/bibliography" SelectedStyle="\APASixthEditionOfficeOnline.xsl" StyleName="APA" Version="6"/>
 </file>
 
-<file path=customXml/itemProps2.xml><?xml version="1.0" encoding="utf-8"?>
+<file path=customXml/itemProps1.xml><?xml version="1.0" encoding="utf-8"?>
 <ds:datastoreItem xmlns:ds="http://schemas.openxmlformats.org/officeDocument/2006/customXml" ds:itemID="{11111111-1234-1234-1234-123412341234}">
   <ds:schemaRefs>
     <ds:schemaRef ds:uri="http://customooxmlschemas.google.com/"/>
     <ds:schemaRef ds:uri="http://schemas.openxmlformats.org/officeDocument/2006/relationships"/>
   </ds:schemaRefs>
 </ds:datastoreItem>
+</file>
+
+<file path=customXml/itemProps2.xml><?xml version="1.0" encoding="utf-8"?>
+<ds:datastoreItem xmlns:ds="http://schemas.openxmlformats.org/officeDocument/2006/customXml" ds:itemID="{9126256C-08B8-4D89-9FAD-32F89A54DEB8}">
+  <ds:schemaRefs>
+    <ds:schemaRef ds:uri="http://schemas.openxmlformats.org/officeDocument/2006/bibliography"/>
+  </ds:schemaRefs>
+</ds:datastoreItem>
 </file>
</xml_diff>